<commit_message>
updated prelim design report
</commit_message>
<xml_diff>
--- a/reports/preliminary_design_report.docx
+++ b/reports/preliminary_design_report.docx
@@ -39,8 +39,21 @@
         <w:pStyle w:val="CapstoneTitleTextBox"/>
       </w:pPr>
       <w:r>
-        <w:t>Josh Booth, Dillon LaBonte, Caleb Coldsmith</w:t>
-      </w:r>
+        <w:t xml:space="preserve">Josh Booth, Dillon </w:t>
+      </w:r>
+      <w:proofErr w:type="spellStart"/>
+      <w:r>
+        <w:t>LaBonte</w:t>
+      </w:r>
+      <w:proofErr w:type="spellEnd"/>
+      <w:r>
+        <w:t xml:space="preserve">, Caleb </w:t>
+      </w:r>
+      <w:proofErr w:type="spellStart"/>
+      <w:r>
+        <w:t>Coldsmith</w:t>
+      </w:r>
+      <w:proofErr w:type="spellEnd"/>
     </w:p>
     <w:p>
       <w:pPr>
@@ -91,13 +104,21 @@
         <w:t>Joao Dias</w:t>
       </w:r>
       <w:r>
-        <w:t>, Sankook Lee</w:t>
+        <w:t xml:space="preserve">, </w:t>
+      </w:r>
+      <w:proofErr w:type="spellStart"/>
+      <w:r>
+        <w:t>Sankook</w:t>
+      </w:r>
+      <w:proofErr w:type="spellEnd"/>
+      <w:r>
+        <w:t xml:space="preserve"> Lee</w:t>
       </w:r>
       <w:r>
         <w:tab/>
       </w:r>
       <w:r>
-        <w:tab/>
+        <w:t xml:space="preserve"> </w:t>
       </w:r>
       <w:r>
         <w:t>Mark Boo</w:t>
@@ -231,6 +252,14 @@
           <w:szCs w:val="24"/>
         </w:rPr>
         <w:t>of printer that can print PEEK</w:t>
+      </w:r>
+      <w:r>
+        <w:rPr>
+          <w:rFonts w:ascii="Times New Roman" w:hAnsi="Times New Roman" w:cs="Times New Roman"/>
+          <w:sz w:val="24"/>
+          <w:szCs w:val="24"/>
+        </w:rPr>
+        <w:t xml:space="preserve"> [1]</w:t>
       </w:r>
     </w:p>
     <w:tbl>
@@ -417,13 +446,41 @@
                 <w:szCs w:val="24"/>
               </w:rPr>
             </w:pPr>
-            <w:r>
-              <w:rPr>
-                <w:rFonts w:ascii="Times New Roman" w:hAnsi="Times New Roman" w:cs="Times New Roman"/>
-                <w:sz w:val="24"/>
-                <w:szCs w:val="24"/>
-              </w:rPr>
-              <w:t>Intamsys Funmat HT</w:t>
+            <w:proofErr w:type="spellStart"/>
+            <w:r>
+              <w:rPr>
+                <w:rFonts w:ascii="Times New Roman" w:hAnsi="Times New Roman" w:cs="Times New Roman"/>
+                <w:sz w:val="24"/>
+                <w:szCs w:val="24"/>
+              </w:rPr>
+              <w:t>Intamsys</w:t>
+            </w:r>
+            <w:proofErr w:type="spellEnd"/>
+            <w:r>
+              <w:rPr>
+                <w:rFonts w:ascii="Times New Roman" w:hAnsi="Times New Roman" w:cs="Times New Roman"/>
+                <w:sz w:val="24"/>
+                <w:szCs w:val="24"/>
+              </w:rPr>
+              <w:t xml:space="preserve"> </w:t>
+            </w:r>
+            <w:proofErr w:type="spellStart"/>
+            <w:r>
+              <w:rPr>
+                <w:rFonts w:ascii="Times New Roman" w:hAnsi="Times New Roman" w:cs="Times New Roman"/>
+                <w:sz w:val="24"/>
+                <w:szCs w:val="24"/>
+              </w:rPr>
+              <w:t>Funmat</w:t>
+            </w:r>
+            <w:proofErr w:type="spellEnd"/>
+            <w:r>
+              <w:rPr>
+                <w:rFonts w:ascii="Times New Roman" w:hAnsi="Times New Roman" w:cs="Times New Roman"/>
+                <w:sz w:val="24"/>
+                <w:szCs w:val="24"/>
+              </w:rPr>
+              <w:t xml:space="preserve"> HT</w:t>
             </w:r>
           </w:p>
         </w:tc>
@@ -702,13 +759,23 @@
                 <w:szCs w:val="24"/>
               </w:rPr>
             </w:pPr>
-            <w:r>
-              <w:rPr>
-                <w:rFonts w:ascii="Times New Roman" w:hAnsi="Times New Roman" w:cs="Times New Roman"/>
-                <w:sz w:val="24"/>
-                <w:szCs w:val="24"/>
-              </w:rPr>
-              <w:t>CreatBot PEEK-300</w:t>
+            <w:proofErr w:type="spellStart"/>
+            <w:r>
+              <w:rPr>
+                <w:rFonts w:ascii="Times New Roman" w:hAnsi="Times New Roman" w:cs="Times New Roman"/>
+                <w:sz w:val="24"/>
+                <w:szCs w:val="24"/>
+              </w:rPr>
+              <w:t>CreatBot</w:t>
+            </w:r>
+            <w:proofErr w:type="spellEnd"/>
+            <w:r>
+              <w:rPr>
+                <w:rFonts w:ascii="Times New Roman" w:hAnsi="Times New Roman" w:cs="Times New Roman"/>
+                <w:sz w:val="24"/>
+                <w:szCs w:val="24"/>
+              </w:rPr>
+              <w:t xml:space="preserve"> PEEK-300</w:t>
             </w:r>
           </w:p>
         </w:tc>
@@ -986,14 +1053,34 @@
                 <w:szCs w:val="24"/>
               </w:rPr>
             </w:pPr>
-            <w:r>
-              <w:rPr>
-                <w:rFonts w:ascii="Times New Roman" w:hAnsi="Times New Roman" w:cs="Times New Roman"/>
-                <w:sz w:val="24"/>
-                <w:szCs w:val="24"/>
-              </w:rPr>
-              <w:t>Zortrax Endureal</w:t>
-            </w:r>
+            <w:proofErr w:type="spellStart"/>
+            <w:r>
+              <w:rPr>
+                <w:rFonts w:ascii="Times New Roman" w:hAnsi="Times New Roman" w:cs="Times New Roman"/>
+                <w:sz w:val="24"/>
+                <w:szCs w:val="24"/>
+              </w:rPr>
+              <w:t>Zortrax</w:t>
+            </w:r>
+            <w:proofErr w:type="spellEnd"/>
+            <w:r>
+              <w:rPr>
+                <w:rFonts w:ascii="Times New Roman" w:hAnsi="Times New Roman" w:cs="Times New Roman"/>
+                <w:sz w:val="24"/>
+                <w:szCs w:val="24"/>
+              </w:rPr>
+              <w:t xml:space="preserve"> </w:t>
+            </w:r>
+            <w:proofErr w:type="spellStart"/>
+            <w:r>
+              <w:rPr>
+                <w:rFonts w:ascii="Times New Roman" w:hAnsi="Times New Roman" w:cs="Times New Roman"/>
+                <w:sz w:val="24"/>
+                <w:szCs w:val="24"/>
+              </w:rPr>
+              <w:t>Endureal</w:t>
+            </w:r>
+            <w:proofErr w:type="spellEnd"/>
           </w:p>
         </w:tc>
         <w:tc>
@@ -1128,13 +1215,23 @@
                 <w:szCs w:val="24"/>
               </w:rPr>
             </w:pPr>
-            <w:r>
-              <w:rPr>
-                <w:rFonts w:ascii="Times New Roman" w:hAnsi="Times New Roman" w:cs="Times New Roman"/>
-                <w:sz w:val="24"/>
-                <w:szCs w:val="24"/>
-              </w:rPr>
-              <w:t>Roboze One+400 Xtreme</w:t>
+            <w:proofErr w:type="spellStart"/>
+            <w:r>
+              <w:rPr>
+                <w:rFonts w:ascii="Times New Roman" w:hAnsi="Times New Roman" w:cs="Times New Roman"/>
+                <w:sz w:val="24"/>
+                <w:szCs w:val="24"/>
+              </w:rPr>
+              <w:t>Roboze</w:t>
+            </w:r>
+            <w:proofErr w:type="spellEnd"/>
+            <w:r>
+              <w:rPr>
+                <w:rFonts w:ascii="Times New Roman" w:hAnsi="Times New Roman" w:cs="Times New Roman"/>
+                <w:sz w:val="24"/>
+                <w:szCs w:val="24"/>
+              </w:rPr>
+              <w:t xml:space="preserve"> One+400 Xtreme</w:t>
             </w:r>
           </w:p>
         </w:tc>
@@ -1412,13 +1509,23 @@
                 <w:szCs w:val="24"/>
               </w:rPr>
             </w:pPr>
-            <w:r>
-              <w:rPr>
-                <w:rFonts w:ascii="Times New Roman" w:hAnsi="Times New Roman" w:cs="Times New Roman"/>
-                <w:sz w:val="24"/>
-                <w:szCs w:val="24"/>
-              </w:rPr>
-              <w:t>Essentium HSE 180 HT</w:t>
+            <w:proofErr w:type="spellStart"/>
+            <w:r>
+              <w:rPr>
+                <w:rFonts w:ascii="Times New Roman" w:hAnsi="Times New Roman" w:cs="Times New Roman"/>
+                <w:sz w:val="24"/>
+                <w:szCs w:val="24"/>
+              </w:rPr>
+              <w:t>Essentium</w:t>
+            </w:r>
+            <w:proofErr w:type="spellEnd"/>
+            <w:r>
+              <w:rPr>
+                <w:rFonts w:ascii="Times New Roman" w:hAnsi="Times New Roman" w:cs="Times New Roman"/>
+                <w:sz w:val="24"/>
+                <w:szCs w:val="24"/>
+              </w:rPr>
+              <w:t xml:space="preserve"> HSE 180 HT</w:t>
             </w:r>
           </w:p>
         </w:tc>
@@ -1699,13 +1806,23 @@
                 <w:szCs w:val="24"/>
               </w:rPr>
             </w:pPr>
-            <w:r>
-              <w:rPr>
-                <w:rFonts w:ascii="Times New Roman" w:hAnsi="Times New Roman" w:cs="Times New Roman"/>
-                <w:sz w:val="24"/>
-                <w:szCs w:val="24"/>
-              </w:rPr>
-              <w:t>MiniFactory Ultra</w:t>
+            <w:proofErr w:type="spellStart"/>
+            <w:r>
+              <w:rPr>
+                <w:rFonts w:ascii="Times New Roman" w:hAnsi="Times New Roman" w:cs="Times New Roman"/>
+                <w:sz w:val="24"/>
+                <w:szCs w:val="24"/>
+              </w:rPr>
+              <w:t>MiniFactory</w:t>
+            </w:r>
+            <w:proofErr w:type="spellEnd"/>
+            <w:r>
+              <w:rPr>
+                <w:rFonts w:ascii="Times New Roman" w:hAnsi="Times New Roman" w:cs="Times New Roman"/>
+                <w:sz w:val="24"/>
+                <w:szCs w:val="24"/>
+              </w:rPr>
+              <w:t xml:space="preserve"> Ultra</w:t>
             </w:r>
           </w:p>
         </w:tc>
@@ -1847,7 +1964,25 @@
                 <w:sz w:val="24"/>
                 <w:szCs w:val="24"/>
               </w:rPr>
-              <w:t>Stratasys Fortus 450mc</w:t>
+              <w:t xml:space="preserve">Stratasys </w:t>
+            </w:r>
+            <w:proofErr w:type="spellStart"/>
+            <w:r>
+              <w:rPr>
+                <w:rFonts w:ascii="Times New Roman" w:hAnsi="Times New Roman" w:cs="Times New Roman"/>
+                <w:sz w:val="24"/>
+                <w:szCs w:val="24"/>
+              </w:rPr>
+              <w:t>Fortus</w:t>
+            </w:r>
+            <w:proofErr w:type="spellEnd"/>
+            <w:r>
+              <w:rPr>
+                <w:rFonts w:ascii="Times New Roman" w:hAnsi="Times New Roman" w:cs="Times New Roman"/>
+                <w:sz w:val="24"/>
+                <w:szCs w:val="24"/>
+              </w:rPr>
+              <w:t xml:space="preserve"> 450mc</w:t>
             </w:r>
           </w:p>
         </w:tc>
@@ -2477,7 +2612,20 @@
         <w:t xml:space="preserve">Market Analysis </w:t>
       </w:r>
     </w:p>
-    <w:p/>
+    <w:p>
+      <w:r>
+        <w:t>In 2018, the 3D printing industry was worth 1.53 billion. By 2026, it is predicted to more than double to 3.78 billion. [6] While printer software and related services make up part of that, the printers themselves accounts for half the market. 3D printing is expanding into even the largest of industries, such as medical, automotive, and oil (which is our focus). [7]</w:t>
+      </w:r>
+      <w:r>
+        <w:t xml:space="preserve"> As shown by the large number of companies that are trying to expand into printing high-temperature plastics, printing PEEK and similar plastics has a promising future since it overcomes a lot of the strength and temperature shortcoming</w:t>
+      </w:r>
+      <w:r>
+        <w:t>s</w:t>
+      </w:r>
+      <w:r>
+        <w:t xml:space="preserve"> of lower-temperature plastics.</w:t>
+      </w:r>
+    </w:p>
     <w:p>
       <w:pPr>
         <w:pStyle w:val="Heading1"/>
@@ -2538,22 +2686,7 @@
         <w:t xml:space="preserve"> </w:t>
       </w:r>
       <w:r>
-        <w:t>°</w:t>
-      </w:r>
-      <w:r>
-        <w:t xml:space="preserve">C, bed up to 200 </w:t>
-      </w:r>
-      <w:r>
-        <w:t>°</w:t>
-      </w:r>
-      <w:r>
-        <w:t xml:space="preserve">C, and chamber up to 80 </w:t>
-      </w:r>
-      <w:r>
-        <w:t>°</w:t>
-      </w:r>
-      <w:r>
-        <w:t>C</w:t>
+        <w:t>°C, bed up to 200 °C, and chamber up to 80 °C</w:t>
       </w:r>
     </w:p>
     <w:p>
@@ -2613,7 +2746,15 @@
         </w:numPr>
       </w:pPr>
       <w:r>
-        <w:t>System will have thermal protection for the hotend, heated bed, and chamber</w:t>
+        <w:t xml:space="preserve">System will have thermal protection for the </w:t>
+      </w:r>
+      <w:proofErr w:type="spellStart"/>
+      <w:r>
+        <w:t>hotend</w:t>
+      </w:r>
+      <w:proofErr w:type="spellEnd"/>
+      <w:r>
+        <w:t>, heated bed, and chamber</w:t>
       </w:r>
     </w:p>
     <w:p>
@@ -2642,10 +2783,22 @@
         </w:numPr>
       </w:pPr>
       <w:r>
-        <w:t xml:space="preserve">System should be able to operate on a local 15A breaker without the heated chamber and with the heated chamber on </w:t>
-      </w:r>
-      <w:r>
-        <w:t>two separate 15A circuits</w:t>
+        <w:t xml:space="preserve">System should be able to operate on a local </w:t>
+      </w:r>
+      <w:r>
+        <w:t>20</w:t>
+      </w:r>
+      <w:r>
+        <w:t xml:space="preserve">A breaker without the heated chamber and with the heated chamber on </w:t>
+      </w:r>
+      <w:r>
+        <w:t xml:space="preserve">two separate </w:t>
+      </w:r>
+      <w:r>
+        <w:t>20</w:t>
+      </w:r>
+      <w:r>
+        <w:t>A circuits</w:t>
       </w:r>
     </w:p>
     <w:p>
@@ -2677,10 +2830,7 @@
         <w:t xml:space="preserve">User can control nozzle, bed, and chamber temperature, X,Y and Z movement system, </w:t>
       </w:r>
       <w:r>
-        <w:t>send commands</w:t>
-      </w:r>
-      <w:r>
-        <w:t xml:space="preserve">, </w:t>
+        <w:t xml:space="preserve">send commands, </w:t>
       </w:r>
       <w:r>
         <w:t>start</w:t>
@@ -2708,6 +2858,7 @@
         <w:t>Initial Concept Generation</w:t>
       </w:r>
     </w:p>
+    <w:p/>
     <w:p>
       <w:pPr>
         <w:pStyle w:val="Heading1"/>
@@ -2722,7 +2873,24 @@
       </w:r>
     </w:p>
     <w:p>
-      <w:r>
+      <w:pPr>
+        <w:rPr>
+          <w:b/>
+          <w:bCs/>
+        </w:rPr>
+      </w:pPr>
+      <w:r>
+        <w:rPr>
+          <w:b/>
+          <w:bCs/>
+        </w:rPr>
+        <w:t xml:space="preserve">Initial </w:t>
+      </w:r>
+      <w:r>
+        <w:rPr>
+          <w:b/>
+          <w:bCs/>
+        </w:rPr>
         <w:t>Power Analysis</w:t>
       </w:r>
     </w:p>
@@ -2742,7 +2910,11 @@
         <w:t>rd</w:t>
       </w:r>
       <w:r>
-        <w:t xml:space="preserve"> AC circuit for all other components. The heating elements of the space heaters we are planning on using are 1500W each. At 120V, this yields </w:t>
+        <w:t xml:space="preserve"> AC circuit for all other components. The </w:t>
+      </w:r>
+      <w:r>
+        <w:lastRenderedPageBreak/>
+        <w:t xml:space="preserve">heating elements of the space heaters we are planning on using are 1500W each. At 120V, this yields </w:t>
       </w:r>
       <m:oMath>
         <m:f>
@@ -2815,43 +2987,61 @@
         </w:rPr>
         <w:t>. For the voltage conversions, we are assuming a conversion efficiency of 90% for our buck converters.</w:t>
       </w:r>
+      <w:r>
+        <w:rPr>
+          <w:rFonts w:eastAsiaTheme="minorEastAsia"/>
+        </w:rPr>
+        <w:t xml:space="preserve"> These currents are also over-estimates assuming max-load on each component. We won’t be able to test each unit for the actual power draw (such as the raspberry pi and SKR board until we can power them up). We are only able to off manufacturer specifications and tests done by 3</w:t>
+      </w:r>
+      <w:r>
+        <w:rPr>
+          <w:rFonts w:eastAsiaTheme="minorEastAsia"/>
+          <w:vertAlign w:val="superscript"/>
+        </w:rPr>
+        <w:t>rd</w:t>
+      </w:r>
+      <w:r>
+        <w:rPr>
+          <w:rFonts w:eastAsiaTheme="minorEastAsia"/>
+        </w:rPr>
+        <w:t xml:space="preserve"> parties.</w:t>
+      </w:r>
     </w:p>
     <w:tbl>
       <w:tblPr>
         <w:tblStyle w:val="TableGrid"/>
-        <w:tblW w:w="0" w:type="auto"/>
+        <w:tblW w:w="9535" w:type="dxa"/>
         <w:tblLook w:val="04A0" w:firstRow="1" w:lastRow="0" w:firstColumn="1" w:lastColumn="0" w:noHBand="0" w:noVBand="1"/>
       </w:tblPr>
       <w:tblGrid>
-        <w:gridCol w:w="1505"/>
-        <w:gridCol w:w="1446"/>
-        <w:gridCol w:w="1580"/>
-        <w:gridCol w:w="1206"/>
-        <w:gridCol w:w="1206"/>
+        <w:gridCol w:w="2205"/>
+        <w:gridCol w:w="1340"/>
+        <w:gridCol w:w="2990"/>
+        <w:gridCol w:w="1404"/>
+        <w:gridCol w:w="1596"/>
       </w:tblGrid>
       <w:tr>
         <w:tc>
           <w:tcPr>
-            <w:tcW w:w="1505" w:type="dxa"/>
-          </w:tcPr>
-          <w:p>
-            <w:pPr>
-              <w:rPr>
-                <w:rFonts w:eastAsiaTheme="minorEastAsia"/>
-              </w:rPr>
-            </w:pPr>
-            <w:r>
-              <w:rPr>
-                <w:rFonts w:eastAsiaTheme="minorEastAsia"/>
-              </w:rPr>
-              <w:lastRenderedPageBreak/>
+            <w:tcW w:w="2344" w:type="dxa"/>
+          </w:tcPr>
+          <w:p>
+            <w:pPr>
+              <w:rPr>
+                <w:rFonts w:eastAsiaTheme="minorEastAsia"/>
+              </w:rPr>
+            </w:pPr>
+            <w:r>
+              <w:rPr>
+                <w:rFonts w:eastAsiaTheme="minorEastAsia"/>
+              </w:rPr>
               <w:t>Part</w:t>
             </w:r>
           </w:p>
         </w:tc>
         <w:tc>
           <w:tcPr>
-            <w:tcW w:w="1446" w:type="dxa"/>
+            <w:tcW w:w="981" w:type="dxa"/>
           </w:tcPr>
           <w:p>
             <w:pPr>
@@ -2869,31 +3059,25 @@
         </w:tc>
         <w:tc>
           <w:tcPr>
-            <w:tcW w:w="1580" w:type="dxa"/>
-          </w:tcPr>
-          <w:p>
-            <w:pPr>
-              <w:rPr>
-                <w:rFonts w:eastAsiaTheme="minorEastAsia"/>
-              </w:rPr>
-            </w:pPr>
-            <w:r>
-              <w:rPr>
-                <w:rFonts w:eastAsiaTheme="minorEastAsia"/>
-              </w:rPr>
-              <w:t xml:space="preserve">Amperage/unit </w:t>
-            </w:r>
-            <w:r>
-              <w:rPr>
-                <w:rFonts w:eastAsiaTheme="minorEastAsia"/>
-              </w:rPr>
-              <w:t>(with conversion efficiency included)</w:t>
-            </w:r>
-          </w:p>
-        </w:tc>
-        <w:tc>
-          <w:tcPr>
-            <w:tcW w:w="1206" w:type="dxa"/>
+            <w:tcW w:w="3150" w:type="dxa"/>
+          </w:tcPr>
+          <w:p>
+            <w:pPr>
+              <w:rPr>
+                <w:rFonts w:eastAsiaTheme="minorEastAsia"/>
+              </w:rPr>
+            </w:pPr>
+            <w:r>
+              <w:rPr>
+                <w:rFonts w:eastAsiaTheme="minorEastAsia"/>
+              </w:rPr>
+              <w:t>Amperage/unit (with conversion efficiency included)</w:t>
+            </w:r>
+          </w:p>
+        </w:tc>
+        <w:tc>
+          <w:tcPr>
+            <w:tcW w:w="1412" w:type="dxa"/>
           </w:tcPr>
           <w:p>
             <w:pPr>
@@ -2911,7 +3095,7 @@
         </w:tc>
         <w:tc>
           <w:tcPr>
-            <w:tcW w:w="1206" w:type="dxa"/>
+            <w:tcW w:w="1648" w:type="dxa"/>
           </w:tcPr>
           <w:p>
             <w:pPr>
@@ -2931,7 +3115,7 @@
       <w:tr>
         <w:tc>
           <w:tcPr>
-            <w:tcW w:w="1505" w:type="dxa"/>
+            <w:tcW w:w="2344" w:type="dxa"/>
           </w:tcPr>
           <w:p>
             <w:pPr>
@@ -2949,7 +3133,7 @@
         </w:tc>
         <w:tc>
           <w:tcPr>
-            <w:tcW w:w="1446" w:type="dxa"/>
+            <w:tcW w:w="981" w:type="dxa"/>
           </w:tcPr>
           <w:p>
             <w:pPr>
@@ -2967,7 +3151,7 @@
         </w:tc>
         <w:tc>
           <w:tcPr>
-            <w:tcW w:w="1580" w:type="dxa"/>
+            <w:tcW w:w="3150" w:type="dxa"/>
           </w:tcPr>
           <w:p>
             <w:pPr>
@@ -2985,7 +3169,7 @@
         </w:tc>
         <w:tc>
           <w:tcPr>
-            <w:tcW w:w="1206" w:type="dxa"/>
+            <w:tcW w:w="1412" w:type="dxa"/>
           </w:tcPr>
           <w:p>
             <w:pPr>
@@ -3003,19 +3187,21 @@
         </w:tc>
         <w:tc>
           <w:tcPr>
-            <w:tcW w:w="1206" w:type="dxa"/>
-          </w:tcPr>
-          <w:p>
-            <w:pPr>
-              <w:rPr>
-                <w:rFonts w:eastAsiaTheme="minorEastAsia"/>
-              </w:rPr>
-            </w:pPr>
-            <w:r>
-              <w:rPr>
-                <w:rFonts w:eastAsiaTheme="minorEastAsia"/>
-              </w:rPr>
-              <w:t>144</w:t>
+            <w:tcW w:w="1648" w:type="dxa"/>
+            <w:vAlign w:val="bottom"/>
+          </w:tcPr>
+          <w:p>
+            <w:pPr>
+              <w:rPr>
+                <w:rFonts w:eastAsiaTheme="minorEastAsia"/>
+              </w:rPr>
+            </w:pPr>
+            <w:r>
+              <w:rPr>
+                <w:rFonts w:ascii="Calibri" w:hAnsi="Calibri" w:cs="Calibri"/>
+                <w:color w:val="000000"/>
+              </w:rPr>
+              <w:t>4</w:t>
             </w:r>
           </w:p>
         </w:tc>
@@ -3023,25 +3209,33 @@
       <w:tr>
         <w:tc>
           <w:tcPr>
-            <w:tcW w:w="1505" w:type="dxa"/>
-          </w:tcPr>
-          <w:p>
-            <w:pPr>
-              <w:rPr>
-                <w:rFonts w:eastAsiaTheme="minorEastAsia"/>
-              </w:rPr>
-            </w:pPr>
-            <w:r>
-              <w:rPr>
-                <w:rFonts w:eastAsiaTheme="minorEastAsia"/>
-              </w:rPr>
-              <w:t>Nema 17 motor (high power)</w:t>
-            </w:r>
-          </w:p>
-        </w:tc>
-        <w:tc>
-          <w:tcPr>
-            <w:tcW w:w="1446" w:type="dxa"/>
+            <w:tcW w:w="2344" w:type="dxa"/>
+          </w:tcPr>
+          <w:p>
+            <w:pPr>
+              <w:rPr>
+                <w:rFonts w:eastAsiaTheme="minorEastAsia"/>
+              </w:rPr>
+            </w:pPr>
+            <w:proofErr w:type="spellStart"/>
+            <w:r>
+              <w:rPr>
+                <w:rFonts w:eastAsiaTheme="minorEastAsia"/>
+              </w:rPr>
+              <w:t>Nema</w:t>
+            </w:r>
+            <w:proofErr w:type="spellEnd"/>
+            <w:r>
+              <w:rPr>
+                <w:rFonts w:eastAsiaTheme="minorEastAsia"/>
+              </w:rPr>
+              <w:t xml:space="preserve"> 17 motor (high power)</w:t>
+            </w:r>
+          </w:p>
+        </w:tc>
+        <w:tc>
+          <w:tcPr>
+            <w:tcW w:w="981" w:type="dxa"/>
           </w:tcPr>
           <w:p>
             <w:pPr>
@@ -3059,7 +3253,7 @@
         </w:tc>
         <w:tc>
           <w:tcPr>
-            <w:tcW w:w="1580" w:type="dxa"/>
+            <w:tcW w:w="3150" w:type="dxa"/>
           </w:tcPr>
           <w:p>
             <w:pPr>
@@ -3077,7 +3271,7 @@
         </w:tc>
         <w:tc>
           <w:tcPr>
-            <w:tcW w:w="1206" w:type="dxa"/>
+            <w:tcW w:w="1412" w:type="dxa"/>
           </w:tcPr>
           <w:p>
             <w:pPr>
@@ -3095,19 +3289,21 @@
         </w:tc>
         <w:tc>
           <w:tcPr>
-            <w:tcW w:w="1206" w:type="dxa"/>
-          </w:tcPr>
-          <w:p>
-            <w:pPr>
-              <w:rPr>
-                <w:rFonts w:eastAsiaTheme="minorEastAsia"/>
-              </w:rPr>
-            </w:pPr>
-            <w:r>
-              <w:rPr>
-                <w:rFonts w:eastAsiaTheme="minorEastAsia"/>
-              </w:rPr>
-              <w:t>27.84</w:t>
+            <w:tcW w:w="1648" w:type="dxa"/>
+            <w:vAlign w:val="bottom"/>
+          </w:tcPr>
+          <w:p>
+            <w:pPr>
+              <w:rPr>
+                <w:rFonts w:eastAsiaTheme="minorEastAsia"/>
+              </w:rPr>
+            </w:pPr>
+            <w:r>
+              <w:rPr>
+                <w:rFonts w:ascii="Calibri" w:hAnsi="Calibri" w:cs="Calibri"/>
+                <w:color w:val="000000"/>
+              </w:rPr>
+              <w:t>1.74</w:t>
             </w:r>
           </w:p>
         </w:tc>
@@ -3115,7 +3311,7 @@
       <w:tr>
         <w:tc>
           <w:tcPr>
-            <w:tcW w:w="1505" w:type="dxa"/>
+            <w:tcW w:w="2344" w:type="dxa"/>
           </w:tcPr>
           <w:p>
             <w:pPr>
@@ -3133,7 +3329,7 @@
         </w:tc>
         <w:tc>
           <w:tcPr>
-            <w:tcW w:w="1446" w:type="dxa"/>
+            <w:tcW w:w="981" w:type="dxa"/>
           </w:tcPr>
           <w:p>
             <w:pPr>
@@ -3151,7 +3347,7 @@
         </w:tc>
         <w:tc>
           <w:tcPr>
-            <w:tcW w:w="1580" w:type="dxa"/>
+            <w:tcW w:w="3150" w:type="dxa"/>
           </w:tcPr>
           <w:p>
             <w:pPr>
@@ -3169,7 +3365,7 @@
         </w:tc>
         <w:tc>
           <w:tcPr>
-            <w:tcW w:w="1206" w:type="dxa"/>
+            <w:tcW w:w="1412" w:type="dxa"/>
           </w:tcPr>
           <w:p>
             <w:pPr>
@@ -3187,19 +3383,21 @@
         </w:tc>
         <w:tc>
           <w:tcPr>
-            <w:tcW w:w="1206" w:type="dxa"/>
-          </w:tcPr>
-          <w:p>
-            <w:pPr>
-              <w:rPr>
-                <w:rFonts w:eastAsiaTheme="minorEastAsia"/>
-              </w:rPr>
-            </w:pPr>
-            <w:r>
-              <w:rPr>
-                <w:rFonts w:eastAsiaTheme="minorEastAsia"/>
-              </w:rPr>
-              <w:t>7.2</w:t>
+            <w:tcW w:w="1648" w:type="dxa"/>
+            <w:vAlign w:val="bottom"/>
+          </w:tcPr>
+          <w:p>
+            <w:pPr>
+              <w:rPr>
+                <w:rFonts w:eastAsiaTheme="minorEastAsia"/>
+              </w:rPr>
+            </w:pPr>
+            <w:r>
+              <w:rPr>
+                <w:rFonts w:ascii="Calibri" w:hAnsi="Calibri" w:cs="Calibri"/>
+                <w:color w:val="000000"/>
+              </w:rPr>
+              <w:t>0.4</w:t>
             </w:r>
           </w:p>
         </w:tc>
@@ -3207,25 +3405,33 @@
       <w:tr>
         <w:tc>
           <w:tcPr>
-            <w:tcW w:w="1505" w:type="dxa"/>
-          </w:tcPr>
-          <w:p>
-            <w:pPr>
-              <w:rPr>
-                <w:rFonts w:eastAsiaTheme="minorEastAsia"/>
-              </w:rPr>
-            </w:pPr>
-            <w:r>
-              <w:rPr>
-                <w:rFonts w:eastAsiaTheme="minorEastAsia"/>
-              </w:rPr>
-              <w:t>Heater Cartidge</w:t>
-            </w:r>
-          </w:p>
-        </w:tc>
-        <w:tc>
-          <w:tcPr>
-            <w:tcW w:w="1446" w:type="dxa"/>
+            <w:tcW w:w="2344" w:type="dxa"/>
+          </w:tcPr>
+          <w:p>
+            <w:pPr>
+              <w:rPr>
+                <w:rFonts w:eastAsiaTheme="minorEastAsia"/>
+              </w:rPr>
+            </w:pPr>
+            <w:r>
+              <w:rPr>
+                <w:rFonts w:eastAsiaTheme="minorEastAsia"/>
+              </w:rPr>
+              <w:t xml:space="preserve">Heater </w:t>
+            </w:r>
+            <w:proofErr w:type="spellStart"/>
+            <w:r>
+              <w:rPr>
+                <w:rFonts w:eastAsiaTheme="minorEastAsia"/>
+              </w:rPr>
+              <w:t>Cartidge</w:t>
+            </w:r>
+            <w:proofErr w:type="spellEnd"/>
+          </w:p>
+        </w:tc>
+        <w:tc>
+          <w:tcPr>
+            <w:tcW w:w="981" w:type="dxa"/>
           </w:tcPr>
           <w:p>
             <w:pPr>
@@ -3243,55 +3449,57 @@
         </w:tc>
         <w:tc>
           <w:tcPr>
-            <w:tcW w:w="1580" w:type="dxa"/>
-          </w:tcPr>
-          <w:p>
-            <w:pPr>
-              <w:rPr>
-                <w:rFonts w:eastAsiaTheme="minorEastAsia"/>
-              </w:rPr>
-            </w:pPr>
-            <w:r>
-              <w:rPr>
-                <w:rFonts w:eastAsiaTheme="minorEastAsia"/>
+            <w:tcW w:w="3150" w:type="dxa"/>
+          </w:tcPr>
+          <w:p>
+            <w:pPr>
+              <w:rPr>
+                <w:rFonts w:eastAsiaTheme="minorEastAsia"/>
+              </w:rPr>
+            </w:pPr>
+            <w:r>
+              <w:rPr>
+                <w:rFonts w:eastAsiaTheme="minorEastAsia"/>
+              </w:rPr>
+              <w:t>2.08 [4]</w:t>
+            </w:r>
+          </w:p>
+        </w:tc>
+        <w:tc>
+          <w:tcPr>
+            <w:tcW w:w="1412" w:type="dxa"/>
+          </w:tcPr>
+          <w:p>
+            <w:pPr>
+              <w:rPr>
+                <w:rFonts w:eastAsiaTheme="minorEastAsia"/>
+              </w:rPr>
+            </w:pPr>
+            <w:r>
+              <w:rPr>
+                <w:rFonts w:eastAsiaTheme="minorEastAsia"/>
+              </w:rPr>
+              <w:t>1</w:t>
+            </w:r>
+          </w:p>
+        </w:tc>
+        <w:tc>
+          <w:tcPr>
+            <w:tcW w:w="1648" w:type="dxa"/>
+            <w:vAlign w:val="bottom"/>
+          </w:tcPr>
+          <w:p>
+            <w:pPr>
+              <w:rPr>
+                <w:rFonts w:eastAsiaTheme="minorEastAsia"/>
+              </w:rPr>
+            </w:pPr>
+            <w:r>
+              <w:rPr>
+                <w:rFonts w:ascii="Calibri" w:hAnsi="Calibri" w:cs="Calibri"/>
+                <w:color w:val="000000"/>
               </w:rPr>
               <w:t>2.08</w:t>
-            </w:r>
-          </w:p>
-        </w:tc>
-        <w:tc>
-          <w:tcPr>
-            <w:tcW w:w="1206" w:type="dxa"/>
-          </w:tcPr>
-          <w:p>
-            <w:pPr>
-              <w:rPr>
-                <w:rFonts w:eastAsiaTheme="minorEastAsia"/>
-              </w:rPr>
-            </w:pPr>
-            <w:r>
-              <w:rPr>
-                <w:rFonts w:eastAsiaTheme="minorEastAsia"/>
-              </w:rPr>
-              <w:t>1</w:t>
-            </w:r>
-          </w:p>
-        </w:tc>
-        <w:tc>
-          <w:tcPr>
-            <w:tcW w:w="1206" w:type="dxa"/>
-          </w:tcPr>
-          <w:p>
-            <w:pPr>
-              <w:rPr>
-                <w:rFonts w:eastAsiaTheme="minorEastAsia"/>
-              </w:rPr>
-            </w:pPr>
-            <w:r>
-              <w:rPr>
-                <w:rFonts w:eastAsiaTheme="minorEastAsia"/>
-              </w:rPr>
-              <w:t>49.92</w:t>
             </w:r>
           </w:p>
         </w:tc>
@@ -3299,7 +3507,7 @@
       <w:tr>
         <w:tc>
           <w:tcPr>
-            <w:tcW w:w="1505" w:type="dxa"/>
+            <w:tcW w:w="2344" w:type="dxa"/>
           </w:tcPr>
           <w:p>
             <w:pPr>
@@ -3317,7 +3525,7 @@
         </w:tc>
         <w:tc>
           <w:tcPr>
-            <w:tcW w:w="1446" w:type="dxa"/>
+            <w:tcW w:w="981" w:type="dxa"/>
           </w:tcPr>
           <w:p>
             <w:pPr>
@@ -3335,7 +3543,7 @@
         </w:tc>
         <w:tc>
           <w:tcPr>
-            <w:tcW w:w="1580" w:type="dxa"/>
+            <w:tcW w:w="3150" w:type="dxa"/>
           </w:tcPr>
           <w:p>
             <w:pPr>
@@ -3353,7 +3561,7 @@
         </w:tc>
         <w:tc>
           <w:tcPr>
-            <w:tcW w:w="1206" w:type="dxa"/>
+            <w:tcW w:w="1412" w:type="dxa"/>
           </w:tcPr>
           <w:p>
             <w:pPr>
@@ -3371,19 +3579,21 @@
         </w:tc>
         <w:tc>
           <w:tcPr>
-            <w:tcW w:w="1206" w:type="dxa"/>
-          </w:tcPr>
-          <w:p>
-            <w:pPr>
-              <w:rPr>
-                <w:rFonts w:eastAsiaTheme="minorEastAsia"/>
-              </w:rPr>
-            </w:pPr>
-            <w:r>
-              <w:rPr>
-                <w:rFonts w:eastAsiaTheme="minorEastAsia"/>
-              </w:rPr>
-              <w:t>10.386</w:t>
+            <w:tcW w:w="1648" w:type="dxa"/>
+            <w:vAlign w:val="bottom"/>
+          </w:tcPr>
+          <w:p>
+            <w:pPr>
+              <w:rPr>
+                <w:rFonts w:eastAsiaTheme="minorEastAsia"/>
+              </w:rPr>
+            </w:pPr>
+            <w:r>
+              <w:rPr>
+                <w:rFonts w:ascii="Calibri" w:hAnsi="Calibri" w:cs="Calibri"/>
+                <w:color w:val="000000"/>
+              </w:rPr>
+              <w:t>0.726</w:t>
             </w:r>
           </w:p>
         </w:tc>
@@ -3391,7 +3601,7 @@
       <w:tr>
         <w:tc>
           <w:tcPr>
-            <w:tcW w:w="1505" w:type="dxa"/>
+            <w:tcW w:w="2344" w:type="dxa"/>
           </w:tcPr>
           <w:p>
             <w:pPr>
@@ -3409,7 +3619,7 @@
         </w:tc>
         <w:tc>
           <w:tcPr>
-            <w:tcW w:w="1446" w:type="dxa"/>
+            <w:tcW w:w="981" w:type="dxa"/>
           </w:tcPr>
           <w:p>
             <w:pPr>
@@ -3427,25 +3637,25 @@
         </w:tc>
         <w:tc>
           <w:tcPr>
-            <w:tcW w:w="1580" w:type="dxa"/>
-          </w:tcPr>
-          <w:p>
-            <w:pPr>
-              <w:rPr>
-                <w:rFonts w:eastAsiaTheme="minorEastAsia"/>
-              </w:rPr>
-            </w:pPr>
-            <w:r>
-              <w:rPr>
-                <w:rFonts w:eastAsiaTheme="minorEastAsia"/>
-              </w:rPr>
-              <w:t>0.5</w:t>
-            </w:r>
-          </w:p>
-        </w:tc>
-        <w:tc>
-          <w:tcPr>
-            <w:tcW w:w="1206" w:type="dxa"/>
+            <w:tcW w:w="3150" w:type="dxa"/>
+          </w:tcPr>
+          <w:p>
+            <w:pPr>
+              <w:rPr>
+                <w:rFonts w:eastAsiaTheme="minorEastAsia"/>
+              </w:rPr>
+            </w:pPr>
+            <w:r>
+              <w:rPr>
+                <w:rFonts w:eastAsiaTheme="minorEastAsia"/>
+              </w:rPr>
+              <w:t>0.4 [5]</w:t>
+            </w:r>
+          </w:p>
+        </w:tc>
+        <w:tc>
+          <w:tcPr>
+            <w:tcW w:w="1412" w:type="dxa"/>
           </w:tcPr>
           <w:p>
             <w:pPr>
@@ -3463,19 +3673,21 @@
         </w:tc>
         <w:tc>
           <w:tcPr>
-            <w:tcW w:w="1206" w:type="dxa"/>
-          </w:tcPr>
-          <w:p>
-            <w:pPr>
-              <w:rPr>
-                <w:rFonts w:eastAsiaTheme="minorEastAsia"/>
-              </w:rPr>
-            </w:pPr>
-            <w:r>
-              <w:rPr>
-                <w:rFonts w:eastAsiaTheme="minorEastAsia"/>
-              </w:rPr>
-              <w:t>2.5</w:t>
+            <w:tcW w:w="1648" w:type="dxa"/>
+            <w:vAlign w:val="bottom"/>
+          </w:tcPr>
+          <w:p>
+            <w:pPr>
+              <w:rPr>
+                <w:rFonts w:eastAsiaTheme="minorEastAsia"/>
+              </w:rPr>
+            </w:pPr>
+            <w:r>
+              <w:rPr>
+                <w:rFonts w:ascii="Calibri" w:hAnsi="Calibri" w:cs="Calibri"/>
+                <w:color w:val="000000"/>
+              </w:rPr>
+              <w:t>0.55</w:t>
             </w:r>
           </w:p>
         </w:tc>
@@ -3483,7 +3695,7 @@
       <w:tr>
         <w:tc>
           <w:tcPr>
-            <w:tcW w:w="1505" w:type="dxa"/>
+            <w:tcW w:w="2344" w:type="dxa"/>
           </w:tcPr>
           <w:p>
             <w:pPr>
@@ -3501,7 +3713,7 @@
         </w:tc>
         <w:tc>
           <w:tcPr>
-            <w:tcW w:w="1446" w:type="dxa"/>
+            <w:tcW w:w="981" w:type="dxa"/>
           </w:tcPr>
           <w:p>
             <w:pPr>
@@ -3519,25 +3731,25 @@
         </w:tc>
         <w:tc>
           <w:tcPr>
-            <w:tcW w:w="1580" w:type="dxa"/>
-          </w:tcPr>
-          <w:p>
-            <w:pPr>
-              <w:rPr>
-                <w:rFonts w:eastAsiaTheme="minorEastAsia"/>
-              </w:rPr>
-            </w:pPr>
-            <w:r>
-              <w:rPr>
-                <w:rFonts w:eastAsiaTheme="minorEastAsia"/>
-              </w:rPr>
-              <w:t>0.06</w:t>
-            </w:r>
-          </w:p>
-        </w:tc>
-        <w:tc>
-          <w:tcPr>
-            <w:tcW w:w="1206" w:type="dxa"/>
+            <w:tcW w:w="3150" w:type="dxa"/>
+          </w:tcPr>
+          <w:p>
+            <w:pPr>
+              <w:rPr>
+                <w:rFonts w:eastAsiaTheme="minorEastAsia"/>
+              </w:rPr>
+            </w:pPr>
+            <w:r>
+              <w:rPr>
+                <w:rFonts w:eastAsiaTheme="minorEastAsia"/>
+              </w:rPr>
+              <w:t>0.06 [2]</w:t>
+            </w:r>
+          </w:p>
+        </w:tc>
+        <w:tc>
+          <w:tcPr>
+            <w:tcW w:w="1412" w:type="dxa"/>
           </w:tcPr>
           <w:p>
             <w:pPr>
@@ -3555,21 +3767,29 @@
         </w:tc>
         <w:tc>
           <w:tcPr>
-            <w:tcW w:w="1206" w:type="dxa"/>
-          </w:tcPr>
-          <w:p>
-            <w:pPr>
-              <w:rPr>
-                <w:rFonts w:eastAsiaTheme="minorEastAsia"/>
-              </w:rPr>
-            </w:pPr>
+            <w:tcW w:w="1648" w:type="dxa"/>
+            <w:vAlign w:val="bottom"/>
+          </w:tcPr>
+          <w:p>
+            <w:pPr>
+              <w:rPr>
+                <w:rFonts w:eastAsiaTheme="minorEastAsia"/>
+              </w:rPr>
+            </w:pPr>
+            <w:r>
+              <w:rPr>
+                <w:rFonts w:ascii="Calibri" w:hAnsi="Calibri" w:cs="Calibri"/>
+                <w:color w:val="000000"/>
+              </w:rPr>
+              <w:t>0.33</w:t>
+            </w:r>
           </w:p>
         </w:tc>
       </w:tr>
       <w:tr>
         <w:tc>
           <w:tcPr>
-            <w:tcW w:w="1505" w:type="dxa"/>
+            <w:tcW w:w="2344" w:type="dxa"/>
           </w:tcPr>
           <w:p>
             <w:pPr>
@@ -3587,7 +3807,7 @@
         </w:tc>
         <w:tc>
           <w:tcPr>
-            <w:tcW w:w="1446" w:type="dxa"/>
+            <w:tcW w:w="981" w:type="dxa"/>
           </w:tcPr>
           <w:p>
             <w:pPr>
@@ -3605,25 +3825,25 @@
         </w:tc>
         <w:tc>
           <w:tcPr>
-            <w:tcW w:w="1580" w:type="dxa"/>
-          </w:tcPr>
-          <w:p>
-            <w:pPr>
-              <w:rPr>
-                <w:rFonts w:eastAsiaTheme="minorEastAsia"/>
-              </w:rPr>
-            </w:pPr>
-            <w:r>
-              <w:rPr>
-                <w:rFonts w:eastAsiaTheme="minorEastAsia"/>
-              </w:rPr>
-              <w:t>1.5</w:t>
-            </w:r>
-          </w:p>
-        </w:tc>
-        <w:tc>
-          <w:tcPr>
-            <w:tcW w:w="1206" w:type="dxa"/>
+            <w:tcW w:w="3150" w:type="dxa"/>
+          </w:tcPr>
+          <w:p>
+            <w:pPr>
+              <w:rPr>
+                <w:rFonts w:eastAsiaTheme="minorEastAsia"/>
+              </w:rPr>
+            </w:pPr>
+            <w:r>
+              <w:rPr>
+                <w:rFonts w:eastAsiaTheme="minorEastAsia"/>
+              </w:rPr>
+              <w:t>1.5 [3]</w:t>
+            </w:r>
+          </w:p>
+        </w:tc>
+        <w:tc>
+          <w:tcPr>
+            <w:tcW w:w="1412" w:type="dxa"/>
           </w:tcPr>
           <w:p>
             <w:pPr>
@@ -3641,19 +3861,21 @@
         </w:tc>
         <w:tc>
           <w:tcPr>
-            <w:tcW w:w="1206" w:type="dxa"/>
-          </w:tcPr>
-          <w:p>
-            <w:pPr>
-              <w:rPr>
-                <w:rFonts w:eastAsiaTheme="minorEastAsia"/>
-              </w:rPr>
-            </w:pPr>
-            <w:r>
-              <w:rPr>
-                <w:rFonts w:eastAsiaTheme="minorEastAsia"/>
-              </w:rPr>
-              <w:t>15</w:t>
+            <w:tcW w:w="1648" w:type="dxa"/>
+            <w:vAlign w:val="bottom"/>
+          </w:tcPr>
+          <w:p>
+            <w:pPr>
+              <w:rPr>
+                <w:rFonts w:eastAsiaTheme="minorEastAsia"/>
+              </w:rPr>
+            </w:pPr>
+            <w:r>
+              <w:rPr>
+                <w:rFonts w:ascii="Calibri" w:hAnsi="Calibri" w:cs="Calibri"/>
+                <w:color w:val="000000"/>
+              </w:rPr>
+              <w:t>3.3</w:t>
             </w:r>
           </w:p>
         </w:tc>
@@ -3661,7 +3883,7 @@
       <w:tr>
         <w:tc>
           <w:tcPr>
-            <w:tcW w:w="1505" w:type="dxa"/>
+            <w:tcW w:w="2344" w:type="dxa"/>
           </w:tcPr>
           <w:p>
             <w:pPr>
@@ -3679,7 +3901,7 @@
         </w:tc>
         <w:tc>
           <w:tcPr>
-            <w:tcW w:w="1446" w:type="dxa"/>
+            <w:tcW w:w="981" w:type="dxa"/>
           </w:tcPr>
           <w:p>
             <w:pPr>
@@ -3697,7 +3919,7 @@
         </w:tc>
         <w:tc>
           <w:tcPr>
-            <w:tcW w:w="1580" w:type="dxa"/>
+            <w:tcW w:w="3150" w:type="dxa"/>
           </w:tcPr>
           <w:p>
             <w:pPr>
@@ -3715,7 +3937,7 @@
         </w:tc>
         <w:tc>
           <w:tcPr>
-            <w:tcW w:w="1206" w:type="dxa"/>
+            <w:tcW w:w="1412" w:type="dxa"/>
           </w:tcPr>
           <w:p>
             <w:pPr>
@@ -3733,19 +3955,117 @@
         </w:tc>
         <w:tc>
           <w:tcPr>
-            <w:tcW w:w="1206" w:type="dxa"/>
-          </w:tcPr>
-          <w:p>
-            <w:pPr>
-              <w:rPr>
-                <w:rFonts w:eastAsiaTheme="minorEastAsia"/>
-              </w:rPr>
-            </w:pPr>
-            <w:r>
-              <w:rPr>
-                <w:rFonts w:eastAsiaTheme="minorEastAsia"/>
-              </w:rPr>
-              <w:t>98.4</w:t>
+            <w:tcW w:w="1648" w:type="dxa"/>
+            <w:vAlign w:val="bottom"/>
+          </w:tcPr>
+          <w:p>
+            <w:pPr>
+              <w:rPr>
+                <w:rFonts w:eastAsiaTheme="minorEastAsia"/>
+              </w:rPr>
+            </w:pPr>
+            <w:r>
+              <w:rPr>
+                <w:rFonts w:ascii="Calibri" w:hAnsi="Calibri" w:cs="Calibri"/>
+                <w:color w:val="000000"/>
+              </w:rPr>
+              <w:t>4.1</w:t>
+            </w:r>
+          </w:p>
+        </w:tc>
+      </w:tr>
+      <w:tr>
+        <w:tc>
+          <w:tcPr>
+            <w:tcW w:w="2344" w:type="dxa"/>
+          </w:tcPr>
+          <w:p>
+            <w:pPr>
+              <w:rPr>
+                <w:rFonts w:eastAsiaTheme="minorEastAsia"/>
+              </w:rPr>
+            </w:pPr>
+          </w:p>
+        </w:tc>
+        <w:tc>
+          <w:tcPr>
+            <w:tcW w:w="981" w:type="dxa"/>
+          </w:tcPr>
+          <w:p>
+            <w:pPr>
+              <w:rPr>
+                <w:rFonts w:eastAsiaTheme="minorEastAsia"/>
+              </w:rPr>
+            </w:pPr>
+          </w:p>
+        </w:tc>
+        <w:tc>
+          <w:tcPr>
+            <w:tcW w:w="3150" w:type="dxa"/>
+          </w:tcPr>
+          <w:p>
+            <w:pPr>
+              <w:rPr>
+                <w:rFonts w:eastAsiaTheme="minorEastAsia"/>
+              </w:rPr>
+            </w:pPr>
+          </w:p>
+        </w:tc>
+        <w:tc>
+          <w:tcPr>
+            <w:tcW w:w="1412" w:type="dxa"/>
+          </w:tcPr>
+          <w:p>
+            <w:pPr>
+              <w:rPr>
+                <w:rFonts w:eastAsiaTheme="minorEastAsia"/>
+                <w:b/>
+                <w:bCs/>
+              </w:rPr>
+            </w:pPr>
+            <w:r>
+              <w:rPr>
+                <w:rFonts w:eastAsiaTheme="minorEastAsia"/>
+                <w:b/>
+                <w:bCs/>
+              </w:rPr>
+              <w:t>Summation:</w:t>
+            </w:r>
+          </w:p>
+        </w:tc>
+        <w:tc>
+          <w:tcPr>
+            <w:tcW w:w="1648" w:type="dxa"/>
+          </w:tcPr>
+          <w:p>
+            <w:pPr>
+              <w:rPr>
+                <w:rFonts w:eastAsiaTheme="minorEastAsia"/>
+              </w:rPr>
+            </w:pPr>
+            <w:r>
+              <w:rPr>
+                <w:rFonts w:eastAsiaTheme="minorEastAsia"/>
+              </w:rPr>
+              <w:t>1</w:t>
+            </w:r>
+            <w:r>
+              <w:rPr>
+                <w:rFonts w:eastAsiaTheme="minorEastAsia"/>
+              </w:rPr>
+              <w:t>7</w:t>
+            </w:r>
+            <w:r>
+              <w:rPr>
+                <w:rFonts w:eastAsiaTheme="minorEastAsia"/>
+              </w:rPr>
+              <w:t>.226</w:t>
+            </w:r>
+            <w:r>
+              <w:rPr>
+                <w:rFonts w:eastAsiaTheme="minorEastAsia"/>
+              </w:rPr>
+              <w:t xml:space="preserve"> A</w:t>
             </w:r>
           </w:p>
         </w:tc>
@@ -3768,32 +4088,51 @@
         <w:rPr>
           <w:rFonts w:eastAsiaTheme="minorEastAsia"/>
         </w:rPr>
-        <w:t xml:space="preserve">Total wattage used: </w:t>
+        <w:t xml:space="preserve">We are using 17.226A for the primary AC connection. We need 14.1A for our power supply since the heated bed doesn’t contribute to the load on the power supply.  </w:t>
       </w:r>
       <w:r>
         <w:rPr>
           <w:rFonts w:eastAsiaTheme="minorEastAsia"/>
         </w:rPr>
-        <w:t>355.246</w:t>
-      </w:r>
-    </w:p>
-    <w:p>
-      <w:pPr>
+        <w:t xml:space="preserve">The power supply we chose was a </w:t>
+      </w:r>
+      <w:proofErr w:type="spellStart"/>
+      <w:r>
         <w:rPr>
           <w:rFonts w:eastAsiaTheme="minorEastAsia"/>
         </w:rPr>
-      </w:pPr>
+        <w:t>Meanswell</w:t>
+      </w:r>
+      <w:proofErr w:type="spellEnd"/>
       <w:r>
         <w:rPr>
           <w:rFonts w:eastAsiaTheme="minorEastAsia"/>
         </w:rPr>
-        <w:t>The power supply we chose was a Meanswell 24V/21A power supply</w:t>
+        <w:t xml:space="preserve"> 24V/21A power supply</w:t>
       </w:r>
       <w:r>
         <w:rPr>
           <w:rFonts w:eastAsiaTheme="minorEastAsia"/>
         </w:rPr>
         <w:t xml:space="preserve">. </w:t>
+      </w:r>
+      <w:r>
+        <w:rPr>
+          <w:rFonts w:eastAsiaTheme="minorEastAsia"/>
+        </w:rPr>
+        <w:t>This gives us wiggle-</w:t>
+      </w:r>
+      <w:r>
+        <w:rPr>
+          <w:rFonts w:eastAsiaTheme="minorEastAsia"/>
+        </w:rPr>
+        <w:t>room,</w:t>
+      </w:r>
+      <w:r>
+        <w:rPr>
+          <w:rFonts w:eastAsiaTheme="minorEastAsia"/>
+        </w:rPr>
+        <w:t xml:space="preserve"> so we aren’t always stressing our power supply. The price difference between a 24V/15A and 24V/21A power supply was negligible.</w:t>
       </w:r>
     </w:p>
     <w:p>
@@ -3823,14 +4162,13 @@
     <w:tbl>
       <w:tblPr>
         <w:tblStyle w:val="TableGrid"/>
-        <w:tblW w:w="0" w:type="auto"/>
+        <w:tblW w:w="9715" w:type="dxa"/>
         <w:tblLook w:val="04A0" w:firstRow="1" w:lastRow="0" w:firstColumn="1" w:lastColumn="0" w:noHBand="0" w:noVBand="1"/>
       </w:tblPr>
       <w:tblGrid>
         <w:gridCol w:w="2215"/>
-        <w:gridCol w:w="2440"/>
-        <w:gridCol w:w="2479"/>
-        <w:gridCol w:w="2216"/>
+        <w:gridCol w:w="1830"/>
+        <w:gridCol w:w="5670"/>
       </w:tblGrid>
       <w:tr>
         <w:tc>
@@ -3845,7 +4183,7 @@
         </w:tc>
         <w:tc>
           <w:tcPr>
-            <w:tcW w:w="2440" w:type="dxa"/>
+            <w:tcW w:w="1830" w:type="dxa"/>
           </w:tcPr>
           <w:p>
             <w:r>
@@ -3855,19 +4193,13 @@
         </w:tc>
         <w:tc>
           <w:tcPr>
-            <w:tcW w:w="2479" w:type="dxa"/>
+            <w:tcW w:w="5670" w:type="dxa"/>
           </w:tcPr>
           <w:p>
             <w:r>
               <w:t>Timeline</w:t>
             </w:r>
           </w:p>
-        </w:tc>
-        <w:tc>
-          <w:tcPr>
-            <w:tcW w:w="2216" w:type="dxa"/>
-          </w:tcPr>
-          <w:p/>
         </w:tc>
       </w:tr>
       <w:tr>
@@ -3883,7 +4215,7 @@
         </w:tc>
         <w:tc>
           <w:tcPr>
-            <w:tcW w:w="2440" w:type="dxa"/>
+            <w:tcW w:w="1830" w:type="dxa"/>
           </w:tcPr>
           <w:p>
             <w:r>
@@ -3893,19 +4225,13 @@
         </w:tc>
         <w:tc>
           <w:tcPr>
-            <w:tcW w:w="2479" w:type="dxa"/>
-          </w:tcPr>
-          <w:p>
-            <w:r>
-              <w:t>Project selection</w:t>
-            </w:r>
-          </w:p>
-        </w:tc>
-        <w:tc>
-          <w:tcPr>
-            <w:tcW w:w="2216" w:type="dxa"/>
-          </w:tcPr>
-          <w:p/>
+            <w:tcW w:w="5670" w:type="dxa"/>
+          </w:tcPr>
+          <w:p>
+            <w:r>
+              <w:t>Capstone introduction</w:t>
+            </w:r>
+          </w:p>
         </w:tc>
       </w:tr>
       <w:tr>
@@ -3915,16 +4241,13 @@
           </w:tcPr>
           <w:p>
             <w:r>
-              <w:t xml:space="preserve">Week </w:t>
-            </w:r>
-            <w:r>
-              <w:t>2</w:t>
-            </w:r>
-          </w:p>
-        </w:tc>
-        <w:tc>
-          <w:tcPr>
-            <w:tcW w:w="2440" w:type="dxa"/>
+              <w:t>Week 2</w:t>
+            </w:r>
+          </w:p>
+        </w:tc>
+        <w:tc>
+          <w:tcPr>
+            <w:tcW w:w="1830" w:type="dxa"/>
           </w:tcPr>
           <w:p>
             <w:r>
@@ -3934,15 +4257,13 @@
         </w:tc>
         <w:tc>
           <w:tcPr>
-            <w:tcW w:w="2479" w:type="dxa"/>
-          </w:tcPr>
-          <w:p/>
-        </w:tc>
-        <w:tc>
-          <w:tcPr>
-            <w:tcW w:w="2216" w:type="dxa"/>
-          </w:tcPr>
-          <w:p/>
+            <w:tcW w:w="5670" w:type="dxa"/>
+          </w:tcPr>
+          <w:p>
+            <w:r>
+              <w:t>Project selection</w:t>
+            </w:r>
+          </w:p>
         </w:tc>
       </w:tr>
       <w:tr>
@@ -3952,16 +4273,13 @@
           </w:tcPr>
           <w:p>
             <w:r>
-              <w:t xml:space="preserve">Week </w:t>
-            </w:r>
-            <w:r>
-              <w:t>3</w:t>
-            </w:r>
-          </w:p>
-        </w:tc>
-        <w:tc>
-          <w:tcPr>
-            <w:tcW w:w="2440" w:type="dxa"/>
+              <w:t>Week 3</w:t>
+            </w:r>
+          </w:p>
+        </w:tc>
+        <w:tc>
+          <w:tcPr>
+            <w:tcW w:w="1830" w:type="dxa"/>
           </w:tcPr>
           <w:p>
             <w:r>
@@ -3971,15 +4289,28 @@
         </w:tc>
         <w:tc>
           <w:tcPr>
-            <w:tcW w:w="2479" w:type="dxa"/>
-          </w:tcPr>
-          <w:p/>
-        </w:tc>
-        <w:tc>
-          <w:tcPr>
-            <w:tcW w:w="2216" w:type="dxa"/>
-          </w:tcPr>
-          <w:p/>
+            <w:tcW w:w="5670" w:type="dxa"/>
+          </w:tcPr>
+          <w:p>
+            <w:r>
+              <w:t>Part selection for movement system</w:t>
+            </w:r>
+          </w:p>
+          <w:p>
+            <w:r>
+              <w:t>CAD all parts for movement system for future analysis</w:t>
+            </w:r>
+          </w:p>
+          <w:p>
+            <w:r>
+              <w:t>Setup project requirements</w:t>
+            </w:r>
+          </w:p>
+          <w:p>
+            <w:r>
+              <w:t>Initial budget</w:t>
+            </w:r>
+          </w:p>
         </w:tc>
       </w:tr>
       <w:tr>
@@ -3989,16 +4320,14 @@
           </w:tcPr>
           <w:p>
             <w:r>
-              <w:t xml:space="preserve">Week </w:t>
-            </w:r>
-            <w:r>
-              <w:t>4</w:t>
-            </w:r>
-          </w:p>
-        </w:tc>
-        <w:tc>
-          <w:tcPr>
-            <w:tcW w:w="2440" w:type="dxa"/>
+              <w:lastRenderedPageBreak/>
+              <w:t>Week 4</w:t>
+            </w:r>
+          </w:p>
+        </w:tc>
+        <w:tc>
+          <w:tcPr>
+            <w:tcW w:w="1830" w:type="dxa"/>
           </w:tcPr>
           <w:p>
             <w:r>
@@ -4008,15 +4337,31 @@
         </w:tc>
         <w:tc>
           <w:tcPr>
-            <w:tcW w:w="2479" w:type="dxa"/>
-          </w:tcPr>
-          <w:p/>
-        </w:tc>
-        <w:tc>
-          <w:tcPr>
-            <w:tcW w:w="2216" w:type="dxa"/>
-          </w:tcPr>
-          <w:p/>
+            <w:tcW w:w="5670" w:type="dxa"/>
+          </w:tcPr>
+          <w:p>
+            <w:r>
+              <w:t xml:space="preserve">Continue </w:t>
+            </w:r>
+            <w:proofErr w:type="spellStart"/>
+            <w:r>
+              <w:t>CADIng</w:t>
+            </w:r>
+            <w:proofErr w:type="spellEnd"/>
+            <w:r>
+              <w:t xml:space="preserve"> all parts for the movement system</w:t>
+            </w:r>
+          </w:p>
+          <w:p>
+            <w:r>
+              <w:t>Design case for mounting electronics</w:t>
+            </w:r>
+          </w:p>
+          <w:p>
+            <w:r>
+              <w:t>Determine a Z-axis mechanism for movement</w:t>
+            </w:r>
+          </w:p>
         </w:tc>
       </w:tr>
       <w:tr>
@@ -4026,16 +4371,13 @@
           </w:tcPr>
           <w:p>
             <w:r>
-              <w:t>Week</w:t>
-            </w:r>
-            <w:r>
-              <w:t xml:space="preserve"> 5</w:t>
-            </w:r>
-          </w:p>
-        </w:tc>
-        <w:tc>
-          <w:tcPr>
-            <w:tcW w:w="2440" w:type="dxa"/>
+              <w:t>Week 5</w:t>
+            </w:r>
+          </w:p>
+        </w:tc>
+        <w:tc>
+          <w:tcPr>
+            <w:tcW w:w="1830" w:type="dxa"/>
           </w:tcPr>
           <w:p>
             <w:r>
@@ -4045,15 +4387,23 @@
         </w:tc>
         <w:tc>
           <w:tcPr>
-            <w:tcW w:w="2479" w:type="dxa"/>
-          </w:tcPr>
-          <w:p/>
-        </w:tc>
-        <w:tc>
-          <w:tcPr>
-            <w:tcW w:w="2216" w:type="dxa"/>
-          </w:tcPr>
-          <w:p/>
+            <w:tcW w:w="5670" w:type="dxa"/>
+          </w:tcPr>
+          <w:p>
+            <w:r>
+              <w:t>Design Y tensioning mechanism</w:t>
+            </w:r>
+          </w:p>
+          <w:p>
+            <w:r>
+              <w:t>Install movement system into frame</w:t>
+            </w:r>
+          </w:p>
+          <w:p>
+            <w:r>
+              <w:t>Preliminary report/presentation</w:t>
+            </w:r>
+          </w:p>
         </w:tc>
       </w:tr>
       <w:tr>
@@ -4063,16 +4413,13 @@
           </w:tcPr>
           <w:p>
             <w:r>
-              <w:t>Week</w:t>
-            </w:r>
-            <w:r>
-              <w:t xml:space="preserve"> 6</w:t>
-            </w:r>
-          </w:p>
-        </w:tc>
-        <w:tc>
-          <w:tcPr>
-            <w:tcW w:w="2440" w:type="dxa"/>
+              <w:t>Week 6</w:t>
+            </w:r>
+          </w:p>
+        </w:tc>
+        <w:tc>
+          <w:tcPr>
+            <w:tcW w:w="1830" w:type="dxa"/>
           </w:tcPr>
           <w:p>
             <w:r>
@@ -4082,15 +4429,18 @@
         </w:tc>
         <w:tc>
           <w:tcPr>
-            <w:tcW w:w="2479" w:type="dxa"/>
-          </w:tcPr>
-          <w:p/>
-        </w:tc>
-        <w:tc>
-          <w:tcPr>
-            <w:tcW w:w="2216" w:type="dxa"/>
-          </w:tcPr>
-          <w:p/>
+            <w:tcW w:w="5670" w:type="dxa"/>
+          </w:tcPr>
+          <w:p>
+            <w:r>
+              <w:t>Make movement system work</w:t>
+            </w:r>
+          </w:p>
+          <w:p>
+            <w:r>
+              <w:t>Install electronics/ run wiring</w:t>
+            </w:r>
+          </w:p>
         </w:tc>
       </w:tr>
       <w:tr>
@@ -4100,16 +4450,13 @@
           </w:tcPr>
           <w:p>
             <w:r>
-              <w:t>Week</w:t>
-            </w:r>
-            <w:r>
-              <w:t xml:space="preserve"> 7</w:t>
-            </w:r>
-          </w:p>
-        </w:tc>
-        <w:tc>
-          <w:tcPr>
-            <w:tcW w:w="2440" w:type="dxa"/>
+              <w:t>Week 7</w:t>
+            </w:r>
+          </w:p>
+        </w:tc>
+        <w:tc>
+          <w:tcPr>
+            <w:tcW w:w="1830" w:type="dxa"/>
           </w:tcPr>
           <w:p>
             <w:r>
@@ -4119,15 +4466,18 @@
         </w:tc>
         <w:tc>
           <w:tcPr>
-            <w:tcW w:w="2479" w:type="dxa"/>
-          </w:tcPr>
-          <w:p/>
-        </w:tc>
-        <w:tc>
-          <w:tcPr>
-            <w:tcW w:w="2216" w:type="dxa"/>
-          </w:tcPr>
-          <w:p/>
+            <w:tcW w:w="5670" w:type="dxa"/>
+          </w:tcPr>
+          <w:p>
+            <w:r>
+              <w:t>Debug movement system</w:t>
+            </w:r>
+          </w:p>
+          <w:p>
+            <w:r>
+              <w:t>Design/replace parts that need it</w:t>
+            </w:r>
+          </w:p>
         </w:tc>
       </w:tr>
       <w:tr>
@@ -4137,16 +4487,13 @@
           </w:tcPr>
           <w:p>
             <w:r>
-              <w:t>Week</w:t>
-            </w:r>
-            <w:r>
-              <w:t xml:space="preserve"> 8</w:t>
-            </w:r>
-          </w:p>
-        </w:tc>
-        <w:tc>
-          <w:tcPr>
-            <w:tcW w:w="2440" w:type="dxa"/>
+              <w:t>Week 8</w:t>
+            </w:r>
+          </w:p>
+        </w:tc>
+        <w:tc>
+          <w:tcPr>
+            <w:tcW w:w="1830" w:type="dxa"/>
           </w:tcPr>
           <w:p>
             <w:r>
@@ -4156,15 +4503,18 @@
         </w:tc>
         <w:tc>
           <w:tcPr>
-            <w:tcW w:w="2479" w:type="dxa"/>
-          </w:tcPr>
-          <w:p/>
-        </w:tc>
-        <w:tc>
-          <w:tcPr>
-            <w:tcW w:w="2216" w:type="dxa"/>
-          </w:tcPr>
-          <w:p/>
+            <w:tcW w:w="5670" w:type="dxa"/>
+          </w:tcPr>
+          <w:p>
+            <w:r>
+              <w:t>Calibrate printer w/o heated chamber</w:t>
+            </w:r>
+          </w:p>
+          <w:p>
+            <w:r>
+              <w:t>Start thermal analysis</w:t>
+            </w:r>
+          </w:p>
         </w:tc>
       </w:tr>
       <w:tr>
@@ -4174,16 +4524,13 @@
           </w:tcPr>
           <w:p>
             <w:r>
-              <w:t>Wee</w:t>
-            </w:r>
-            <w:r>
-              <w:t>k 9</w:t>
-            </w:r>
-          </w:p>
-        </w:tc>
-        <w:tc>
-          <w:tcPr>
-            <w:tcW w:w="2440" w:type="dxa"/>
+              <w:t>Week 9</w:t>
+            </w:r>
+          </w:p>
+        </w:tc>
+        <w:tc>
+          <w:tcPr>
+            <w:tcW w:w="1830" w:type="dxa"/>
           </w:tcPr>
           <w:p>
             <w:r>
@@ -4193,15 +4540,18 @@
         </w:tc>
         <w:tc>
           <w:tcPr>
-            <w:tcW w:w="2479" w:type="dxa"/>
-          </w:tcPr>
-          <w:p/>
-        </w:tc>
-        <w:tc>
-          <w:tcPr>
-            <w:tcW w:w="2216" w:type="dxa"/>
-          </w:tcPr>
-          <w:p/>
+            <w:tcW w:w="5670" w:type="dxa"/>
+          </w:tcPr>
+          <w:p>
+            <w:r>
+              <w:t>Determine thermal materials and order it</w:t>
+            </w:r>
+          </w:p>
+          <w:p>
+            <w:r>
+              <w:t>Critical design report/presentation</w:t>
+            </w:r>
+          </w:p>
         </w:tc>
       </w:tr>
       <w:tr>
@@ -4211,16 +4561,13 @@
           </w:tcPr>
           <w:p>
             <w:r>
-              <w:t>Week</w:t>
-            </w:r>
-            <w:r>
-              <w:t xml:space="preserve"> 10</w:t>
-            </w:r>
-          </w:p>
-        </w:tc>
-        <w:tc>
-          <w:tcPr>
-            <w:tcW w:w="2440" w:type="dxa"/>
+              <w:t>Week 10</w:t>
+            </w:r>
+          </w:p>
+        </w:tc>
+        <w:tc>
+          <w:tcPr>
+            <w:tcW w:w="1830" w:type="dxa"/>
           </w:tcPr>
           <w:p>
             <w:r>
@@ -4230,15 +4577,13 @@
         </w:tc>
         <w:tc>
           <w:tcPr>
-            <w:tcW w:w="2479" w:type="dxa"/>
-          </w:tcPr>
-          <w:p/>
-        </w:tc>
-        <w:tc>
-          <w:tcPr>
-            <w:tcW w:w="2216" w:type="dxa"/>
-          </w:tcPr>
-          <w:p/>
+            <w:tcW w:w="5670" w:type="dxa"/>
+          </w:tcPr>
+          <w:p>
+            <w:r>
+              <w:t>Install thermal materials and get printer up to temperature</w:t>
+            </w:r>
+          </w:p>
         </w:tc>
       </w:tr>
       <w:tr>
@@ -4248,16 +4593,13 @@
           </w:tcPr>
           <w:p>
             <w:r>
-              <w:t>Week</w:t>
-            </w:r>
-            <w:r>
-              <w:t xml:space="preserve"> 11</w:t>
-            </w:r>
-          </w:p>
-        </w:tc>
-        <w:tc>
-          <w:tcPr>
-            <w:tcW w:w="2440" w:type="dxa"/>
+              <w:t>Week 11</w:t>
+            </w:r>
+          </w:p>
+        </w:tc>
+        <w:tc>
+          <w:tcPr>
+            <w:tcW w:w="1830" w:type="dxa"/>
           </w:tcPr>
           <w:p>
             <w:r>
@@ -4267,15 +4609,13 @@
         </w:tc>
         <w:tc>
           <w:tcPr>
-            <w:tcW w:w="2479" w:type="dxa"/>
-          </w:tcPr>
-          <w:p/>
-        </w:tc>
-        <w:tc>
-          <w:tcPr>
-            <w:tcW w:w="2216" w:type="dxa"/>
-          </w:tcPr>
-          <w:p/>
+            <w:tcW w:w="5670" w:type="dxa"/>
+          </w:tcPr>
+          <w:p>
+            <w:r>
+              <w:t>Run test prints at max temperatures</w:t>
+            </w:r>
+          </w:p>
         </w:tc>
       </w:tr>
       <w:tr>
@@ -4285,16 +4625,13 @@
           </w:tcPr>
           <w:p>
             <w:r>
-              <w:t>Week</w:t>
-            </w:r>
-            <w:r>
-              <w:t xml:space="preserve"> 12</w:t>
-            </w:r>
-          </w:p>
-        </w:tc>
-        <w:tc>
-          <w:tcPr>
-            <w:tcW w:w="2440" w:type="dxa"/>
+              <w:t>Week 12</w:t>
+            </w:r>
+          </w:p>
+        </w:tc>
+        <w:tc>
+          <w:tcPr>
+            <w:tcW w:w="1830" w:type="dxa"/>
           </w:tcPr>
           <w:p>
             <w:r>
@@ -4304,15 +4641,13 @@
         </w:tc>
         <w:tc>
           <w:tcPr>
-            <w:tcW w:w="2479" w:type="dxa"/>
-          </w:tcPr>
-          <w:p/>
-        </w:tc>
-        <w:tc>
-          <w:tcPr>
-            <w:tcW w:w="2216" w:type="dxa"/>
-          </w:tcPr>
-          <w:p/>
+            <w:tcW w:w="5670" w:type="dxa"/>
+          </w:tcPr>
+          <w:p>
+            <w:r>
+              <w:t>Debug thermal/electrical issues</w:t>
+            </w:r>
+          </w:p>
         </w:tc>
       </w:tr>
       <w:tr>
@@ -4322,17 +4657,13 @@
           </w:tcPr>
           <w:p>
             <w:r>
-              <w:lastRenderedPageBreak/>
-              <w:t>Week</w:t>
-            </w:r>
-            <w:r>
-              <w:t xml:space="preserve"> 13</w:t>
-            </w:r>
-          </w:p>
-        </w:tc>
-        <w:tc>
-          <w:tcPr>
-            <w:tcW w:w="2440" w:type="dxa"/>
+              <w:t>Week 13</w:t>
+            </w:r>
+          </w:p>
+        </w:tc>
+        <w:tc>
+          <w:tcPr>
+            <w:tcW w:w="1830" w:type="dxa"/>
           </w:tcPr>
           <w:p>
             <w:r>
@@ -4342,15 +4673,18 @@
         </w:tc>
         <w:tc>
           <w:tcPr>
-            <w:tcW w:w="2479" w:type="dxa"/>
-          </w:tcPr>
-          <w:p/>
-        </w:tc>
-        <w:tc>
-          <w:tcPr>
-            <w:tcW w:w="2216" w:type="dxa"/>
-          </w:tcPr>
-          <w:p/>
+            <w:tcW w:w="5670" w:type="dxa"/>
+          </w:tcPr>
+          <w:p>
+            <w:r>
+              <w:t>Debug thermal/electrical issues</w:t>
+            </w:r>
+          </w:p>
+          <w:p>
+            <w:r>
+              <w:t>Create final report</w:t>
+            </w:r>
+          </w:p>
         </w:tc>
       </w:tr>
       <w:tr>
@@ -4360,16 +4694,13 @@
           </w:tcPr>
           <w:p>
             <w:r>
-              <w:t>Week</w:t>
-            </w:r>
-            <w:r>
-              <w:t xml:space="preserve"> 14</w:t>
-            </w:r>
-          </w:p>
-        </w:tc>
-        <w:tc>
-          <w:tcPr>
-            <w:tcW w:w="2440" w:type="dxa"/>
+              <w:t>Week 14</w:t>
+            </w:r>
+          </w:p>
+        </w:tc>
+        <w:tc>
+          <w:tcPr>
+            <w:tcW w:w="1830" w:type="dxa"/>
           </w:tcPr>
           <w:p>
             <w:r>
@@ -4379,15 +4710,19 @@
         </w:tc>
         <w:tc>
           <w:tcPr>
-            <w:tcW w:w="2479" w:type="dxa"/>
-          </w:tcPr>
-          <w:p/>
-        </w:tc>
-        <w:tc>
-          <w:tcPr>
-            <w:tcW w:w="2216" w:type="dxa"/>
-          </w:tcPr>
-          <w:p/>
+            <w:tcW w:w="5670" w:type="dxa"/>
+          </w:tcPr>
+          <w:p>
+            <w:r>
+              <w:t xml:space="preserve">Work </w:t>
+            </w:r>
+            <w:r>
+              <w:t>on</w:t>
+            </w:r>
+            <w:r>
+              <w:t xml:space="preserve"> final report and presentation</w:t>
+            </w:r>
+          </w:p>
         </w:tc>
       </w:tr>
       <w:tr>
@@ -4397,16 +4732,13 @@
           </w:tcPr>
           <w:p>
             <w:r>
-              <w:t>Week</w:t>
-            </w:r>
-            <w:r>
-              <w:t xml:space="preserve"> 15</w:t>
-            </w:r>
-          </w:p>
-        </w:tc>
-        <w:tc>
-          <w:tcPr>
-            <w:tcW w:w="2440" w:type="dxa"/>
+              <w:t>Week 15</w:t>
+            </w:r>
+          </w:p>
+        </w:tc>
+        <w:tc>
+          <w:tcPr>
+            <w:tcW w:w="1830" w:type="dxa"/>
           </w:tcPr>
           <w:p>
             <w:r>
@@ -4416,15 +4748,13 @@
         </w:tc>
         <w:tc>
           <w:tcPr>
-            <w:tcW w:w="2479" w:type="dxa"/>
-          </w:tcPr>
-          <w:p/>
-        </w:tc>
-        <w:tc>
-          <w:tcPr>
-            <w:tcW w:w="2216" w:type="dxa"/>
-          </w:tcPr>
-          <w:p/>
+            <w:tcW w:w="5670" w:type="dxa"/>
+          </w:tcPr>
+          <w:p>
+            <w:r>
+              <w:t>Finish final report/presentation and dry run presentation</w:t>
+            </w:r>
+          </w:p>
         </w:tc>
       </w:tr>
     </w:tbl>
@@ -4554,6 +4884,7 @@
             <w:vAlign w:val="bottom"/>
           </w:tcPr>
           <w:p>
+            <w:proofErr w:type="spellStart"/>
             <w:r>
               <w:rPr>
                 <w:rFonts w:ascii="Calibri" w:hAnsi="Calibri" w:cs="Calibri"/>
@@ -4561,6 +4892,7 @@
               </w:rPr>
               <w:t>Rpi</w:t>
             </w:r>
+            <w:proofErr w:type="spellEnd"/>
           </w:p>
         </w:tc>
         <w:tc>
@@ -5201,8 +5533,17 @@
                 <w:rFonts w:ascii="Calibri" w:hAnsi="Calibri" w:cs="Calibri"/>
                 <w:color w:val="000000"/>
               </w:rPr>
-              <w:t>Mosquito hotend</w:t>
-            </w:r>
+              <w:t xml:space="preserve">Mosquito </w:t>
+            </w:r>
+            <w:proofErr w:type="spellStart"/>
+            <w:r>
+              <w:rPr>
+                <w:rFonts w:ascii="Calibri" w:hAnsi="Calibri" w:cs="Calibri"/>
+                <w:color w:val="000000"/>
+              </w:rPr>
+              <w:t>hotend</w:t>
+            </w:r>
+            <w:proofErr w:type="spellEnd"/>
           </w:p>
         </w:tc>
         <w:tc>
@@ -5384,6 +5725,7 @@
             <w:vAlign w:val="bottom"/>
           </w:tcPr>
           <w:p>
+            <w:proofErr w:type="spellStart"/>
             <w:r>
               <w:rPr>
                 <w:rFonts w:ascii="Calibri" w:hAnsi="Calibri" w:cs="Calibri"/>
@@ -5391,6 +5733,7 @@
               </w:rPr>
               <w:t>Garolite</w:t>
             </w:r>
+            <w:proofErr w:type="spellEnd"/>
           </w:p>
         </w:tc>
         <w:tc>
@@ -5483,6 +5826,7 @@
                 <w:rFonts w:ascii="Calibri" w:hAnsi="Calibri" w:cs="Calibri"/>
                 <w:color w:val="000000"/>
               </w:rPr>
+              <w:lastRenderedPageBreak/>
               <w:t>wires</w:t>
             </w:r>
           </w:p>
@@ -6042,12 +6386,21 @@
             <w:vAlign w:val="bottom"/>
           </w:tcPr>
           <w:p>
-            <w:r>
-              <w:rPr>
-                <w:rFonts w:ascii="Calibri" w:hAnsi="Calibri" w:cs="Calibri"/>
-                <w:color w:val="000000"/>
-              </w:rPr>
-              <w:t>bowden setup</w:t>
+            <w:proofErr w:type="spellStart"/>
+            <w:r>
+              <w:rPr>
+                <w:rFonts w:ascii="Calibri" w:hAnsi="Calibri" w:cs="Calibri"/>
+                <w:color w:val="000000"/>
+              </w:rPr>
+              <w:t>bowden</w:t>
+            </w:r>
+            <w:proofErr w:type="spellEnd"/>
+            <w:r>
+              <w:rPr>
+                <w:rFonts w:ascii="Calibri" w:hAnsi="Calibri" w:cs="Calibri"/>
+                <w:color w:val="000000"/>
+              </w:rPr>
+              <w:t xml:space="preserve"> setup</w:t>
             </w:r>
           </w:p>
         </w:tc>
@@ -6136,12 +6489,21 @@
             <w:vAlign w:val="bottom"/>
           </w:tcPr>
           <w:p>
-            <w:r>
-              <w:rPr>
-                <w:rFonts w:ascii="Calibri" w:hAnsi="Calibri" w:cs="Calibri"/>
-                <w:color w:val="000000"/>
-              </w:rPr>
-              <w:t>wifi adapter</w:t>
+            <w:proofErr w:type="spellStart"/>
+            <w:r>
+              <w:rPr>
+                <w:rFonts w:ascii="Calibri" w:hAnsi="Calibri" w:cs="Calibri"/>
+                <w:color w:val="000000"/>
+              </w:rPr>
+              <w:t>wifi</w:t>
+            </w:r>
+            <w:proofErr w:type="spellEnd"/>
+            <w:r>
+              <w:rPr>
+                <w:rFonts w:ascii="Calibri" w:hAnsi="Calibri" w:cs="Calibri"/>
+                <w:color w:val="000000"/>
+              </w:rPr>
+              <w:t xml:space="preserve"> adapter</w:t>
             </w:r>
           </w:p>
         </w:tc>
@@ -6183,6 +6545,7 @@
             <w:vAlign w:val="bottom"/>
           </w:tcPr>
           <w:p>
+            <w:proofErr w:type="spellStart"/>
             <w:r>
               <w:rPr>
                 <w:rFonts w:ascii="Calibri" w:hAnsi="Calibri" w:cs="Calibri"/>
@@ -6190,6 +6553,7 @@
               </w:rPr>
               <w:t>bltouch</w:t>
             </w:r>
+            <w:proofErr w:type="spellEnd"/>
           </w:p>
         </w:tc>
         <w:tc>
@@ -6358,7 +6722,6 @@
                 <w:bCs/>
                 <w:color w:val="000000"/>
               </w:rPr>
-              <w:lastRenderedPageBreak/>
               <w:t>30% price increase</w:t>
             </w:r>
           </w:p>
@@ -6418,7 +6781,26 @@
         <w:t>Conclusions and Next Steps</w:t>
       </w:r>
     </w:p>
-    <w:p/>
+    <w:p>
+      <w:r>
+        <w:t xml:space="preserve">The next steps </w:t>
+      </w:r>
+      <w:r>
+        <w:t>are the continue following our schedule. In the coming weeks, we will build our movement system and verify functionality as a 3D printer without a heated chamber. We hope to have this done before the critical design report is due. After that, we will be able to perform full thermal analysis after we have determined our movement systems and begin designing our heated chamber. Of course, when building our movement system, we are selecting components that can withstand ambient temperatures of 80</w:t>
+      </w:r>
+      <w:r>
+        <w:t xml:space="preserve"> </w:t>
+      </w:r>
+      <w:r>
+        <w:t>°</w:t>
+      </w:r>
+      <w:r>
+        <w:t>C.</w:t>
+      </w:r>
+      <w:r>
+        <w:t xml:space="preserve"> At the time of writing, we are perfecting the design of our Z-movement system, overcoming the obstacles of a very tall build volume.</w:t>
+      </w:r>
+    </w:p>
     <w:p>
       <w:pPr>
         <w:pStyle w:val="Heading1"/>
@@ -6432,6 +6814,119 @@
         <w:t>Bibliography</w:t>
       </w:r>
     </w:p>
+    <w:p>
+      <w:r>
+        <w:t xml:space="preserve">[1] </w:t>
+      </w:r>
+      <w:hyperlink r:id="rId5" w:history="1">
+        <w:r>
+          <w:rPr>
+            <w:rStyle w:val="Hyperlink"/>
+          </w:rPr>
+          <w:t>https://all3dp.com/1/peek-3d-printer/</w:t>
+        </w:r>
+      </w:hyperlink>
+    </w:p>
+    <w:p>
+      <w:r>
+        <w:t xml:space="preserve">[2] </w:t>
+      </w:r>
+      <w:r>
+        <w:t>https://learn.adafruit.com/rgb-led-strips/current-draw</w:t>
+      </w:r>
+    </w:p>
+    <w:p>
+      <w:r>
+        <w:t xml:space="preserve">[3] </w:t>
+      </w:r>
+      <w:r>
+        <w:t>https://cdn-reichelt.de/documents/datenblatt/C800/TECB1.pdf</w:t>
+      </w:r>
+    </w:p>
+    <w:p>
+      <w:r>
+        <w:t xml:space="preserve">[4] </w:t>
+      </w:r>
+      <w:r>
+        <w:t>https://www.sliceengineering.com/products/50w-heater-cartridge</w:t>
+      </w:r>
+    </w:p>
+    <w:p>
+      <w:r>
+        <w:t xml:space="preserve">[5] </w:t>
+      </w:r>
+      <w:r>
+        <w:t>https://linuxhint.com/raspberry_pi_3_power_requirements/</w:t>
+      </w:r>
+    </w:p>
+    <w:p>
+      <w:r>
+        <w:t>[6]</w:t>
+      </w:r>
+      <w:r>
+        <w:t xml:space="preserve"> </w:t>
+      </w:r>
+      <w:r>
+        <w:t>https://www.statista.com/statistics/590113/worldwide-market-for-3d-printing/</w:t>
+      </w:r>
+    </w:p>
+    <w:p>
+      <w:r>
+        <w:t>[7]</w:t>
+      </w:r>
+      <w:r>
+        <w:t xml:space="preserve"> </w:t>
+      </w:r>
+      <w:hyperlink r:id="rId6" w:history="1">
+        <w:r>
+          <w:rPr>
+            <w:rStyle w:val="Hyperlink"/>
+          </w:rPr>
+          <w:t>https://www.yahoo.com/video/10-biggest-industries-world-2021-150703784.html</w:t>
+        </w:r>
+      </w:hyperlink>
+    </w:p>
+    <w:p>
+      <w:r>
+        <w:t>[8]</w:t>
+      </w:r>
+    </w:p>
+    <w:p>
+      <w:r>
+        <w:t>[9]</w:t>
+      </w:r>
+    </w:p>
+    <w:p>
+      <w:r>
+        <w:lastRenderedPageBreak/>
+        <w:t>[10]</w:t>
+      </w:r>
+    </w:p>
+    <w:p>
+      <w:r>
+        <w:t>[11]</w:t>
+      </w:r>
+    </w:p>
+    <w:p>
+      <w:r>
+        <w:t>[12]</w:t>
+      </w:r>
+    </w:p>
+    <w:p>
+      <w:r>
+        <w:t>[13]</w:t>
+      </w:r>
+    </w:p>
+    <w:p>
+      <w:r>
+        <w:t>[14]</w:t>
+      </w:r>
+    </w:p>
+    <w:p>
+      <w:r>
+        <w:t>[15]</w:t>
+      </w:r>
+    </w:p>
     <w:p/>
     <w:p>
       <w:pPr>
@@ -6506,66 +7001,69 @@
           <w:sz w:val="24"/>
           <w:szCs w:val="24"/>
         </w:rPr>
-        <w:t>Josh Booth, Dillon LaBonte, Caleb Coldsmith</w:t>
-      </w:r>
-    </w:p>
-    <w:p>
-      <w:pPr>
+        <w:t xml:space="preserve">Josh Booth, Dillon </w:t>
+      </w:r>
+      <w:proofErr w:type="spellStart"/>
+      <w:r>
         <w:rPr>
           <w:rFonts w:ascii="Times New Roman" w:hAnsi="Times New Roman" w:cs="Times New Roman"/>
           <w:sz w:val="24"/>
           <w:szCs w:val="24"/>
         </w:rPr>
-      </w:pPr>
+        <w:t>LaBonte</w:t>
+      </w:r>
+      <w:proofErr w:type="spellEnd"/>
       <w:r>
         <w:rPr>
           <w:rFonts w:ascii="Times New Roman" w:hAnsi="Times New Roman" w:cs="Times New Roman"/>
           <w:sz w:val="24"/>
           <w:szCs w:val="24"/>
         </w:rPr>
-        <w:t>Introduction</w:t>
-      </w:r>
-    </w:p>
-    <w:p>
-      <w:pPr>
+        <w:t xml:space="preserve">, Caleb </w:t>
+      </w:r>
+      <w:proofErr w:type="spellStart"/>
+      <w:r>
         <w:rPr>
           <w:rFonts w:ascii="Times New Roman" w:hAnsi="Times New Roman" w:cs="Times New Roman"/>
           <w:sz w:val="24"/>
           <w:szCs w:val="24"/>
         </w:rPr>
-      </w:pPr>
-      <w:r>
+        <w:t>Coldsmith</w:t>
+      </w:r>
+      <w:proofErr w:type="spellEnd"/>
+    </w:p>
+    <w:p>
+      <w:pPr>
         <w:rPr>
           <w:rFonts w:ascii="Times New Roman" w:hAnsi="Times New Roman" w:cs="Times New Roman"/>
           <w:sz w:val="24"/>
           <w:szCs w:val="24"/>
         </w:rPr>
-        <w:tab/>
-      </w:r>
-    </w:p>
-    <w:p>
-      <w:pPr>
+      </w:pPr>
+      <w:r>
         <w:rPr>
           <w:rFonts w:ascii="Times New Roman" w:hAnsi="Times New Roman" w:cs="Times New Roman"/>
           <w:sz w:val="24"/>
           <w:szCs w:val="24"/>
         </w:rPr>
-      </w:pPr>
-      <w:r>
+        <w:t>Introduction</w:t>
+      </w:r>
+    </w:p>
+    <w:p>
+      <w:pPr>
         <w:rPr>
           <w:rFonts w:ascii="Times New Roman" w:hAnsi="Times New Roman" w:cs="Times New Roman"/>
           <w:sz w:val="24"/>
           <w:szCs w:val="24"/>
         </w:rPr>
-        <w:t xml:space="preserve">Engineering </w:t>
-      </w:r>
+      </w:pPr>
       <w:r>
         <w:rPr>
           <w:rFonts w:ascii="Times New Roman" w:hAnsi="Times New Roman" w:cs="Times New Roman"/>
           <w:sz w:val="24"/>
           <w:szCs w:val="24"/>
         </w:rPr>
-        <w:t>Design Choices</w:t>
+        <w:tab/>
       </w:r>
     </w:p>
     <w:p>
@@ -6582,134 +7080,213 @@
           <w:sz w:val="24"/>
           <w:szCs w:val="24"/>
         </w:rPr>
-        <w:t>Frame</w:t>
-      </w:r>
-    </w:p>
-    <w:p>
-      <w:pPr>
-        <w:ind w:firstLine="720"/>
+        <w:t xml:space="preserve">Engineering </w:t>
+      </w:r>
+      <w:r>
         <w:rPr>
           <w:rFonts w:ascii="Times New Roman" w:hAnsi="Times New Roman" w:cs="Times New Roman"/>
           <w:sz w:val="24"/>
           <w:szCs w:val="24"/>
         </w:rPr>
-      </w:pPr>
-      <w:r>
+        <w:t>Design Choices</w:t>
+      </w:r>
+    </w:p>
+    <w:p>
+      <w:pPr>
         <w:rPr>
           <w:rFonts w:ascii="Times New Roman" w:hAnsi="Times New Roman" w:cs="Times New Roman"/>
           <w:sz w:val="24"/>
           <w:szCs w:val="24"/>
         </w:rPr>
-        <w:t>For a frame, aluminum extrusions are the de-factor standard for 3D printing frames due to their structural rigidity, low cost, and high functionality. We chose aluminum frames for the movement system an any structural pieces needed in a traditional FDM 3D printer. For the chamber frame, we chose to use a server rack. We found an server rack out-competed aluminum extrusions considering the overall size</w:t>
-      </w:r>
+      </w:pPr>
       <w:r>
         <w:rPr>
           <w:rFonts w:ascii="Times New Roman" w:hAnsi="Times New Roman" w:cs="Times New Roman"/>
           <w:sz w:val="24"/>
           <w:szCs w:val="24"/>
         </w:rPr>
-        <w:t xml:space="preserve"> and mounting ease</w:t>
-      </w:r>
-      <w:r>
+        <w:t>Frame</w:t>
+      </w:r>
+    </w:p>
+    <w:p>
+      <w:pPr>
+        <w:ind w:firstLine="720"/>
         <w:rPr>
           <w:rFonts w:ascii="Times New Roman" w:hAnsi="Times New Roman" w:cs="Times New Roman"/>
           <w:sz w:val="24"/>
           <w:szCs w:val="24"/>
         </w:rPr>
-        <w:t>. This is a piece that would be trivial to replace given the required critical dimensions if another unit needed to be manufactured.</w:t>
-      </w:r>
+      </w:pPr>
       <w:r>
         <w:rPr>
           <w:rFonts w:ascii="Times New Roman" w:hAnsi="Times New Roman" w:cs="Times New Roman"/>
           <w:sz w:val="24"/>
           <w:szCs w:val="24"/>
         </w:rPr>
-        <w:t xml:space="preserve"> The server rack will have insulation mounted to the outside of it and will provide a structural foundation for mounting our aluminum extrusion-based movement system.</w:t>
-      </w:r>
-    </w:p>
-    <w:p>
-      <w:pPr>
+        <w:t>For a frame, aluminum extrusions are the de-factor standard for 3D printing frames due to their structural rigidity, low cost, and high functionality. We chose aluminum frames for the movement system an any structural pieces needed in a traditional FDM 3D printer. For the chamber frame, we chose to use a server rack. We found an server rack out-competed aluminum extrusions considering the overall size</w:t>
+      </w:r>
+      <w:r>
         <w:rPr>
           <w:rFonts w:ascii="Times New Roman" w:hAnsi="Times New Roman" w:cs="Times New Roman"/>
           <w:sz w:val="24"/>
           <w:szCs w:val="24"/>
         </w:rPr>
-      </w:pPr>
+        <w:t xml:space="preserve"> and mounting ease</w:t>
+      </w:r>
       <w:r>
         <w:rPr>
           <w:rFonts w:ascii="Times New Roman" w:hAnsi="Times New Roman" w:cs="Times New Roman"/>
           <w:sz w:val="24"/>
           <w:szCs w:val="24"/>
         </w:rPr>
-        <w:t>Movement system</w:t>
-      </w:r>
-    </w:p>
-    <w:p>
-      <w:pPr>
+        <w:t>. This is a piece that would be trivial to replace given the required critical dimensions if another unit needed to be manufactured.</w:t>
+      </w:r>
+      <w:r>
         <w:rPr>
           <w:rFonts w:ascii="Times New Roman" w:hAnsi="Times New Roman" w:cs="Times New Roman"/>
           <w:sz w:val="24"/>
           <w:szCs w:val="24"/>
         </w:rPr>
-      </w:pPr>
-      <w:r>
+        <w:t xml:space="preserve"> The server rack will have insulation mounted to the outside of it and will provide a structural foundation for mounting our aluminum extrusion-based movement system.</w:t>
+      </w:r>
+    </w:p>
+    <w:p>
+      <w:pPr>
         <w:rPr>
           <w:rFonts w:ascii="Times New Roman" w:hAnsi="Times New Roman" w:cs="Times New Roman"/>
           <w:sz w:val="24"/>
           <w:szCs w:val="24"/>
         </w:rPr>
-        <w:tab/>
-        <w:t>To move the hotend around the build volume, we are using a cartesian movement system with a pulley/belt combination for the X and Y directions. The X and Y axes were easy to design and build as they fall within the typical size</w:t>
-      </w:r>
+      </w:pPr>
       <w:r>
         <w:rPr>
           <w:rFonts w:ascii="Times New Roman" w:hAnsi="Times New Roman" w:cs="Times New Roman"/>
           <w:sz w:val="24"/>
           <w:szCs w:val="24"/>
         </w:rPr>
-        <w:t>, so we were able to look at comparable products</w:t>
-      </w:r>
-      <w:r>
+        <w:t>Movement system</w:t>
+      </w:r>
+    </w:p>
+    <w:p>
+      <w:pPr>
         <w:rPr>
           <w:rFonts w:ascii="Times New Roman" w:hAnsi="Times New Roman" w:cs="Times New Roman"/>
           <w:sz w:val="24"/>
           <w:szCs w:val="24"/>
         </w:rPr>
-        <w:t>. However, the Z-axis</w:t>
-      </w:r>
+      </w:pPr>
       <w:r>
         <w:rPr>
           <w:rFonts w:ascii="Times New Roman" w:hAnsi="Times New Roman" w:cs="Times New Roman"/>
           <w:sz w:val="24"/>
           <w:szCs w:val="24"/>
         </w:rPr>
-        <w:t xml:space="preserve"> requires a lot of engineering due to it’s unorthodox size. For most cartesian </w:t>
-      </w:r>
+        <w:tab/>
+        <w:t xml:space="preserve">To move the </w:t>
+      </w:r>
+      <w:proofErr w:type="spellStart"/>
       <w:r>
         <w:rPr>
           <w:rFonts w:ascii="Times New Roman" w:hAnsi="Times New Roman" w:cs="Times New Roman"/>
           <w:sz w:val="24"/>
           <w:szCs w:val="24"/>
         </w:rPr>
-        <w:lastRenderedPageBreak/>
-        <w:t>printers, using a lead screw is the best options since it is sturdy and cost-effective. A 5’ lead screw, like we need, will bend in the middle no matter how perfectly the screw is made.</w:t>
-      </w:r>
-    </w:p>
-    <w:p>
-      <w:pPr>
+        <w:t>hotend</w:t>
+      </w:r>
+      <w:proofErr w:type="spellEnd"/>
+      <w:r>
         <w:rPr>
           <w:rFonts w:ascii="Times New Roman" w:hAnsi="Times New Roman" w:cs="Times New Roman"/>
           <w:sz w:val="24"/>
           <w:szCs w:val="24"/>
         </w:rPr>
-      </w:pPr>
+        <w:t xml:space="preserve"> around the build volume, we are using a cartesian movement system with a pulley/belt combination for the X and Y directions. The X and Y axes were easy to design and build as they fall within the typical size</w:t>
+      </w:r>
       <w:r>
         <w:rPr>
           <w:rFonts w:ascii="Times New Roman" w:hAnsi="Times New Roman" w:cs="Times New Roman"/>
           <w:sz w:val="24"/>
           <w:szCs w:val="24"/>
         </w:rPr>
-        <w:t xml:space="preserve"> will require a lot of fine-tuning since our lead screw is so long it starts to bend. This is the only movement system that will work for our application. A coreXY printer would require an assembly the size of the bed volume to move through the entire print volume. This drastically increases complexity and would leave no room for auxiliary components like the heating elements. A delta printer would work in theory, but at the height we are printing at</w:t>
+        <w:t>, so we were able to look at comparable products</w:t>
+      </w:r>
+      <w:r>
+        <w:rPr>
+          <w:rFonts w:ascii="Times New Roman" w:hAnsi="Times New Roman" w:cs="Times New Roman"/>
+          <w:sz w:val="24"/>
+          <w:szCs w:val="24"/>
+        </w:rPr>
+        <w:t xml:space="preserve">. </w:t>
+      </w:r>
+      <w:r>
+        <w:rPr>
+          <w:rFonts w:ascii="Times New Roman" w:hAnsi="Times New Roman" w:cs="Times New Roman"/>
+          <w:sz w:val="24"/>
+          <w:szCs w:val="24"/>
+        </w:rPr>
+        <w:lastRenderedPageBreak/>
+        <w:t>However, the Z-axis</w:t>
+      </w:r>
+      <w:r>
+        <w:rPr>
+          <w:rFonts w:ascii="Times New Roman" w:hAnsi="Times New Roman" w:cs="Times New Roman"/>
+          <w:sz w:val="24"/>
+          <w:szCs w:val="24"/>
+        </w:rPr>
+        <w:t xml:space="preserve"> requires a lot of engineering due to </w:t>
+      </w:r>
+      <w:proofErr w:type="spellStart"/>
+      <w:r>
+        <w:rPr>
+          <w:rFonts w:ascii="Times New Roman" w:hAnsi="Times New Roman" w:cs="Times New Roman"/>
+          <w:sz w:val="24"/>
+          <w:szCs w:val="24"/>
+        </w:rPr>
+        <w:t>it’s</w:t>
+      </w:r>
+      <w:proofErr w:type="spellEnd"/>
+      <w:r>
+        <w:rPr>
+          <w:rFonts w:ascii="Times New Roman" w:hAnsi="Times New Roman" w:cs="Times New Roman"/>
+          <w:sz w:val="24"/>
+          <w:szCs w:val="24"/>
+        </w:rPr>
+        <w:t xml:space="preserve"> unorthodox size. For most cartesian printers, using a lead screw is the best options since it is sturdy and cost-effective. A 5’ lead screw, like we need, will bend in the middle no matter how perfectly the screw is made.</w:t>
+      </w:r>
+    </w:p>
+    <w:p>
+      <w:pPr>
+        <w:rPr>
+          <w:rFonts w:ascii="Times New Roman" w:hAnsi="Times New Roman" w:cs="Times New Roman"/>
+          <w:sz w:val="24"/>
+          <w:szCs w:val="24"/>
+        </w:rPr>
+      </w:pPr>
+      <w:r>
+        <w:rPr>
+          <w:rFonts w:ascii="Times New Roman" w:hAnsi="Times New Roman" w:cs="Times New Roman"/>
+          <w:sz w:val="24"/>
+          <w:szCs w:val="24"/>
+        </w:rPr>
+        <w:t xml:space="preserve"> will require a lot of fine-tuning since our lead screw is so long it starts to bend. This is the only movement system that will work for our application. A </w:t>
+      </w:r>
+      <w:proofErr w:type="spellStart"/>
+      <w:r>
+        <w:rPr>
+          <w:rFonts w:ascii="Times New Roman" w:hAnsi="Times New Roman" w:cs="Times New Roman"/>
+          <w:sz w:val="24"/>
+          <w:szCs w:val="24"/>
+        </w:rPr>
+        <w:t>coreXY</w:t>
+      </w:r>
+      <w:proofErr w:type="spellEnd"/>
+      <w:r>
+        <w:rPr>
+          <w:rFonts w:ascii="Times New Roman" w:hAnsi="Times New Roman" w:cs="Times New Roman"/>
+          <w:sz w:val="24"/>
+          <w:szCs w:val="24"/>
+        </w:rPr>
+        <w:t xml:space="preserve"> printer would require an assembly the size of the bed volume to move through the entire print volume. This drastically increases complexity and would leave no room for auxiliary components like the heating elements. A delta printer would work in theory, but at the height we are printing at</w:t>
       </w:r>
     </w:p>
     <w:p>
@@ -7909,6 +8486,18 @@
     <w:basedOn w:val="DefaultParagraphFont"/>
     <w:rsid w:val="00E77FF1"/>
   </w:style>
+  <w:style w:type="character" w:styleId="UnresolvedMention">
+    <w:name w:val="Unresolved Mention"/>
+    <w:basedOn w:val="DefaultParagraphFont"/>
+    <w:uiPriority w:val="99"/>
+    <w:semiHidden/>
+    <w:unhideWhenUsed/>
+    <w:rsid w:val="00B70B37"/>
+    <w:rPr>
+      <w:color w:val="605E5C"/>
+      <w:shd w:val="clear" w:color="auto" w:fill="E1DFDD"/>
+    </w:rPr>
+  </w:style>
 </w:styles>
 </file>
 

</xml_diff>

<commit_message>
added pics to thermal analysis
</commit_message>
<xml_diff>
--- a/reports/preliminary_design_report.docx
+++ b/reports/preliminary_design_report.docx
@@ -2307,6 +2307,9 @@
         <w:tc>
           <w:tcPr>
             <w:tcW w:w="2875" w:type="dxa"/>
+            <w:tcBorders>
+              <w:bottom w:val="single" w:sz="4" w:space="0" w:color="auto"/>
+            </w:tcBorders>
           </w:tcPr>
           <w:p>
             <w:pPr>
@@ -2326,6 +2329,9 @@
         <w:tc>
           <w:tcPr>
             <w:tcW w:w="1440" w:type="dxa"/>
+            <w:tcBorders>
+              <w:bottom w:val="single" w:sz="4" w:space="0" w:color="auto"/>
+            </w:tcBorders>
             <w:vAlign w:val="bottom"/>
           </w:tcPr>
           <w:p>
@@ -2347,6 +2353,9 @@
         <w:tc>
           <w:tcPr>
             <w:tcW w:w="1530" w:type="dxa"/>
+            <w:tcBorders>
+              <w:bottom w:val="single" w:sz="4" w:space="0" w:color="auto"/>
+            </w:tcBorders>
           </w:tcPr>
           <w:p>
             <w:pPr>
@@ -2366,6 +2375,9 @@
         <w:tc>
           <w:tcPr>
             <w:tcW w:w="1170" w:type="dxa"/>
+            <w:tcBorders>
+              <w:bottom w:val="single" w:sz="4" w:space="0" w:color="auto"/>
+            </w:tcBorders>
           </w:tcPr>
           <w:p>
             <w:pPr>
@@ -2385,6 +2397,9 @@
         <w:tc>
           <w:tcPr>
             <w:tcW w:w="1338" w:type="dxa"/>
+            <w:tcBorders>
+              <w:bottom w:val="single" w:sz="4" w:space="0" w:color="auto"/>
+            </w:tcBorders>
           </w:tcPr>
           <w:p>
             <w:pPr>
@@ -2404,6 +2419,9 @@
         <w:tc>
           <w:tcPr>
             <w:tcW w:w="997" w:type="dxa"/>
+            <w:tcBorders>
+              <w:bottom w:val="single" w:sz="4" w:space="0" w:color="auto"/>
+            </w:tcBorders>
           </w:tcPr>
           <w:p>
             <w:pPr>
@@ -2417,153 +2435,6 @@
                 <w:rFonts w:ascii="Times New Roman" w:hAnsi="Times New Roman" w:cs="Times New Roman"/>
               </w:rPr>
               <w:t>50,000</w:t>
-            </w:r>
-          </w:p>
-        </w:tc>
-      </w:tr>
-    </w:tbl>
-    <w:p>
-      <w:pPr>
-        <w:rPr>
-          <w:rFonts w:ascii="Times New Roman" w:hAnsi="Times New Roman" w:cs="Times New Roman"/>
-        </w:rPr>
-      </w:pPr>
-    </w:p>
-    <w:tbl>
-      <w:tblPr>
-        <w:tblStyle w:val="TableGrid"/>
-        <w:tblW w:w="0" w:type="auto"/>
-        <w:tblLook w:val="04A0" w:firstRow="1" w:lastRow="0" w:firstColumn="1" w:lastColumn="0" w:noHBand="0" w:noVBand="1"/>
-      </w:tblPr>
-      <w:tblGrid>
-        <w:gridCol w:w="2875"/>
-        <w:gridCol w:w="2430"/>
-        <w:gridCol w:w="1080"/>
-        <w:gridCol w:w="872"/>
-        <w:gridCol w:w="1096"/>
-        <w:gridCol w:w="997"/>
-      </w:tblGrid>
-      <w:tr>
-        <w:trPr>
-          <w:trHeight w:val="58"/>
-        </w:trPr>
-        <w:tc>
-          <w:tcPr>
-            <w:tcW w:w="2875" w:type="dxa"/>
-          </w:tcPr>
-          <w:p>
-            <w:pPr>
-              <w:jc w:val="center"/>
-              <w:rPr>
-                <w:rFonts w:ascii="Times New Roman" w:hAnsi="Times New Roman" w:cs="Times New Roman"/>
-                <w:b/>
-                <w:bCs/>
-              </w:rPr>
-            </w:pPr>
-            <w:r>
-              <w:rPr>
-                <w:rFonts w:ascii="Times New Roman" w:hAnsi="Times New Roman" w:cs="Times New Roman"/>
-                <w:b/>
-                <w:bCs/>
-              </w:rPr>
-              <w:t>Averages</w:t>
-            </w:r>
-          </w:p>
-        </w:tc>
-        <w:tc>
-          <w:tcPr>
-            <w:tcW w:w="2430" w:type="dxa"/>
-          </w:tcPr>
-          <w:p>
-            <w:pPr>
-              <w:jc w:val="center"/>
-              <w:rPr>
-                <w:rFonts w:ascii="Times New Roman" w:hAnsi="Times New Roman" w:cs="Times New Roman"/>
-                <w:color w:val="000000"/>
-              </w:rPr>
-            </w:pPr>
-            <w:r>
-              <w:rPr>
-                <w:rFonts w:ascii="Times New Roman" w:hAnsi="Times New Roman" w:cs="Times New Roman"/>
-                <w:color w:val="000000"/>
-              </w:rPr>
-              <w:t>5.01E+07</w:t>
-            </w:r>
-          </w:p>
-        </w:tc>
-        <w:tc>
-          <w:tcPr>
-            <w:tcW w:w="1080" w:type="dxa"/>
-          </w:tcPr>
-          <w:p>
-            <w:pPr>
-              <w:jc w:val="center"/>
-              <w:rPr>
-                <w:rFonts w:ascii="Times New Roman" w:hAnsi="Times New Roman" w:cs="Times New Roman"/>
-              </w:rPr>
-            </w:pPr>
-            <w:r>
-              <w:rPr>
-                <w:rFonts w:ascii="Times New Roman" w:hAnsi="Times New Roman" w:cs="Times New Roman"/>
-              </w:rPr>
-              <w:t>490</w:t>
-            </w:r>
-          </w:p>
-        </w:tc>
-        <w:tc>
-          <w:tcPr>
-            <w:tcW w:w="872" w:type="dxa"/>
-          </w:tcPr>
-          <w:p>
-            <w:pPr>
-              <w:jc w:val="center"/>
-              <w:rPr>
-                <w:rFonts w:ascii="Times New Roman" w:hAnsi="Times New Roman" w:cs="Times New Roman"/>
-              </w:rPr>
-            </w:pPr>
-            <w:r>
-              <w:rPr>
-                <w:rFonts w:ascii="Times New Roman" w:hAnsi="Times New Roman" w:cs="Times New Roman"/>
-              </w:rPr>
-              <w:t>193</w:t>
-            </w:r>
-          </w:p>
-        </w:tc>
-        <w:tc>
-          <w:tcPr>
-            <w:tcW w:w="1096" w:type="dxa"/>
-          </w:tcPr>
-          <w:p>
-            <w:pPr>
-              <w:jc w:val="center"/>
-              <w:rPr>
-                <w:rFonts w:ascii="Times New Roman" w:hAnsi="Times New Roman" w:cs="Times New Roman"/>
-              </w:rPr>
-            </w:pPr>
-            <w:r>
-              <w:rPr>
-                <w:rFonts w:ascii="Times New Roman" w:hAnsi="Times New Roman" w:cs="Times New Roman"/>
-              </w:rPr>
-              <w:t>165</w:t>
-            </w:r>
-          </w:p>
-        </w:tc>
-        <w:tc>
-          <w:tcPr>
-            <w:tcW w:w="997" w:type="dxa"/>
-          </w:tcPr>
-          <w:p>
-            <w:pPr>
-              <w:jc w:val="center"/>
-              <w:rPr>
-                <w:rFonts w:ascii="Times New Roman" w:hAnsi="Times New Roman" w:cs="Times New Roman"/>
-              </w:rPr>
-            </w:pPr>
-            <w:r>
-              <w:rPr>
-                <w:rFonts w:ascii="Times New Roman" w:hAnsi="Times New Roman" w:cs="Times New Roman"/>
-              </w:rPr>
-              <w:t>61,000</w:t>
             </w:r>
           </w:p>
         </w:tc>
@@ -2575,15 +2446,275 @@
         <w:tc>
           <w:tcPr>
             <w:tcW w:w="2875" w:type="dxa"/>
+            <w:tcBorders>
+              <w:top w:val="single" w:sz="4" w:space="0" w:color="auto"/>
+              <w:left w:val="single" w:sz="4" w:space="0" w:color="auto"/>
+              <w:bottom w:val="single" w:sz="4" w:space="0" w:color="auto"/>
+              <w:right w:val="nil"/>
+            </w:tcBorders>
           </w:tcPr>
           <w:p>
             <w:pPr>
               <w:jc w:val="center"/>
+              <w:rPr>
+                <w:rFonts w:ascii="Times New Roman" w:hAnsi="Times New Roman" w:cs="Times New Roman"/>
+              </w:rPr>
+            </w:pPr>
+          </w:p>
+        </w:tc>
+        <w:tc>
+          <w:tcPr>
+            <w:tcW w:w="1440" w:type="dxa"/>
+            <w:tcBorders>
+              <w:top w:val="single" w:sz="4" w:space="0" w:color="auto"/>
+              <w:left w:val="nil"/>
+              <w:bottom w:val="single" w:sz="4" w:space="0" w:color="auto"/>
+              <w:right w:val="nil"/>
+            </w:tcBorders>
+            <w:vAlign w:val="bottom"/>
+          </w:tcPr>
+          <w:p>
+            <w:pPr>
+              <w:jc w:val="center"/>
+              <w:rPr>
+                <w:rFonts w:ascii="Times New Roman" w:hAnsi="Times New Roman" w:cs="Times New Roman"/>
+                <w:color w:val="000000"/>
+              </w:rPr>
+            </w:pPr>
+          </w:p>
+        </w:tc>
+        <w:tc>
+          <w:tcPr>
+            <w:tcW w:w="1530" w:type="dxa"/>
+            <w:tcBorders>
+              <w:top w:val="single" w:sz="4" w:space="0" w:color="auto"/>
+              <w:left w:val="nil"/>
+              <w:bottom w:val="single" w:sz="4" w:space="0" w:color="auto"/>
+              <w:right w:val="nil"/>
+            </w:tcBorders>
+          </w:tcPr>
+          <w:p>
+            <w:pPr>
+              <w:jc w:val="center"/>
+              <w:rPr>
+                <w:rFonts w:ascii="Times New Roman" w:hAnsi="Times New Roman" w:cs="Times New Roman"/>
+              </w:rPr>
+            </w:pPr>
+          </w:p>
+        </w:tc>
+        <w:tc>
+          <w:tcPr>
+            <w:tcW w:w="1170" w:type="dxa"/>
+            <w:tcBorders>
+              <w:top w:val="single" w:sz="4" w:space="0" w:color="auto"/>
+              <w:left w:val="nil"/>
+              <w:bottom w:val="single" w:sz="4" w:space="0" w:color="auto"/>
+              <w:right w:val="nil"/>
+            </w:tcBorders>
+          </w:tcPr>
+          <w:p>
+            <w:pPr>
+              <w:jc w:val="center"/>
+              <w:rPr>
+                <w:rFonts w:ascii="Times New Roman" w:hAnsi="Times New Roman" w:cs="Times New Roman"/>
+              </w:rPr>
+            </w:pPr>
+          </w:p>
+        </w:tc>
+        <w:tc>
+          <w:tcPr>
+            <w:tcW w:w="1338" w:type="dxa"/>
+            <w:tcBorders>
+              <w:top w:val="single" w:sz="4" w:space="0" w:color="auto"/>
+              <w:left w:val="nil"/>
+              <w:bottom w:val="single" w:sz="4" w:space="0" w:color="auto"/>
+              <w:right w:val="nil"/>
+            </w:tcBorders>
+          </w:tcPr>
+          <w:p>
+            <w:pPr>
+              <w:jc w:val="center"/>
+              <w:rPr>
+                <w:rFonts w:ascii="Times New Roman" w:hAnsi="Times New Roman" w:cs="Times New Roman"/>
+              </w:rPr>
+            </w:pPr>
+          </w:p>
+        </w:tc>
+        <w:tc>
+          <w:tcPr>
+            <w:tcW w:w="997" w:type="dxa"/>
+            <w:tcBorders>
+              <w:top w:val="single" w:sz="4" w:space="0" w:color="auto"/>
+              <w:left w:val="nil"/>
+              <w:bottom w:val="single" w:sz="4" w:space="0" w:color="auto"/>
+              <w:right w:val="single" w:sz="4" w:space="0" w:color="auto"/>
+            </w:tcBorders>
+          </w:tcPr>
+          <w:p>
+            <w:pPr>
+              <w:jc w:val="center"/>
+              <w:rPr>
+                <w:rFonts w:ascii="Times New Roman" w:hAnsi="Times New Roman" w:cs="Times New Roman"/>
+              </w:rPr>
+            </w:pPr>
+          </w:p>
+        </w:tc>
+      </w:tr>
+      <w:tr>
+        <w:trPr>
+          <w:trHeight w:val="58"/>
+        </w:trPr>
+        <w:tc>
+          <w:tcPr>
+            <w:tcW w:w="2875" w:type="dxa"/>
+            <w:tcBorders>
+              <w:top w:val="single" w:sz="4" w:space="0" w:color="auto"/>
+            </w:tcBorders>
+          </w:tcPr>
+          <w:p>
+            <w:pPr>
+              <w:jc w:val="center"/>
+              <w:rPr>
+                <w:rFonts w:ascii="Times New Roman" w:hAnsi="Times New Roman" w:cs="Times New Roman"/>
+              </w:rPr>
+            </w:pPr>
+            <w:r>
               <w:rPr>
                 <w:rFonts w:ascii="Times New Roman" w:hAnsi="Times New Roman" w:cs="Times New Roman"/>
                 <w:b/>
                 <w:bCs/>
               </w:rPr>
+              <w:t>Averages</w:t>
+            </w:r>
+          </w:p>
+        </w:tc>
+        <w:tc>
+          <w:tcPr>
+            <w:tcW w:w="1440" w:type="dxa"/>
+            <w:tcBorders>
+              <w:top w:val="single" w:sz="4" w:space="0" w:color="auto"/>
+            </w:tcBorders>
+          </w:tcPr>
+          <w:p>
+            <w:pPr>
+              <w:jc w:val="center"/>
+              <w:rPr>
+                <w:rFonts w:ascii="Times New Roman" w:hAnsi="Times New Roman" w:cs="Times New Roman"/>
+                <w:color w:val="000000"/>
+              </w:rPr>
+            </w:pPr>
+            <w:r>
+              <w:rPr>
+                <w:rFonts w:ascii="Times New Roman" w:hAnsi="Times New Roman" w:cs="Times New Roman"/>
+                <w:color w:val="000000"/>
+              </w:rPr>
+              <w:t>5.01E+07</w:t>
+            </w:r>
+          </w:p>
+        </w:tc>
+        <w:tc>
+          <w:tcPr>
+            <w:tcW w:w="1530" w:type="dxa"/>
+            <w:tcBorders>
+              <w:top w:val="single" w:sz="4" w:space="0" w:color="auto"/>
+            </w:tcBorders>
+          </w:tcPr>
+          <w:p>
+            <w:pPr>
+              <w:jc w:val="center"/>
+              <w:rPr>
+                <w:rFonts w:ascii="Times New Roman" w:hAnsi="Times New Roman" w:cs="Times New Roman"/>
+              </w:rPr>
+            </w:pPr>
+            <w:r>
+              <w:rPr>
+                <w:rFonts w:ascii="Times New Roman" w:hAnsi="Times New Roman" w:cs="Times New Roman"/>
+              </w:rPr>
+              <w:t>490</w:t>
+            </w:r>
+          </w:p>
+        </w:tc>
+        <w:tc>
+          <w:tcPr>
+            <w:tcW w:w="1170" w:type="dxa"/>
+            <w:tcBorders>
+              <w:top w:val="single" w:sz="4" w:space="0" w:color="auto"/>
+            </w:tcBorders>
+          </w:tcPr>
+          <w:p>
+            <w:pPr>
+              <w:jc w:val="center"/>
+              <w:rPr>
+                <w:rFonts w:ascii="Times New Roman" w:hAnsi="Times New Roman" w:cs="Times New Roman"/>
+              </w:rPr>
+            </w:pPr>
+            <w:r>
+              <w:rPr>
+                <w:rFonts w:ascii="Times New Roman" w:hAnsi="Times New Roman" w:cs="Times New Roman"/>
+              </w:rPr>
+              <w:t>193</w:t>
+            </w:r>
+          </w:p>
+        </w:tc>
+        <w:tc>
+          <w:tcPr>
+            <w:tcW w:w="1338" w:type="dxa"/>
+            <w:tcBorders>
+              <w:top w:val="single" w:sz="4" w:space="0" w:color="auto"/>
+            </w:tcBorders>
+          </w:tcPr>
+          <w:p>
+            <w:pPr>
+              <w:jc w:val="center"/>
+              <w:rPr>
+                <w:rFonts w:ascii="Times New Roman" w:hAnsi="Times New Roman" w:cs="Times New Roman"/>
+              </w:rPr>
+            </w:pPr>
+            <w:r>
+              <w:rPr>
+                <w:rFonts w:ascii="Times New Roman" w:hAnsi="Times New Roman" w:cs="Times New Roman"/>
+              </w:rPr>
+              <w:t>165</w:t>
+            </w:r>
+          </w:p>
+        </w:tc>
+        <w:tc>
+          <w:tcPr>
+            <w:tcW w:w="997" w:type="dxa"/>
+            <w:tcBorders>
+              <w:top w:val="single" w:sz="4" w:space="0" w:color="auto"/>
+            </w:tcBorders>
+          </w:tcPr>
+          <w:p>
+            <w:pPr>
+              <w:jc w:val="center"/>
+              <w:rPr>
+                <w:rFonts w:ascii="Times New Roman" w:hAnsi="Times New Roman" w:cs="Times New Roman"/>
+              </w:rPr>
+            </w:pPr>
+            <w:r>
+              <w:rPr>
+                <w:rFonts w:ascii="Times New Roman" w:hAnsi="Times New Roman" w:cs="Times New Roman"/>
+              </w:rPr>
+              <w:t>61,000</w:t>
+            </w:r>
+          </w:p>
+        </w:tc>
+      </w:tr>
+      <w:tr>
+        <w:trPr>
+          <w:trHeight w:val="58"/>
+        </w:trPr>
+        <w:tc>
+          <w:tcPr>
+            <w:tcW w:w="2875" w:type="dxa"/>
+          </w:tcPr>
+          <w:p>
+            <w:pPr>
+              <w:jc w:val="center"/>
+              <w:rPr>
+                <w:rFonts w:ascii="Times New Roman" w:hAnsi="Times New Roman" w:cs="Times New Roman"/>
+              </w:rPr>
             </w:pPr>
             <w:r>
               <w:rPr>
@@ -2591,14 +2722,13 @@
                 <w:b/>
                 <w:bCs/>
               </w:rPr>
-              <w:lastRenderedPageBreak/>
               <w:t>M3DD Printer</w:t>
             </w:r>
           </w:p>
         </w:tc>
         <w:tc>
           <w:tcPr>
-            <w:tcW w:w="2430" w:type="dxa"/>
+            <w:tcW w:w="1440" w:type="dxa"/>
           </w:tcPr>
           <w:p>
             <w:pPr>
@@ -2613,20 +2743,13 @@
                 <w:rFonts w:ascii="Times New Roman" w:hAnsi="Times New Roman" w:cs="Times New Roman"/>
                 <w:color w:val="000000"/>
               </w:rPr>
-              <w:t>1.12</w:t>
-            </w:r>
-            <w:r>
-              <w:rPr>
-                <w:rFonts w:ascii="Times New Roman" w:hAnsi="Times New Roman" w:cs="Times New Roman"/>
-                <w:color w:val="000000"/>
-              </w:rPr>
-              <w:t>E+08</w:t>
-            </w:r>
-          </w:p>
-        </w:tc>
-        <w:tc>
-          <w:tcPr>
-            <w:tcW w:w="1080" w:type="dxa"/>
+              <w:t>1.12E+08</w:t>
+            </w:r>
+          </w:p>
+        </w:tc>
+        <w:tc>
+          <w:tcPr>
+            <w:tcW w:w="1530" w:type="dxa"/>
           </w:tcPr>
           <w:p>
             <w:pPr>
@@ -2645,7 +2768,7 @@
         </w:tc>
         <w:tc>
           <w:tcPr>
-            <w:tcW w:w="872" w:type="dxa"/>
+            <w:tcW w:w="1170" w:type="dxa"/>
           </w:tcPr>
           <w:p>
             <w:pPr>
@@ -2664,7 +2787,7 @@
         </w:tc>
         <w:tc>
           <w:tcPr>
-            <w:tcW w:w="1096" w:type="dxa"/>
+            <w:tcW w:w="1338" w:type="dxa"/>
           </w:tcPr>
           <w:p>
             <w:pPr>
@@ -2696,13 +2819,7 @@
               <w:rPr>
                 <w:rFonts w:ascii="Times New Roman" w:hAnsi="Times New Roman" w:cs="Times New Roman"/>
               </w:rPr>
-              <w:t>2,5</w:t>
-            </w:r>
-            <w:r>
-              <w:rPr>
-                <w:rFonts w:ascii="Times New Roman" w:hAnsi="Times New Roman" w:cs="Times New Roman"/>
-              </w:rPr>
-              <w:t>00</w:t>
+              <w:t>2,500</w:t>
             </w:r>
           </w:p>
         </w:tc>
@@ -2718,6 +2835,7 @@
         <w:rPr>
           <w:rFonts w:ascii="Times New Roman" w:hAnsi="Times New Roman" w:cs="Times New Roman"/>
         </w:rPr>
+        <w:lastRenderedPageBreak/>
         <w:t xml:space="preserve">All the commercial PEEK printers we could find have some tradeoff that made it unappealing. The most affordable printer, the </w:t>
       </w:r>
       <w:proofErr w:type="spellStart"/>
@@ -7192,6 +7310,101 @@
           <w:rFonts w:ascii="Times New Roman" w:hAnsi="Times New Roman" w:cs="Times New Roman"/>
         </w:rPr>
       </w:pPr>
+      <w:r>
+        <w:rPr>
+          <w:rFonts w:ascii="Times New Roman" w:hAnsi="Times New Roman" w:cs="Times New Roman"/>
+          <w:noProof/>
+        </w:rPr>
+        <w:lastRenderedPageBreak/>
+        <w:drawing>
+          <wp:inline distT="0" distB="0" distL="0" distR="0" wp14:anchorId="41F3AA33" wp14:editId="703FA724">
+            <wp:extent cx="2378529" cy="1806005"/>
+            <wp:effectExtent l="0" t="0" r="3175" b="3810"/>
+            <wp:docPr id="7" name="Picture 7" descr="Diagram&#10;&#10;Description automatically generated with medium confidence"/>
+            <wp:cNvGraphicFramePr>
+              <a:graphicFrameLocks xmlns:a="http://schemas.openxmlformats.org/drawingml/2006/main" noChangeAspect="1"/>
+            </wp:cNvGraphicFramePr>
+            <a:graphic xmlns:a="http://schemas.openxmlformats.org/drawingml/2006/main">
+              <a:graphicData uri="http://schemas.openxmlformats.org/drawingml/2006/picture">
+                <pic:pic xmlns:pic="http://schemas.openxmlformats.org/drawingml/2006/picture">
+                  <pic:nvPicPr>
+                    <pic:cNvPr id="7" name="Picture 7" descr="Diagram&#10;&#10;Description automatically generated with medium confidence"/>
+                    <pic:cNvPicPr/>
+                  </pic:nvPicPr>
+                  <pic:blipFill>
+                    <a:blip r:embed="rId7" cstate="print">
+                      <a:extLst>
+                        <a:ext uri="{28A0092B-C50C-407E-A947-70E740481C1C}">
+                          <a14:useLocalDpi xmlns:a14="http://schemas.microsoft.com/office/drawing/2010/main" val="0"/>
+                        </a:ext>
+                      </a:extLst>
+                    </a:blip>
+                    <a:stretch>
+                      <a:fillRect/>
+                    </a:stretch>
+                  </pic:blipFill>
+                  <pic:spPr>
+                    <a:xfrm>
+                      <a:off x="0" y="0"/>
+                      <a:ext cx="2397690" cy="1820554"/>
+                    </a:xfrm>
+                    <a:prstGeom prst="rect">
+                      <a:avLst/>
+                    </a:prstGeom>
+                  </pic:spPr>
+                </pic:pic>
+              </a:graphicData>
+            </a:graphic>
+          </wp:inline>
+        </w:drawing>
+      </w:r>
+      <w:r>
+        <w:rPr>
+          <w:rFonts w:ascii="Times New Roman" w:hAnsi="Times New Roman" w:cs="Times New Roman"/>
+          <w:noProof/>
+        </w:rPr>
+        <w:drawing>
+          <wp:inline distT="0" distB="0" distL="0" distR="0" wp14:anchorId="05778E48" wp14:editId="4FC100E4">
+            <wp:extent cx="3116580" cy="1815008"/>
+            <wp:effectExtent l="0" t="0" r="7620" b="0"/>
+            <wp:docPr id="4" name="Picture 4" descr="Chart&#10;&#10;Description automatically generated with medium confidence"/>
+            <wp:cNvGraphicFramePr>
+              <a:graphicFrameLocks xmlns:a="http://schemas.openxmlformats.org/drawingml/2006/main" noChangeAspect="1"/>
+            </wp:cNvGraphicFramePr>
+            <a:graphic xmlns:a="http://schemas.openxmlformats.org/drawingml/2006/main">
+              <a:graphicData uri="http://schemas.openxmlformats.org/drawingml/2006/picture">
+                <pic:pic xmlns:pic="http://schemas.openxmlformats.org/drawingml/2006/picture">
+                  <pic:nvPicPr>
+                    <pic:cNvPr id="4" name="Picture 4" descr="Chart&#10;&#10;Description automatically generated with medium confidence"/>
+                    <pic:cNvPicPr/>
+                  </pic:nvPicPr>
+                  <pic:blipFill>
+                    <a:blip r:embed="rId8" cstate="print">
+                      <a:extLst>
+                        <a:ext uri="{28A0092B-C50C-407E-A947-70E740481C1C}">
+                          <a14:useLocalDpi xmlns:a14="http://schemas.microsoft.com/office/drawing/2010/main" val="0"/>
+                        </a:ext>
+                      </a:extLst>
+                    </a:blip>
+                    <a:stretch>
+                      <a:fillRect/>
+                    </a:stretch>
+                  </pic:blipFill>
+                  <pic:spPr>
+                    <a:xfrm>
+                      <a:off x="0" y="0"/>
+                      <a:ext cx="3117799" cy="1815718"/>
+                    </a:xfrm>
+                    <a:prstGeom prst="rect">
+                      <a:avLst/>
+                    </a:prstGeom>
+                  </pic:spPr>
+                </pic:pic>
+              </a:graphicData>
+            </a:graphic>
+          </wp:inline>
+        </w:drawing>
+      </w:r>
     </w:p>
     <w:p>
       <w:pPr>
@@ -7805,7 +8018,7 @@
                   <w:rStyle w:val="Strong"/>
                   <w:rFonts w:ascii="Cambria Math" w:hAnsi="Cambria Math" w:cs="Times New Roman"/>
                 </w:rPr>
-                <m:t>wood</m:t>
+                <m:t>fiberglass</m:t>
               </m:r>
             </m:sub>
           </m:sSub>
@@ -7851,7 +8064,7 @@
                   <w:rStyle w:val="Strong"/>
                   <w:rFonts w:ascii="Cambria Math" w:hAnsi="Cambria Math" w:cs="Times New Roman"/>
                 </w:rPr>
-                <m:t>fiberglass</m:t>
+                <m:t>wood</m:t>
               </m:r>
             </m:sub>
           </m:sSub>
@@ -8037,10 +8250,19 @@
                       <w:rStyle w:val="Strong"/>
                       <w:rFonts w:ascii="Cambria Math" w:hAnsi="Cambria Math" w:cs="Times New Roman"/>
                     </w:rPr>
-                    <m:t>wood</m:t>
+                    <m:t>fiberglass</m:t>
                   </m:r>
                 </m:sub>
               </m:sSub>
+              <m:ctrlPr>
+                <w:rPr>
+                  <w:rStyle w:val="Strong"/>
+                  <w:rFonts w:ascii="Cambria Math" w:hAnsi="Cambria Math" w:cs="Times New Roman"/>
+                  <w:b w:val="0"/>
+                  <w:bCs w:val="0"/>
+                  <w:i/>
+                </w:rPr>
+              </m:ctrlPr>
             </m:num>
             <m:den>
               <m:sSub>
@@ -8075,7 +8297,7 @@
                       <w:rStyle w:val="Strong"/>
                       <w:rFonts w:ascii="Cambria Math" w:hAnsi="Cambria Math" w:cs="Times New Roman"/>
                     </w:rPr>
-                    <m:t>wood</m:t>
+                    <m:t>fiberglass</m:t>
                   </m:r>
                 </m:sub>
               </m:sSub>
@@ -8145,19 +8367,10 @@
                       <w:rStyle w:val="Strong"/>
                       <w:rFonts w:ascii="Cambria Math" w:hAnsi="Cambria Math" w:cs="Times New Roman"/>
                     </w:rPr>
-                    <m:t>fiberglass</m:t>
+                    <m:t>wood</m:t>
                   </m:r>
                 </m:sub>
               </m:sSub>
-              <m:ctrlPr>
-                <w:rPr>
-                  <w:rStyle w:val="Strong"/>
-                  <w:rFonts w:ascii="Cambria Math" w:hAnsi="Cambria Math" w:cs="Times New Roman"/>
-                  <w:b w:val="0"/>
-                  <w:bCs w:val="0"/>
-                  <w:i/>
-                </w:rPr>
-              </m:ctrlPr>
             </m:num>
             <m:den>
               <m:sSub>
@@ -8192,7 +8405,7 @@
                       <w:rStyle w:val="Strong"/>
                       <w:rFonts w:ascii="Cambria Math" w:hAnsi="Cambria Math" w:cs="Times New Roman"/>
                     </w:rPr>
-                    <m:t>fiberglass</m:t>
+                    <m:t>wood</m:t>
                   </m:r>
                 </m:sub>
               </m:sSub>
@@ -8461,14 +8674,14 @@
         <w:tblLook w:val="04A0" w:firstRow="1" w:lastRow="0" w:firstColumn="1" w:lastColumn="0" w:noHBand="0" w:noVBand="1"/>
       </w:tblPr>
       <w:tblGrid>
-        <w:gridCol w:w="2215"/>
-        <w:gridCol w:w="1830"/>
-        <w:gridCol w:w="5670"/>
+        <w:gridCol w:w="1255"/>
+        <w:gridCol w:w="1890"/>
+        <w:gridCol w:w="6570"/>
       </w:tblGrid>
       <w:tr>
         <w:tc>
           <w:tcPr>
-            <w:tcW w:w="2215" w:type="dxa"/>
+            <w:tcW w:w="1255" w:type="dxa"/>
           </w:tcPr>
           <w:p>
             <w:pPr>
@@ -8486,7 +8699,7 @@
         </w:tc>
         <w:tc>
           <w:tcPr>
-            <w:tcW w:w="1830" w:type="dxa"/>
+            <w:tcW w:w="1890" w:type="dxa"/>
           </w:tcPr>
           <w:p>
             <w:pPr>
@@ -8504,7 +8717,7 @@
         </w:tc>
         <w:tc>
           <w:tcPr>
-            <w:tcW w:w="5670" w:type="dxa"/>
+            <w:tcW w:w="6570" w:type="dxa"/>
           </w:tcPr>
           <w:p>
             <w:pPr>
@@ -8524,7 +8737,7 @@
       <w:tr>
         <w:tc>
           <w:tcPr>
-            <w:tcW w:w="2215" w:type="dxa"/>
+            <w:tcW w:w="1255" w:type="dxa"/>
           </w:tcPr>
           <w:p>
             <w:pPr>
@@ -8542,7 +8755,7 @@
         </w:tc>
         <w:tc>
           <w:tcPr>
-            <w:tcW w:w="1830" w:type="dxa"/>
+            <w:tcW w:w="1890" w:type="dxa"/>
           </w:tcPr>
           <w:p>
             <w:pPr>
@@ -8560,7 +8773,7 @@
         </w:tc>
         <w:tc>
           <w:tcPr>
-            <w:tcW w:w="5670" w:type="dxa"/>
+            <w:tcW w:w="6570" w:type="dxa"/>
           </w:tcPr>
           <w:p>
             <w:pPr>
@@ -8580,7 +8793,7 @@
       <w:tr>
         <w:tc>
           <w:tcPr>
-            <w:tcW w:w="2215" w:type="dxa"/>
+            <w:tcW w:w="1255" w:type="dxa"/>
           </w:tcPr>
           <w:p>
             <w:pPr>
@@ -8598,7 +8811,7 @@
         </w:tc>
         <w:tc>
           <w:tcPr>
-            <w:tcW w:w="1830" w:type="dxa"/>
+            <w:tcW w:w="1890" w:type="dxa"/>
           </w:tcPr>
           <w:p>
             <w:pPr>
@@ -8616,7 +8829,7 @@
         </w:tc>
         <w:tc>
           <w:tcPr>
-            <w:tcW w:w="5670" w:type="dxa"/>
+            <w:tcW w:w="6570" w:type="dxa"/>
           </w:tcPr>
           <w:p>
             <w:pPr>
@@ -8636,7 +8849,7 @@
       <w:tr>
         <w:tc>
           <w:tcPr>
-            <w:tcW w:w="2215" w:type="dxa"/>
+            <w:tcW w:w="1255" w:type="dxa"/>
           </w:tcPr>
           <w:p>
             <w:pPr>
@@ -8654,7 +8867,7 @@
         </w:tc>
         <w:tc>
           <w:tcPr>
-            <w:tcW w:w="1830" w:type="dxa"/>
+            <w:tcW w:w="1890" w:type="dxa"/>
           </w:tcPr>
           <w:p>
             <w:pPr>
@@ -8672,7 +8885,7 @@
         </w:tc>
         <w:tc>
           <w:tcPr>
-            <w:tcW w:w="5670" w:type="dxa"/>
+            <w:tcW w:w="6570" w:type="dxa"/>
           </w:tcPr>
           <w:p>
             <w:pPr>
@@ -8731,7 +8944,7 @@
       <w:tr>
         <w:tc>
           <w:tcPr>
-            <w:tcW w:w="2215" w:type="dxa"/>
+            <w:tcW w:w="1255" w:type="dxa"/>
           </w:tcPr>
           <w:p>
             <w:pPr>
@@ -8749,7 +8962,7 @@
         </w:tc>
         <w:tc>
           <w:tcPr>
-            <w:tcW w:w="1830" w:type="dxa"/>
+            <w:tcW w:w="1890" w:type="dxa"/>
           </w:tcPr>
           <w:p>
             <w:pPr>
@@ -8767,7 +8980,7 @@
         </w:tc>
         <w:tc>
           <w:tcPr>
-            <w:tcW w:w="5670" w:type="dxa"/>
+            <w:tcW w:w="6570" w:type="dxa"/>
           </w:tcPr>
           <w:p>
             <w:pPr>
@@ -8827,7 +9040,7 @@
       <w:tr>
         <w:tc>
           <w:tcPr>
-            <w:tcW w:w="2215" w:type="dxa"/>
+            <w:tcW w:w="1255" w:type="dxa"/>
           </w:tcPr>
           <w:p>
             <w:pPr>
@@ -8845,7 +9058,7 @@
         </w:tc>
         <w:tc>
           <w:tcPr>
-            <w:tcW w:w="1830" w:type="dxa"/>
+            <w:tcW w:w="1890" w:type="dxa"/>
           </w:tcPr>
           <w:p>
             <w:pPr>
@@ -8863,7 +9076,7 @@
         </w:tc>
         <w:tc>
           <w:tcPr>
-            <w:tcW w:w="5670" w:type="dxa"/>
+            <w:tcW w:w="6570" w:type="dxa"/>
           </w:tcPr>
           <w:p>
             <w:pPr>
@@ -8909,7 +9122,7 @@
       <w:tr>
         <w:tc>
           <w:tcPr>
-            <w:tcW w:w="2215" w:type="dxa"/>
+            <w:tcW w:w="1255" w:type="dxa"/>
           </w:tcPr>
           <w:p>
             <w:pPr>
@@ -8927,7 +9140,7 @@
         </w:tc>
         <w:tc>
           <w:tcPr>
-            <w:tcW w:w="1830" w:type="dxa"/>
+            <w:tcW w:w="1890" w:type="dxa"/>
           </w:tcPr>
           <w:p>
             <w:pPr>
@@ -8945,7 +9158,7 @@
         </w:tc>
         <w:tc>
           <w:tcPr>
-            <w:tcW w:w="5670" w:type="dxa"/>
+            <w:tcW w:w="6570" w:type="dxa"/>
           </w:tcPr>
           <w:p>
             <w:pPr>
@@ -8978,7 +9191,7 @@
       <w:tr>
         <w:tc>
           <w:tcPr>
-            <w:tcW w:w="2215" w:type="dxa"/>
+            <w:tcW w:w="1255" w:type="dxa"/>
           </w:tcPr>
           <w:p>
             <w:pPr>
@@ -8996,7 +9209,7 @@
         </w:tc>
         <w:tc>
           <w:tcPr>
-            <w:tcW w:w="1830" w:type="dxa"/>
+            <w:tcW w:w="1890" w:type="dxa"/>
           </w:tcPr>
           <w:p>
             <w:pPr>
@@ -9014,7 +9227,7 @@
         </w:tc>
         <w:tc>
           <w:tcPr>
-            <w:tcW w:w="5670" w:type="dxa"/>
+            <w:tcW w:w="6570" w:type="dxa"/>
           </w:tcPr>
           <w:p>
             <w:pPr>
@@ -9047,25 +9260,26 @@
       <w:tr>
         <w:tc>
           <w:tcPr>
-            <w:tcW w:w="2215" w:type="dxa"/>
-          </w:tcPr>
-          <w:p>
-            <w:pPr>
-              <w:rPr>
-                <w:rFonts w:ascii="Times New Roman" w:hAnsi="Times New Roman" w:cs="Times New Roman"/>
-              </w:rPr>
-            </w:pPr>
-            <w:r>
-              <w:rPr>
-                <w:rFonts w:ascii="Times New Roman" w:hAnsi="Times New Roman" w:cs="Times New Roman"/>
-              </w:rPr>
+            <w:tcW w:w="1255" w:type="dxa"/>
+          </w:tcPr>
+          <w:p>
+            <w:pPr>
+              <w:rPr>
+                <w:rFonts w:ascii="Times New Roman" w:hAnsi="Times New Roman" w:cs="Times New Roman"/>
+              </w:rPr>
+            </w:pPr>
+            <w:r>
+              <w:rPr>
+                <w:rFonts w:ascii="Times New Roman" w:hAnsi="Times New Roman" w:cs="Times New Roman"/>
+              </w:rPr>
+              <w:lastRenderedPageBreak/>
               <w:t>Week 8</w:t>
             </w:r>
           </w:p>
         </w:tc>
         <w:tc>
           <w:tcPr>
-            <w:tcW w:w="1830" w:type="dxa"/>
+            <w:tcW w:w="1890" w:type="dxa"/>
           </w:tcPr>
           <w:p>
             <w:pPr>
@@ -9083,7 +9297,7 @@
         </w:tc>
         <w:tc>
           <w:tcPr>
-            <w:tcW w:w="5670" w:type="dxa"/>
+            <w:tcW w:w="6570" w:type="dxa"/>
           </w:tcPr>
           <w:p>
             <w:pPr>
@@ -9116,7 +9330,7 @@
       <w:tr>
         <w:tc>
           <w:tcPr>
-            <w:tcW w:w="2215" w:type="dxa"/>
+            <w:tcW w:w="1255" w:type="dxa"/>
           </w:tcPr>
           <w:p>
             <w:pPr>
@@ -9134,7 +9348,7 @@
         </w:tc>
         <w:tc>
           <w:tcPr>
-            <w:tcW w:w="1830" w:type="dxa"/>
+            <w:tcW w:w="1890" w:type="dxa"/>
           </w:tcPr>
           <w:p>
             <w:pPr>
@@ -9152,7 +9366,7 @@
         </w:tc>
         <w:tc>
           <w:tcPr>
-            <w:tcW w:w="5670" w:type="dxa"/>
+            <w:tcW w:w="6570" w:type="dxa"/>
           </w:tcPr>
           <w:p>
             <w:pPr>
@@ -9185,7 +9399,7 @@
       <w:tr>
         <w:tc>
           <w:tcPr>
-            <w:tcW w:w="2215" w:type="dxa"/>
+            <w:tcW w:w="1255" w:type="dxa"/>
           </w:tcPr>
           <w:p>
             <w:pPr>
@@ -9203,7 +9417,7 @@
         </w:tc>
         <w:tc>
           <w:tcPr>
-            <w:tcW w:w="1830" w:type="dxa"/>
+            <w:tcW w:w="1890" w:type="dxa"/>
           </w:tcPr>
           <w:p>
             <w:pPr>
@@ -9221,7 +9435,7 @@
         </w:tc>
         <w:tc>
           <w:tcPr>
-            <w:tcW w:w="5670" w:type="dxa"/>
+            <w:tcW w:w="6570" w:type="dxa"/>
           </w:tcPr>
           <w:p>
             <w:pPr>
@@ -9253,7 +9467,7 @@
       <w:tr>
         <w:tc>
           <w:tcPr>
-            <w:tcW w:w="2215" w:type="dxa"/>
+            <w:tcW w:w="1255" w:type="dxa"/>
           </w:tcPr>
           <w:p>
             <w:pPr>
@@ -9271,7 +9485,7 @@
         </w:tc>
         <w:tc>
           <w:tcPr>
-            <w:tcW w:w="1830" w:type="dxa"/>
+            <w:tcW w:w="1890" w:type="dxa"/>
           </w:tcPr>
           <w:p>
             <w:pPr>
@@ -9289,7 +9503,7 @@
         </w:tc>
         <w:tc>
           <w:tcPr>
-            <w:tcW w:w="5670" w:type="dxa"/>
+            <w:tcW w:w="6570" w:type="dxa"/>
           </w:tcPr>
           <w:p>
             <w:pPr>
@@ -9309,7 +9523,7 @@
       <w:tr>
         <w:tc>
           <w:tcPr>
-            <w:tcW w:w="2215" w:type="dxa"/>
+            <w:tcW w:w="1255" w:type="dxa"/>
           </w:tcPr>
           <w:p>
             <w:pPr>
@@ -9327,7 +9541,7 @@
         </w:tc>
         <w:tc>
           <w:tcPr>
-            <w:tcW w:w="1830" w:type="dxa"/>
+            <w:tcW w:w="1890" w:type="dxa"/>
           </w:tcPr>
           <w:p>
             <w:pPr>
@@ -9345,7 +9559,7 @@
         </w:tc>
         <w:tc>
           <w:tcPr>
-            <w:tcW w:w="5670" w:type="dxa"/>
+            <w:tcW w:w="6570" w:type="dxa"/>
           </w:tcPr>
           <w:p>
             <w:pPr>
@@ -9365,7 +9579,7 @@
       <w:tr>
         <w:tc>
           <w:tcPr>
-            <w:tcW w:w="2215" w:type="dxa"/>
+            <w:tcW w:w="1255" w:type="dxa"/>
           </w:tcPr>
           <w:p>
             <w:pPr>
@@ -9383,7 +9597,7 @@
         </w:tc>
         <w:tc>
           <w:tcPr>
-            <w:tcW w:w="1830" w:type="dxa"/>
+            <w:tcW w:w="1890" w:type="dxa"/>
           </w:tcPr>
           <w:p>
             <w:pPr>
@@ -9401,7 +9615,7 @@
         </w:tc>
         <w:tc>
           <w:tcPr>
-            <w:tcW w:w="5670" w:type="dxa"/>
+            <w:tcW w:w="6570" w:type="dxa"/>
           </w:tcPr>
           <w:p>
             <w:pPr>
@@ -9434,7 +9648,7 @@
       <w:tr>
         <w:tc>
           <w:tcPr>
-            <w:tcW w:w="2215" w:type="dxa"/>
+            <w:tcW w:w="1255" w:type="dxa"/>
           </w:tcPr>
           <w:p>
             <w:pPr>
@@ -9452,7 +9666,7 @@
         </w:tc>
         <w:tc>
           <w:tcPr>
-            <w:tcW w:w="1830" w:type="dxa"/>
+            <w:tcW w:w="1890" w:type="dxa"/>
           </w:tcPr>
           <w:p>
             <w:pPr>
@@ -9470,7 +9684,7 @@
         </w:tc>
         <w:tc>
           <w:tcPr>
-            <w:tcW w:w="5670" w:type="dxa"/>
+            <w:tcW w:w="6570" w:type="dxa"/>
           </w:tcPr>
           <w:p>
             <w:pPr>
@@ -9502,7 +9716,7 @@
       <w:tr>
         <w:tc>
           <w:tcPr>
-            <w:tcW w:w="2215" w:type="dxa"/>
+            <w:tcW w:w="1255" w:type="dxa"/>
           </w:tcPr>
           <w:p>
             <w:pPr>
@@ -9520,7 +9734,7 @@
         </w:tc>
         <w:tc>
           <w:tcPr>
-            <w:tcW w:w="1830" w:type="dxa"/>
+            <w:tcW w:w="1890" w:type="dxa"/>
           </w:tcPr>
           <w:p>
             <w:pPr>
@@ -9538,7 +9752,7 @@
         </w:tc>
         <w:tc>
           <w:tcPr>
-            <w:tcW w:w="5670" w:type="dxa"/>
+            <w:tcW w:w="6570" w:type="dxa"/>
           </w:tcPr>
           <w:p>
             <w:pPr>
@@ -9556,7 +9770,6 @@
         </w:tc>
       </w:tr>
     </w:tbl>
-    <w:p/>
     <w:p>
       <w:pPr>
         <w:pStyle w:val="Heading1"/>
@@ -9573,18 +9786,21 @@
     <w:tbl>
       <w:tblPr>
         <w:tblStyle w:val="TableGrid"/>
-        <w:tblW w:w="10255" w:type="dxa"/>
+        <w:tblW w:w="9350" w:type="dxa"/>
         <w:tblLook w:val="04A0" w:firstRow="1" w:lastRow="0" w:firstColumn="1" w:lastColumn="0" w:noHBand="0" w:noVBand="1"/>
       </w:tblPr>
       <w:tblGrid>
-        <w:gridCol w:w="2965"/>
-        <w:gridCol w:w="4050"/>
-        <w:gridCol w:w="3240"/>
+        <w:gridCol w:w="2493"/>
+        <w:gridCol w:w="1041"/>
+        <w:gridCol w:w="1051"/>
+        <w:gridCol w:w="2340"/>
+        <w:gridCol w:w="1170"/>
+        <w:gridCol w:w="1255"/>
       </w:tblGrid>
       <w:tr>
         <w:tc>
           <w:tcPr>
-            <w:tcW w:w="2965" w:type="dxa"/>
+            <w:tcW w:w="2493" w:type="dxa"/>
             <w:vAlign w:val="bottom"/>
           </w:tcPr>
           <w:p>
@@ -9604,7 +9820,7 @@
         </w:tc>
         <w:tc>
           <w:tcPr>
-            <w:tcW w:w="4050" w:type="dxa"/>
+            <w:tcW w:w="1041" w:type="dxa"/>
             <w:vAlign w:val="bottom"/>
           </w:tcPr>
           <w:p>
@@ -9624,13 +9840,76 @@
         </w:tc>
         <w:tc>
           <w:tcPr>
-            <w:tcW w:w="3240" w:type="dxa"/>
+            <w:tcW w:w="1051" w:type="dxa"/>
             <w:vAlign w:val="bottom"/>
           </w:tcPr>
           <w:p>
             <w:pPr>
               <w:rPr>
                 <w:rFonts w:ascii="Times New Roman" w:hAnsi="Times New Roman" w:cs="Times New Roman"/>
+              </w:rPr>
+            </w:pPr>
+            <w:r>
+              <w:rPr>
+                <w:rFonts w:ascii="Times New Roman" w:hAnsi="Times New Roman" w:cs="Times New Roman"/>
+                <w:color w:val="000000"/>
+              </w:rPr>
+              <w:t>Quantity</w:t>
+            </w:r>
+          </w:p>
+        </w:tc>
+        <w:tc>
+          <w:tcPr>
+            <w:tcW w:w="2340" w:type="dxa"/>
+            <w:vAlign w:val="bottom"/>
+          </w:tcPr>
+          <w:p>
+            <w:pPr>
+              <w:rPr>
+                <w:rFonts w:ascii="Times New Roman" w:hAnsi="Times New Roman" w:cs="Times New Roman"/>
+                <w:color w:val="000000"/>
+              </w:rPr>
+            </w:pPr>
+            <w:r>
+              <w:rPr>
+                <w:rFonts w:ascii="Times New Roman" w:hAnsi="Times New Roman" w:cs="Times New Roman"/>
+                <w:color w:val="000000"/>
+              </w:rPr>
+              <w:t>Name</w:t>
+            </w:r>
+          </w:p>
+        </w:tc>
+        <w:tc>
+          <w:tcPr>
+            <w:tcW w:w="1170" w:type="dxa"/>
+            <w:vAlign w:val="bottom"/>
+          </w:tcPr>
+          <w:p>
+            <w:pPr>
+              <w:rPr>
+                <w:rFonts w:ascii="Times New Roman" w:hAnsi="Times New Roman" w:cs="Times New Roman"/>
+                <w:color w:val="000000"/>
+              </w:rPr>
+            </w:pPr>
+            <w:r>
+              <w:rPr>
+                <w:rFonts w:ascii="Times New Roman" w:hAnsi="Times New Roman" w:cs="Times New Roman"/>
+                <w:color w:val="000000"/>
+              </w:rPr>
+              <w:t>Cost</w:t>
+            </w:r>
+          </w:p>
+        </w:tc>
+        <w:tc>
+          <w:tcPr>
+            <w:tcW w:w="1255" w:type="dxa"/>
+            <w:vAlign w:val="bottom"/>
+          </w:tcPr>
+          <w:p>
+            <w:pPr>
+              <w:rPr>
+                <w:rFonts w:ascii="Times New Roman" w:hAnsi="Times New Roman" w:cs="Times New Roman"/>
+                <w:color w:val="000000"/>
               </w:rPr>
             </w:pPr>
             <w:r>
@@ -9646,7 +9925,7 @@
       <w:tr>
         <w:tc>
           <w:tcPr>
-            <w:tcW w:w="2965" w:type="dxa"/>
+            <w:tcW w:w="2493" w:type="dxa"/>
             <w:vAlign w:val="bottom"/>
           </w:tcPr>
           <w:p>
@@ -9666,7 +9945,7 @@
         </w:tc>
         <w:tc>
           <w:tcPr>
-            <w:tcW w:w="4050" w:type="dxa"/>
+            <w:tcW w:w="1041" w:type="dxa"/>
             <w:vAlign w:val="bottom"/>
           </w:tcPr>
           <w:p>
@@ -9686,7 +9965,7 @@
         </w:tc>
         <w:tc>
           <w:tcPr>
-            <w:tcW w:w="3240" w:type="dxa"/>
+            <w:tcW w:w="1051" w:type="dxa"/>
             <w:vAlign w:val="bottom"/>
           </w:tcPr>
           <w:p>
@@ -9701,6 +9980,71 @@
                 <w:color w:val="000000"/>
               </w:rPr>
               <w:t>1</w:t>
+            </w:r>
+          </w:p>
+        </w:tc>
+        <w:tc>
+          <w:tcPr>
+            <w:tcW w:w="2340" w:type="dxa"/>
+            <w:vAlign w:val="bottom"/>
+          </w:tcPr>
+          <w:p>
+            <w:pPr>
+              <w:rPr>
+                <w:rFonts w:ascii="Times New Roman" w:hAnsi="Times New Roman" w:cs="Times New Roman"/>
+                <w:color w:val="000000"/>
+              </w:rPr>
+            </w:pPr>
+            <w:proofErr w:type="spellStart"/>
+            <w:r>
+              <w:rPr>
+                <w:rFonts w:ascii="Times New Roman" w:hAnsi="Times New Roman" w:cs="Times New Roman"/>
+                <w:color w:val="000000"/>
+              </w:rPr>
+              <w:t>Garolite</w:t>
+            </w:r>
+            <w:proofErr w:type="spellEnd"/>
+          </w:p>
+        </w:tc>
+        <w:tc>
+          <w:tcPr>
+            <w:tcW w:w="1170" w:type="dxa"/>
+            <w:vAlign w:val="bottom"/>
+          </w:tcPr>
+          <w:p>
+            <w:pPr>
+              <w:rPr>
+                <w:rFonts w:ascii="Times New Roman" w:hAnsi="Times New Roman" w:cs="Times New Roman"/>
+                <w:color w:val="000000"/>
+              </w:rPr>
+            </w:pPr>
+            <w:r>
+              <w:rPr>
+                <w:rFonts w:ascii="Times New Roman" w:hAnsi="Times New Roman" w:cs="Times New Roman"/>
+                <w:color w:val="000000"/>
+              </w:rPr>
+              <w:t>15.95</w:t>
+            </w:r>
+          </w:p>
+        </w:tc>
+        <w:tc>
+          <w:tcPr>
+            <w:tcW w:w="1255" w:type="dxa"/>
+            <w:vAlign w:val="bottom"/>
+          </w:tcPr>
+          <w:p>
+            <w:pPr>
+              <w:rPr>
+                <w:rFonts w:ascii="Times New Roman" w:hAnsi="Times New Roman" w:cs="Times New Roman"/>
+                <w:color w:val="000000"/>
+              </w:rPr>
+            </w:pPr>
+            <w:r>
+              <w:rPr>
+                <w:rFonts w:ascii="Times New Roman" w:hAnsi="Times New Roman" w:cs="Times New Roman"/>
+                <w:color w:val="000000"/>
+              </w:rPr>
+              <w:t>2</w:t>
             </w:r>
           </w:p>
         </w:tc>
@@ -9708,7 +10052,7 @@
       <w:tr>
         <w:tc>
           <w:tcPr>
-            <w:tcW w:w="2965" w:type="dxa"/>
+            <w:tcW w:w="2493" w:type="dxa"/>
             <w:vAlign w:val="bottom"/>
           </w:tcPr>
           <w:p>
@@ -9730,7 +10074,7 @@
         </w:tc>
         <w:tc>
           <w:tcPr>
-            <w:tcW w:w="4050" w:type="dxa"/>
+            <w:tcW w:w="1041" w:type="dxa"/>
             <w:vAlign w:val="bottom"/>
           </w:tcPr>
           <w:p>
@@ -9750,13 +10094,76 @@
         </w:tc>
         <w:tc>
           <w:tcPr>
-            <w:tcW w:w="3240" w:type="dxa"/>
+            <w:tcW w:w="1051" w:type="dxa"/>
             <w:vAlign w:val="bottom"/>
           </w:tcPr>
           <w:p>
             <w:pPr>
               <w:rPr>
                 <w:rFonts w:ascii="Times New Roman" w:hAnsi="Times New Roman" w:cs="Times New Roman"/>
+              </w:rPr>
+            </w:pPr>
+            <w:r>
+              <w:rPr>
+                <w:rFonts w:ascii="Times New Roman" w:hAnsi="Times New Roman" w:cs="Times New Roman"/>
+                <w:color w:val="000000"/>
+              </w:rPr>
+              <w:t>1</w:t>
+            </w:r>
+          </w:p>
+        </w:tc>
+        <w:tc>
+          <w:tcPr>
+            <w:tcW w:w="2340" w:type="dxa"/>
+            <w:vAlign w:val="bottom"/>
+          </w:tcPr>
+          <w:p>
+            <w:pPr>
+              <w:rPr>
+                <w:rFonts w:ascii="Times New Roman" w:hAnsi="Times New Roman" w:cs="Times New Roman"/>
+                <w:color w:val="000000"/>
+              </w:rPr>
+            </w:pPr>
+            <w:r>
+              <w:rPr>
+                <w:rFonts w:ascii="Times New Roman" w:hAnsi="Times New Roman" w:cs="Times New Roman"/>
+                <w:color w:val="000000"/>
+              </w:rPr>
+              <w:t>Heated bed</w:t>
+            </w:r>
+          </w:p>
+        </w:tc>
+        <w:tc>
+          <w:tcPr>
+            <w:tcW w:w="1170" w:type="dxa"/>
+            <w:vAlign w:val="bottom"/>
+          </w:tcPr>
+          <w:p>
+            <w:pPr>
+              <w:rPr>
+                <w:rFonts w:ascii="Times New Roman" w:hAnsi="Times New Roman" w:cs="Times New Roman"/>
+                <w:color w:val="000000"/>
+              </w:rPr>
+            </w:pPr>
+            <w:r>
+              <w:rPr>
+                <w:rFonts w:ascii="Times New Roman" w:hAnsi="Times New Roman" w:cs="Times New Roman"/>
+                <w:color w:val="000000"/>
+              </w:rPr>
+              <w:t>159.99</w:t>
+            </w:r>
+          </w:p>
+        </w:tc>
+        <w:tc>
+          <w:tcPr>
+            <w:tcW w:w="1255" w:type="dxa"/>
+            <w:vAlign w:val="bottom"/>
+          </w:tcPr>
+          <w:p>
+            <w:pPr>
+              <w:rPr>
+                <w:rFonts w:ascii="Times New Roman" w:hAnsi="Times New Roman" w:cs="Times New Roman"/>
+                <w:color w:val="000000"/>
               </w:rPr>
             </w:pPr>
             <w:r>
@@ -9772,7 +10179,7 @@
       <w:tr>
         <w:tc>
           <w:tcPr>
-            <w:tcW w:w="2965" w:type="dxa"/>
+            <w:tcW w:w="2493" w:type="dxa"/>
             <w:vAlign w:val="bottom"/>
           </w:tcPr>
           <w:p>
@@ -9786,14 +10193,13 @@
                 <w:rFonts w:ascii="Times New Roman" w:hAnsi="Times New Roman" w:cs="Times New Roman"/>
                 <w:color w:val="000000"/>
               </w:rPr>
-              <w:lastRenderedPageBreak/>
               <w:t>Buck Converter</w:t>
             </w:r>
           </w:p>
         </w:tc>
         <w:tc>
           <w:tcPr>
-            <w:tcW w:w="4050" w:type="dxa"/>
+            <w:tcW w:w="1041" w:type="dxa"/>
             <w:vAlign w:val="bottom"/>
           </w:tcPr>
           <w:p>
@@ -9813,7 +10219,7 @@
         </w:tc>
         <w:tc>
           <w:tcPr>
-            <w:tcW w:w="3240" w:type="dxa"/>
+            <w:tcW w:w="1051" w:type="dxa"/>
             <w:vAlign w:val="bottom"/>
           </w:tcPr>
           <w:p>
@@ -9828,6 +10234,69 @@
                 <w:color w:val="000000"/>
               </w:rPr>
               <w:t>1</w:t>
+            </w:r>
+          </w:p>
+        </w:tc>
+        <w:tc>
+          <w:tcPr>
+            <w:tcW w:w="2340" w:type="dxa"/>
+            <w:vAlign w:val="bottom"/>
+          </w:tcPr>
+          <w:p>
+            <w:pPr>
+              <w:rPr>
+                <w:rFonts w:ascii="Times New Roman" w:hAnsi="Times New Roman" w:cs="Times New Roman"/>
+                <w:color w:val="000000"/>
+              </w:rPr>
+            </w:pPr>
+            <w:r>
+              <w:rPr>
+                <w:rFonts w:ascii="Times New Roman" w:hAnsi="Times New Roman" w:cs="Times New Roman"/>
+                <w:color w:val="000000"/>
+              </w:rPr>
+              <w:t>wires</w:t>
+            </w:r>
+          </w:p>
+        </w:tc>
+        <w:tc>
+          <w:tcPr>
+            <w:tcW w:w="1170" w:type="dxa"/>
+            <w:vAlign w:val="bottom"/>
+          </w:tcPr>
+          <w:p>
+            <w:pPr>
+              <w:rPr>
+                <w:rFonts w:ascii="Times New Roman" w:hAnsi="Times New Roman" w:cs="Times New Roman"/>
+                <w:color w:val="000000"/>
+              </w:rPr>
+            </w:pPr>
+            <w:r>
+              <w:rPr>
+                <w:rFonts w:ascii="Times New Roman" w:hAnsi="Times New Roman" w:cs="Times New Roman"/>
+                <w:color w:val="000000"/>
+              </w:rPr>
+              <w:t>20</w:t>
+            </w:r>
+          </w:p>
+        </w:tc>
+        <w:tc>
+          <w:tcPr>
+            <w:tcW w:w="1255" w:type="dxa"/>
+            <w:vAlign w:val="bottom"/>
+          </w:tcPr>
+          <w:p>
+            <w:pPr>
+              <w:rPr>
+                <w:rFonts w:ascii="Times New Roman" w:hAnsi="Times New Roman" w:cs="Times New Roman"/>
+                <w:color w:val="000000"/>
+              </w:rPr>
+            </w:pPr>
+            <w:r>
+              <w:rPr>
+                <w:rFonts w:ascii="Times New Roman" w:hAnsi="Times New Roman" w:cs="Times New Roman"/>
+                <w:color w:val="000000"/>
+              </w:rPr>
+              <w:t>2</w:t>
             </w:r>
           </w:p>
         </w:tc>
@@ -9835,7 +10304,7 @@
       <w:tr>
         <w:tc>
           <w:tcPr>
-            <w:tcW w:w="2965" w:type="dxa"/>
+            <w:tcW w:w="2493" w:type="dxa"/>
             <w:vAlign w:val="bottom"/>
           </w:tcPr>
           <w:p>
@@ -9855,7 +10324,7 @@
         </w:tc>
         <w:tc>
           <w:tcPr>
-            <w:tcW w:w="4050" w:type="dxa"/>
+            <w:tcW w:w="1041" w:type="dxa"/>
             <w:vAlign w:val="bottom"/>
           </w:tcPr>
           <w:p>
@@ -9875,7 +10344,7 @@
         </w:tc>
         <w:tc>
           <w:tcPr>
-            <w:tcW w:w="3240" w:type="dxa"/>
+            <w:tcW w:w="1051" w:type="dxa"/>
             <w:vAlign w:val="bottom"/>
           </w:tcPr>
           <w:p>
@@ -9890,6 +10359,69 @@
                 <w:color w:val="000000"/>
               </w:rPr>
               <w:t>1</w:t>
+            </w:r>
+          </w:p>
+        </w:tc>
+        <w:tc>
+          <w:tcPr>
+            <w:tcW w:w="2340" w:type="dxa"/>
+            <w:vAlign w:val="bottom"/>
+          </w:tcPr>
+          <w:p>
+            <w:pPr>
+              <w:rPr>
+                <w:rFonts w:ascii="Times New Roman" w:hAnsi="Times New Roman" w:cs="Times New Roman"/>
+                <w:color w:val="000000"/>
+              </w:rPr>
+            </w:pPr>
+            <w:r>
+              <w:rPr>
+                <w:rFonts w:ascii="Times New Roman" w:hAnsi="Times New Roman" w:cs="Times New Roman"/>
+                <w:color w:val="000000"/>
+              </w:rPr>
+              <w:t>Leadscrews</w:t>
+            </w:r>
+          </w:p>
+        </w:tc>
+        <w:tc>
+          <w:tcPr>
+            <w:tcW w:w="1170" w:type="dxa"/>
+            <w:vAlign w:val="bottom"/>
+          </w:tcPr>
+          <w:p>
+            <w:pPr>
+              <w:rPr>
+                <w:rFonts w:ascii="Times New Roman" w:hAnsi="Times New Roman" w:cs="Times New Roman"/>
+                <w:color w:val="000000"/>
+              </w:rPr>
+            </w:pPr>
+            <w:r>
+              <w:rPr>
+                <w:rFonts w:ascii="Times New Roman" w:hAnsi="Times New Roman" w:cs="Times New Roman"/>
+                <w:color w:val="000000"/>
+              </w:rPr>
+              <w:t>55</w:t>
+            </w:r>
+          </w:p>
+        </w:tc>
+        <w:tc>
+          <w:tcPr>
+            <w:tcW w:w="1255" w:type="dxa"/>
+            <w:vAlign w:val="bottom"/>
+          </w:tcPr>
+          <w:p>
+            <w:pPr>
+              <w:rPr>
+                <w:rFonts w:ascii="Times New Roman" w:hAnsi="Times New Roman" w:cs="Times New Roman"/>
+                <w:color w:val="000000"/>
+              </w:rPr>
+            </w:pPr>
+            <w:r>
+              <w:rPr>
+                <w:rFonts w:ascii="Times New Roman" w:hAnsi="Times New Roman" w:cs="Times New Roman"/>
+                <w:color w:val="000000"/>
+              </w:rPr>
+              <w:t>2</w:t>
             </w:r>
           </w:p>
         </w:tc>
@@ -9897,7 +10429,7 @@
       <w:tr>
         <w:tc>
           <w:tcPr>
-            <w:tcW w:w="2965" w:type="dxa"/>
+            <w:tcW w:w="2493" w:type="dxa"/>
             <w:vAlign w:val="bottom"/>
           </w:tcPr>
           <w:p>
@@ -9917,7 +10449,7 @@
         </w:tc>
         <w:tc>
           <w:tcPr>
-            <w:tcW w:w="4050" w:type="dxa"/>
+            <w:tcW w:w="1041" w:type="dxa"/>
             <w:vAlign w:val="bottom"/>
           </w:tcPr>
           <w:p>
@@ -9937,7 +10469,7 @@
         </w:tc>
         <w:tc>
           <w:tcPr>
-            <w:tcW w:w="3240" w:type="dxa"/>
+            <w:tcW w:w="1051" w:type="dxa"/>
             <w:vAlign w:val="bottom"/>
           </w:tcPr>
           <w:p>
@@ -9952,6 +10484,69 @@
                 <w:color w:val="000000"/>
               </w:rPr>
               <w:t>3</w:t>
+            </w:r>
+          </w:p>
+        </w:tc>
+        <w:tc>
+          <w:tcPr>
+            <w:tcW w:w="2340" w:type="dxa"/>
+            <w:vAlign w:val="bottom"/>
+          </w:tcPr>
+          <w:p>
+            <w:pPr>
+              <w:rPr>
+                <w:rFonts w:ascii="Times New Roman" w:hAnsi="Times New Roman" w:cs="Times New Roman"/>
+                <w:color w:val="000000"/>
+              </w:rPr>
+            </w:pPr>
+            <w:r>
+              <w:rPr>
+                <w:rFonts w:ascii="Times New Roman" w:hAnsi="Times New Roman" w:cs="Times New Roman"/>
+                <w:color w:val="000000"/>
+              </w:rPr>
+              <w:t>anti-backlash nuts</w:t>
+            </w:r>
+          </w:p>
+        </w:tc>
+        <w:tc>
+          <w:tcPr>
+            <w:tcW w:w="1170" w:type="dxa"/>
+            <w:vAlign w:val="bottom"/>
+          </w:tcPr>
+          <w:p>
+            <w:pPr>
+              <w:rPr>
+                <w:rFonts w:ascii="Times New Roman" w:hAnsi="Times New Roman" w:cs="Times New Roman"/>
+                <w:color w:val="000000"/>
+              </w:rPr>
+            </w:pPr>
+            <w:r>
+              <w:rPr>
+                <w:rFonts w:ascii="Times New Roman" w:hAnsi="Times New Roman" w:cs="Times New Roman"/>
+                <w:color w:val="000000"/>
+              </w:rPr>
+              <w:t>10.98</w:t>
+            </w:r>
+          </w:p>
+        </w:tc>
+        <w:tc>
+          <w:tcPr>
+            <w:tcW w:w="1255" w:type="dxa"/>
+            <w:vAlign w:val="bottom"/>
+          </w:tcPr>
+          <w:p>
+            <w:pPr>
+              <w:rPr>
+                <w:rFonts w:ascii="Times New Roman" w:hAnsi="Times New Roman" w:cs="Times New Roman"/>
+                <w:color w:val="000000"/>
+              </w:rPr>
+            </w:pPr>
+            <w:r>
+              <w:rPr>
+                <w:rFonts w:ascii="Times New Roman" w:hAnsi="Times New Roman" w:cs="Times New Roman"/>
+                <w:color w:val="000000"/>
+              </w:rPr>
+              <w:t>1</w:t>
             </w:r>
           </w:p>
         </w:tc>
@@ -9959,7 +10554,7 @@
       <w:tr>
         <w:tc>
           <w:tcPr>
-            <w:tcW w:w="2965" w:type="dxa"/>
+            <w:tcW w:w="2493" w:type="dxa"/>
             <w:vAlign w:val="bottom"/>
           </w:tcPr>
           <w:p>
@@ -9979,7 +10574,7 @@
         </w:tc>
         <w:tc>
           <w:tcPr>
-            <w:tcW w:w="4050" w:type="dxa"/>
+            <w:tcW w:w="1041" w:type="dxa"/>
             <w:vAlign w:val="bottom"/>
           </w:tcPr>
           <w:p>
@@ -9999,13 +10594,76 @@
         </w:tc>
         <w:tc>
           <w:tcPr>
-            <w:tcW w:w="3240" w:type="dxa"/>
+            <w:tcW w:w="1051" w:type="dxa"/>
             <w:vAlign w:val="bottom"/>
           </w:tcPr>
           <w:p>
             <w:pPr>
               <w:rPr>
                 <w:rFonts w:ascii="Times New Roman" w:hAnsi="Times New Roman" w:cs="Times New Roman"/>
+              </w:rPr>
+            </w:pPr>
+            <w:r>
+              <w:rPr>
+                <w:rFonts w:ascii="Times New Roman" w:hAnsi="Times New Roman" w:cs="Times New Roman"/>
+                <w:color w:val="000000"/>
+              </w:rPr>
+              <w:t>1</w:t>
+            </w:r>
+          </w:p>
+        </w:tc>
+        <w:tc>
+          <w:tcPr>
+            <w:tcW w:w="2340" w:type="dxa"/>
+            <w:vAlign w:val="bottom"/>
+          </w:tcPr>
+          <w:p>
+            <w:pPr>
+              <w:rPr>
+                <w:rFonts w:ascii="Times New Roman" w:hAnsi="Times New Roman" w:cs="Times New Roman"/>
+                <w:color w:val="000000"/>
+              </w:rPr>
+            </w:pPr>
+            <w:r>
+              <w:rPr>
+                <w:rFonts w:ascii="Times New Roman" w:hAnsi="Times New Roman" w:cs="Times New Roman"/>
+                <w:color w:val="000000"/>
+              </w:rPr>
+              <w:t>Insulation</w:t>
+            </w:r>
+          </w:p>
+        </w:tc>
+        <w:tc>
+          <w:tcPr>
+            <w:tcW w:w="1170" w:type="dxa"/>
+            <w:vAlign w:val="bottom"/>
+          </w:tcPr>
+          <w:p>
+            <w:pPr>
+              <w:rPr>
+                <w:rFonts w:ascii="Times New Roman" w:hAnsi="Times New Roman" w:cs="Times New Roman"/>
+                <w:color w:val="000000"/>
+              </w:rPr>
+            </w:pPr>
+            <w:r>
+              <w:rPr>
+                <w:rFonts w:ascii="Times New Roman" w:hAnsi="Times New Roman" w:cs="Times New Roman"/>
+                <w:color w:val="000000"/>
+              </w:rPr>
+              <w:t>100</w:t>
+            </w:r>
+          </w:p>
+        </w:tc>
+        <w:tc>
+          <w:tcPr>
+            <w:tcW w:w="1255" w:type="dxa"/>
+            <w:vAlign w:val="bottom"/>
+          </w:tcPr>
+          <w:p>
+            <w:pPr>
+              <w:rPr>
+                <w:rFonts w:ascii="Times New Roman" w:hAnsi="Times New Roman" w:cs="Times New Roman"/>
+                <w:color w:val="000000"/>
               </w:rPr>
             </w:pPr>
             <w:r>
@@ -10021,7 +10679,7 @@
       <w:tr>
         <w:tc>
           <w:tcPr>
-            <w:tcW w:w="2965" w:type="dxa"/>
+            <w:tcW w:w="2493" w:type="dxa"/>
             <w:vAlign w:val="bottom"/>
           </w:tcPr>
           <w:p>
@@ -10041,7 +10699,7 @@
         </w:tc>
         <w:tc>
           <w:tcPr>
-            <w:tcW w:w="4050" w:type="dxa"/>
+            <w:tcW w:w="1041" w:type="dxa"/>
             <w:vAlign w:val="bottom"/>
           </w:tcPr>
           <w:p>
@@ -10061,13 +10719,76 @@
         </w:tc>
         <w:tc>
           <w:tcPr>
-            <w:tcW w:w="3240" w:type="dxa"/>
+            <w:tcW w:w="1051" w:type="dxa"/>
             <w:vAlign w:val="bottom"/>
           </w:tcPr>
           <w:p>
             <w:pPr>
               <w:rPr>
                 <w:rFonts w:ascii="Times New Roman" w:hAnsi="Times New Roman" w:cs="Times New Roman"/>
+              </w:rPr>
+            </w:pPr>
+            <w:r>
+              <w:rPr>
+                <w:rFonts w:ascii="Times New Roman" w:hAnsi="Times New Roman" w:cs="Times New Roman"/>
+                <w:color w:val="000000"/>
+              </w:rPr>
+              <w:t>1</w:t>
+            </w:r>
+          </w:p>
+        </w:tc>
+        <w:tc>
+          <w:tcPr>
+            <w:tcW w:w="2340" w:type="dxa"/>
+            <w:vAlign w:val="bottom"/>
+          </w:tcPr>
+          <w:p>
+            <w:pPr>
+              <w:rPr>
+                <w:rFonts w:ascii="Times New Roman" w:hAnsi="Times New Roman" w:cs="Times New Roman"/>
+                <w:color w:val="000000"/>
+              </w:rPr>
+            </w:pPr>
+            <w:r>
+              <w:rPr>
+                <w:rFonts w:ascii="Times New Roman" w:hAnsi="Times New Roman" w:cs="Times New Roman"/>
+                <w:color w:val="000000"/>
+              </w:rPr>
+              <w:t>Kaolin cloth</w:t>
+            </w:r>
+          </w:p>
+        </w:tc>
+        <w:tc>
+          <w:tcPr>
+            <w:tcW w:w="1170" w:type="dxa"/>
+            <w:vAlign w:val="bottom"/>
+          </w:tcPr>
+          <w:p>
+            <w:pPr>
+              <w:rPr>
+                <w:rFonts w:ascii="Times New Roman" w:hAnsi="Times New Roman" w:cs="Times New Roman"/>
+                <w:color w:val="000000"/>
+              </w:rPr>
+            </w:pPr>
+            <w:r>
+              <w:rPr>
+                <w:rFonts w:ascii="Times New Roman" w:hAnsi="Times New Roman" w:cs="Times New Roman"/>
+                <w:color w:val="000000"/>
+              </w:rPr>
+              <w:t>20</w:t>
+            </w:r>
+          </w:p>
+        </w:tc>
+        <w:tc>
+          <w:tcPr>
+            <w:tcW w:w="1255" w:type="dxa"/>
+            <w:vAlign w:val="bottom"/>
+          </w:tcPr>
+          <w:p>
+            <w:pPr>
+              <w:rPr>
+                <w:rFonts w:ascii="Times New Roman" w:hAnsi="Times New Roman" w:cs="Times New Roman"/>
+                <w:color w:val="000000"/>
               </w:rPr>
             </w:pPr>
             <w:r>
@@ -10083,7 +10804,7 @@
       <w:tr>
         <w:tc>
           <w:tcPr>
-            <w:tcW w:w="2965" w:type="dxa"/>
+            <w:tcW w:w="2493" w:type="dxa"/>
             <w:vAlign w:val="bottom"/>
           </w:tcPr>
           <w:p>
@@ -10103,7 +10824,7 @@
         </w:tc>
         <w:tc>
           <w:tcPr>
-            <w:tcW w:w="4050" w:type="dxa"/>
+            <w:tcW w:w="1041" w:type="dxa"/>
             <w:vAlign w:val="bottom"/>
           </w:tcPr>
           <w:p>
@@ -10123,7 +10844,7 @@
         </w:tc>
         <w:tc>
           <w:tcPr>
-            <w:tcW w:w="3240" w:type="dxa"/>
+            <w:tcW w:w="1051" w:type="dxa"/>
             <w:vAlign w:val="bottom"/>
           </w:tcPr>
           <w:p>
@@ -10138,6 +10859,69 @@
                 <w:color w:val="000000"/>
               </w:rPr>
               <w:t>2</w:t>
+            </w:r>
+          </w:p>
+        </w:tc>
+        <w:tc>
+          <w:tcPr>
+            <w:tcW w:w="2340" w:type="dxa"/>
+            <w:vAlign w:val="bottom"/>
+          </w:tcPr>
+          <w:p>
+            <w:pPr>
+              <w:rPr>
+                <w:rFonts w:ascii="Times New Roman" w:hAnsi="Times New Roman" w:cs="Times New Roman"/>
+                <w:color w:val="000000"/>
+              </w:rPr>
+            </w:pPr>
+            <w:r>
+              <w:rPr>
+                <w:rFonts w:ascii="Times New Roman" w:hAnsi="Times New Roman" w:cs="Times New Roman"/>
+                <w:color w:val="000000"/>
+              </w:rPr>
+              <w:t>High temp belt</w:t>
+            </w:r>
+          </w:p>
+        </w:tc>
+        <w:tc>
+          <w:tcPr>
+            <w:tcW w:w="1170" w:type="dxa"/>
+            <w:vAlign w:val="bottom"/>
+          </w:tcPr>
+          <w:p>
+            <w:pPr>
+              <w:rPr>
+                <w:rFonts w:ascii="Times New Roman" w:hAnsi="Times New Roman" w:cs="Times New Roman"/>
+                <w:color w:val="000000"/>
+              </w:rPr>
+            </w:pPr>
+            <w:r>
+              <w:rPr>
+                <w:rFonts w:ascii="Times New Roman" w:hAnsi="Times New Roman" w:cs="Times New Roman"/>
+                <w:color w:val="000000"/>
+              </w:rPr>
+              <w:t>11.99</w:t>
+            </w:r>
+          </w:p>
+        </w:tc>
+        <w:tc>
+          <w:tcPr>
+            <w:tcW w:w="1255" w:type="dxa"/>
+            <w:vAlign w:val="bottom"/>
+          </w:tcPr>
+          <w:p>
+            <w:pPr>
+              <w:rPr>
+                <w:rFonts w:ascii="Times New Roman" w:hAnsi="Times New Roman" w:cs="Times New Roman"/>
+                <w:color w:val="000000"/>
+              </w:rPr>
+            </w:pPr>
+            <w:r>
+              <w:rPr>
+                <w:rFonts w:ascii="Times New Roman" w:hAnsi="Times New Roman" w:cs="Times New Roman"/>
+                <w:color w:val="000000"/>
+              </w:rPr>
+              <w:t>1</w:t>
             </w:r>
           </w:p>
         </w:tc>
@@ -10145,7 +10929,7 @@
       <w:tr>
         <w:tc>
           <w:tcPr>
-            <w:tcW w:w="2965" w:type="dxa"/>
+            <w:tcW w:w="2493" w:type="dxa"/>
             <w:vAlign w:val="bottom"/>
           </w:tcPr>
           <w:p>
@@ -10165,7 +10949,7 @@
         </w:tc>
         <w:tc>
           <w:tcPr>
-            <w:tcW w:w="4050" w:type="dxa"/>
+            <w:tcW w:w="1041" w:type="dxa"/>
             <w:vAlign w:val="bottom"/>
           </w:tcPr>
           <w:p>
@@ -10185,7 +10969,7 @@
         </w:tc>
         <w:tc>
           <w:tcPr>
-            <w:tcW w:w="3240" w:type="dxa"/>
+            <w:tcW w:w="1051" w:type="dxa"/>
             <w:vAlign w:val="bottom"/>
           </w:tcPr>
           <w:p>
@@ -10200,6 +10984,69 @@
                 <w:color w:val="000000"/>
               </w:rPr>
               <w:t>2</w:t>
+            </w:r>
+          </w:p>
+        </w:tc>
+        <w:tc>
+          <w:tcPr>
+            <w:tcW w:w="2340" w:type="dxa"/>
+            <w:vAlign w:val="bottom"/>
+          </w:tcPr>
+          <w:p>
+            <w:pPr>
+              <w:rPr>
+                <w:rFonts w:ascii="Times New Roman" w:hAnsi="Times New Roman" w:cs="Times New Roman"/>
+                <w:color w:val="000000"/>
+              </w:rPr>
+            </w:pPr>
+            <w:r>
+              <w:rPr>
+                <w:rFonts w:ascii="Times New Roman" w:hAnsi="Times New Roman" w:cs="Times New Roman"/>
+                <w:color w:val="000000"/>
+              </w:rPr>
+              <w:t>high temp wheels</w:t>
+            </w:r>
+          </w:p>
+        </w:tc>
+        <w:tc>
+          <w:tcPr>
+            <w:tcW w:w="1170" w:type="dxa"/>
+            <w:vAlign w:val="bottom"/>
+          </w:tcPr>
+          <w:p>
+            <w:pPr>
+              <w:rPr>
+                <w:rFonts w:ascii="Times New Roman" w:hAnsi="Times New Roman" w:cs="Times New Roman"/>
+                <w:color w:val="000000"/>
+              </w:rPr>
+            </w:pPr>
+            <w:r>
+              <w:rPr>
+                <w:rFonts w:ascii="Times New Roman" w:hAnsi="Times New Roman" w:cs="Times New Roman"/>
+                <w:color w:val="000000"/>
+              </w:rPr>
+              <w:t>21.99</w:t>
+            </w:r>
+          </w:p>
+        </w:tc>
+        <w:tc>
+          <w:tcPr>
+            <w:tcW w:w="1255" w:type="dxa"/>
+            <w:vAlign w:val="bottom"/>
+          </w:tcPr>
+          <w:p>
+            <w:pPr>
+              <w:rPr>
+                <w:rFonts w:ascii="Times New Roman" w:hAnsi="Times New Roman" w:cs="Times New Roman"/>
+                <w:color w:val="000000"/>
+              </w:rPr>
+            </w:pPr>
+            <w:r>
+              <w:rPr>
+                <w:rFonts w:ascii="Times New Roman" w:hAnsi="Times New Roman" w:cs="Times New Roman"/>
+                <w:color w:val="000000"/>
+              </w:rPr>
+              <w:t>1</w:t>
             </w:r>
           </w:p>
         </w:tc>
@@ -10207,7 +11054,7 @@
       <w:tr>
         <w:tc>
           <w:tcPr>
-            <w:tcW w:w="2965" w:type="dxa"/>
+            <w:tcW w:w="2493" w:type="dxa"/>
             <w:vAlign w:val="bottom"/>
           </w:tcPr>
           <w:p>
@@ -10227,7 +11074,7 @@
         </w:tc>
         <w:tc>
           <w:tcPr>
-            <w:tcW w:w="4050" w:type="dxa"/>
+            <w:tcW w:w="1041" w:type="dxa"/>
             <w:vAlign w:val="bottom"/>
           </w:tcPr>
           <w:p>
@@ -10247,7 +11094,7 @@
         </w:tc>
         <w:tc>
           <w:tcPr>
-            <w:tcW w:w="3240" w:type="dxa"/>
+            <w:tcW w:w="1051" w:type="dxa"/>
             <w:vAlign w:val="bottom"/>
           </w:tcPr>
           <w:p>
@@ -10262,6 +11109,69 @@
                 <w:color w:val="000000"/>
               </w:rPr>
               <w:t>2</w:t>
+            </w:r>
+          </w:p>
+        </w:tc>
+        <w:tc>
+          <w:tcPr>
+            <w:tcW w:w="2340" w:type="dxa"/>
+            <w:vAlign w:val="bottom"/>
+          </w:tcPr>
+          <w:p>
+            <w:pPr>
+              <w:rPr>
+                <w:rFonts w:ascii="Times New Roman" w:hAnsi="Times New Roman" w:cs="Times New Roman"/>
+                <w:color w:val="000000"/>
+              </w:rPr>
+            </w:pPr>
+            <w:r>
+              <w:rPr>
+                <w:rFonts w:ascii="Times New Roman" w:hAnsi="Times New Roman" w:cs="Times New Roman"/>
+                <w:color w:val="000000"/>
+              </w:rPr>
+              <w:t>breaker</w:t>
+            </w:r>
+          </w:p>
+        </w:tc>
+        <w:tc>
+          <w:tcPr>
+            <w:tcW w:w="1170" w:type="dxa"/>
+            <w:vAlign w:val="bottom"/>
+          </w:tcPr>
+          <w:p>
+            <w:pPr>
+              <w:rPr>
+                <w:rFonts w:ascii="Times New Roman" w:hAnsi="Times New Roman" w:cs="Times New Roman"/>
+                <w:color w:val="000000"/>
+              </w:rPr>
+            </w:pPr>
+            <w:r>
+              <w:rPr>
+                <w:rFonts w:ascii="Times New Roman" w:hAnsi="Times New Roman" w:cs="Times New Roman"/>
+                <w:color w:val="000000"/>
+              </w:rPr>
+              <w:t>9.99</w:t>
+            </w:r>
+          </w:p>
+        </w:tc>
+        <w:tc>
+          <w:tcPr>
+            <w:tcW w:w="1255" w:type="dxa"/>
+            <w:vAlign w:val="bottom"/>
+          </w:tcPr>
+          <w:p>
+            <w:pPr>
+              <w:rPr>
+                <w:rFonts w:ascii="Times New Roman" w:hAnsi="Times New Roman" w:cs="Times New Roman"/>
+                <w:color w:val="000000"/>
+              </w:rPr>
+            </w:pPr>
+            <w:r>
+              <w:rPr>
+                <w:rFonts w:ascii="Times New Roman" w:hAnsi="Times New Roman" w:cs="Times New Roman"/>
+                <w:color w:val="000000"/>
+              </w:rPr>
+              <w:t>1</w:t>
             </w:r>
           </w:p>
         </w:tc>
@@ -10269,7 +11179,7 @@
       <w:tr>
         <w:tc>
           <w:tcPr>
-            <w:tcW w:w="2965" w:type="dxa"/>
+            <w:tcW w:w="2493" w:type="dxa"/>
             <w:vAlign w:val="bottom"/>
           </w:tcPr>
           <w:p>
@@ -10289,7 +11199,7 @@
         </w:tc>
         <w:tc>
           <w:tcPr>
-            <w:tcW w:w="4050" w:type="dxa"/>
+            <w:tcW w:w="1041" w:type="dxa"/>
             <w:vAlign w:val="bottom"/>
           </w:tcPr>
           <w:p>
@@ -10309,13 +11219,76 @@
         </w:tc>
         <w:tc>
           <w:tcPr>
-            <w:tcW w:w="3240" w:type="dxa"/>
+            <w:tcW w:w="1051" w:type="dxa"/>
             <w:vAlign w:val="bottom"/>
           </w:tcPr>
           <w:p>
             <w:pPr>
               <w:rPr>
                 <w:rFonts w:ascii="Times New Roman" w:hAnsi="Times New Roman" w:cs="Times New Roman"/>
+              </w:rPr>
+            </w:pPr>
+            <w:r>
+              <w:rPr>
+                <w:rFonts w:ascii="Times New Roman" w:hAnsi="Times New Roman" w:cs="Times New Roman"/>
+                <w:color w:val="000000"/>
+              </w:rPr>
+              <w:t>1</w:t>
+            </w:r>
+          </w:p>
+        </w:tc>
+        <w:tc>
+          <w:tcPr>
+            <w:tcW w:w="2340" w:type="dxa"/>
+            <w:vAlign w:val="bottom"/>
+          </w:tcPr>
+          <w:p>
+            <w:pPr>
+              <w:rPr>
+                <w:rFonts w:ascii="Times New Roman" w:hAnsi="Times New Roman" w:cs="Times New Roman"/>
+                <w:color w:val="000000"/>
+              </w:rPr>
+            </w:pPr>
+            <w:r>
+              <w:rPr>
+                <w:rFonts w:ascii="Times New Roman" w:hAnsi="Times New Roman" w:cs="Times New Roman"/>
+                <w:color w:val="000000"/>
+              </w:rPr>
+              <w:t>outlets</w:t>
+            </w:r>
+          </w:p>
+        </w:tc>
+        <w:tc>
+          <w:tcPr>
+            <w:tcW w:w="1170" w:type="dxa"/>
+            <w:vAlign w:val="bottom"/>
+          </w:tcPr>
+          <w:p>
+            <w:pPr>
+              <w:rPr>
+                <w:rFonts w:ascii="Times New Roman" w:hAnsi="Times New Roman" w:cs="Times New Roman"/>
+                <w:color w:val="000000"/>
+              </w:rPr>
+            </w:pPr>
+            <w:r>
+              <w:rPr>
+                <w:rFonts w:ascii="Times New Roman" w:hAnsi="Times New Roman" w:cs="Times New Roman"/>
+                <w:color w:val="000000"/>
+              </w:rPr>
+              <w:t>9.99</w:t>
+            </w:r>
+          </w:p>
+        </w:tc>
+        <w:tc>
+          <w:tcPr>
+            <w:tcW w:w="1255" w:type="dxa"/>
+            <w:vAlign w:val="bottom"/>
+          </w:tcPr>
+          <w:p>
+            <w:pPr>
+              <w:rPr>
+                <w:rFonts w:ascii="Times New Roman" w:hAnsi="Times New Roman" w:cs="Times New Roman"/>
+                <w:color w:val="000000"/>
               </w:rPr>
             </w:pPr>
             <w:r>
@@ -10331,7 +11304,7 @@
       <w:tr>
         <w:tc>
           <w:tcPr>
-            <w:tcW w:w="2965" w:type="dxa"/>
+            <w:tcW w:w="2493" w:type="dxa"/>
             <w:vAlign w:val="bottom"/>
           </w:tcPr>
           <w:p>
@@ -10351,7 +11324,7 @@
         </w:tc>
         <w:tc>
           <w:tcPr>
-            <w:tcW w:w="4050" w:type="dxa"/>
+            <w:tcW w:w="1041" w:type="dxa"/>
             <w:vAlign w:val="bottom"/>
           </w:tcPr>
           <w:p>
@@ -10371,7 +11344,7 @@
         </w:tc>
         <w:tc>
           <w:tcPr>
-            <w:tcW w:w="3240" w:type="dxa"/>
+            <w:tcW w:w="1051" w:type="dxa"/>
             <w:vAlign w:val="bottom"/>
           </w:tcPr>
           <w:p>
@@ -10380,13 +11353,73 @@
                 <w:rFonts w:ascii="Times New Roman" w:hAnsi="Times New Roman" w:cs="Times New Roman"/>
               </w:rPr>
             </w:pPr>
+          </w:p>
+        </w:tc>
+        <w:tc>
+          <w:tcPr>
+            <w:tcW w:w="2340" w:type="dxa"/>
+            <w:vAlign w:val="bottom"/>
+          </w:tcPr>
+          <w:p>
+            <w:pPr>
+              <w:rPr>
+                <w:rFonts w:ascii="Times New Roman" w:hAnsi="Times New Roman" w:cs="Times New Roman"/>
+              </w:rPr>
+            </w:pPr>
+            <w:r>
+              <w:rPr>
+                <w:rFonts w:ascii="Times New Roman" w:hAnsi="Times New Roman" w:cs="Times New Roman"/>
+                <w:color w:val="000000"/>
+              </w:rPr>
+              <w:t>switches</w:t>
+            </w:r>
+          </w:p>
+        </w:tc>
+        <w:tc>
+          <w:tcPr>
+            <w:tcW w:w="1170" w:type="dxa"/>
+            <w:vAlign w:val="bottom"/>
+          </w:tcPr>
+          <w:p>
+            <w:pPr>
+              <w:rPr>
+                <w:rFonts w:ascii="Times New Roman" w:hAnsi="Times New Roman" w:cs="Times New Roman"/>
+              </w:rPr>
+            </w:pPr>
+            <w:r>
+              <w:rPr>
+                <w:rFonts w:ascii="Times New Roman" w:hAnsi="Times New Roman" w:cs="Times New Roman"/>
+                <w:color w:val="000000"/>
+              </w:rPr>
+              <w:t>9.99</w:t>
+            </w:r>
+          </w:p>
+        </w:tc>
+        <w:tc>
+          <w:tcPr>
+            <w:tcW w:w="1255" w:type="dxa"/>
+            <w:vAlign w:val="bottom"/>
+          </w:tcPr>
+          <w:p>
+            <w:pPr>
+              <w:rPr>
+                <w:rFonts w:ascii="Times New Roman" w:hAnsi="Times New Roman" w:cs="Times New Roman"/>
+              </w:rPr>
+            </w:pPr>
+            <w:r>
+              <w:rPr>
+                <w:rFonts w:ascii="Times New Roman" w:hAnsi="Times New Roman" w:cs="Times New Roman"/>
+                <w:color w:val="000000"/>
+              </w:rPr>
+              <w:t>1</w:t>
+            </w:r>
           </w:p>
         </w:tc>
       </w:tr>
       <w:tr>
         <w:tc>
           <w:tcPr>
-            <w:tcW w:w="2965" w:type="dxa"/>
+            <w:tcW w:w="2493" w:type="dxa"/>
             <w:vAlign w:val="bottom"/>
           </w:tcPr>
           <w:p>
@@ -10406,7 +11439,7 @@
         </w:tc>
         <w:tc>
           <w:tcPr>
-            <w:tcW w:w="4050" w:type="dxa"/>
+            <w:tcW w:w="1041" w:type="dxa"/>
             <w:vAlign w:val="bottom"/>
           </w:tcPr>
           <w:p>
@@ -10426,13 +11459,76 @@
         </w:tc>
         <w:tc>
           <w:tcPr>
-            <w:tcW w:w="3240" w:type="dxa"/>
+            <w:tcW w:w="1051" w:type="dxa"/>
             <w:vAlign w:val="bottom"/>
           </w:tcPr>
           <w:p>
             <w:pPr>
               <w:rPr>
                 <w:rFonts w:ascii="Times New Roman" w:hAnsi="Times New Roman" w:cs="Times New Roman"/>
+              </w:rPr>
+            </w:pPr>
+            <w:r>
+              <w:rPr>
+                <w:rFonts w:ascii="Times New Roman" w:hAnsi="Times New Roman" w:cs="Times New Roman"/>
+                <w:color w:val="000000"/>
+              </w:rPr>
+              <w:t>1</w:t>
+            </w:r>
+          </w:p>
+        </w:tc>
+        <w:tc>
+          <w:tcPr>
+            <w:tcW w:w="2340" w:type="dxa"/>
+            <w:vAlign w:val="bottom"/>
+          </w:tcPr>
+          <w:p>
+            <w:pPr>
+              <w:rPr>
+                <w:rFonts w:ascii="Times New Roman" w:hAnsi="Times New Roman" w:cs="Times New Roman"/>
+                <w:color w:val="000000"/>
+              </w:rPr>
+            </w:pPr>
+            <w:r>
+              <w:rPr>
+                <w:rFonts w:ascii="Times New Roman" w:hAnsi="Times New Roman" w:cs="Times New Roman"/>
+                <w:color w:val="000000"/>
+              </w:rPr>
+              <w:t>sheet metal</w:t>
+            </w:r>
+          </w:p>
+        </w:tc>
+        <w:tc>
+          <w:tcPr>
+            <w:tcW w:w="1170" w:type="dxa"/>
+            <w:vAlign w:val="bottom"/>
+          </w:tcPr>
+          <w:p>
+            <w:pPr>
+              <w:rPr>
+                <w:rFonts w:ascii="Times New Roman" w:hAnsi="Times New Roman" w:cs="Times New Roman"/>
+                <w:color w:val="000000"/>
+              </w:rPr>
+            </w:pPr>
+            <w:r>
+              <w:rPr>
+                <w:rFonts w:ascii="Times New Roman" w:hAnsi="Times New Roman" w:cs="Times New Roman"/>
+                <w:color w:val="000000"/>
+              </w:rPr>
+              <w:t>30</w:t>
+            </w:r>
+          </w:p>
+        </w:tc>
+        <w:tc>
+          <w:tcPr>
+            <w:tcW w:w="1255" w:type="dxa"/>
+            <w:vAlign w:val="bottom"/>
+          </w:tcPr>
+          <w:p>
+            <w:pPr>
+              <w:rPr>
+                <w:rFonts w:ascii="Times New Roman" w:hAnsi="Times New Roman" w:cs="Times New Roman"/>
+                <w:color w:val="000000"/>
               </w:rPr>
             </w:pPr>
             <w:r>
@@ -10448,7 +11544,7 @@
       <w:tr>
         <w:tc>
           <w:tcPr>
-            <w:tcW w:w="2965" w:type="dxa"/>
+            <w:tcW w:w="2493" w:type="dxa"/>
             <w:vAlign w:val="bottom"/>
           </w:tcPr>
           <w:p>
@@ -10468,7 +11564,7 @@
         </w:tc>
         <w:tc>
           <w:tcPr>
-            <w:tcW w:w="4050" w:type="dxa"/>
+            <w:tcW w:w="1041" w:type="dxa"/>
             <w:vAlign w:val="bottom"/>
           </w:tcPr>
           <w:p>
@@ -10488,7 +11584,7 @@
         </w:tc>
         <w:tc>
           <w:tcPr>
-            <w:tcW w:w="3240" w:type="dxa"/>
+            <w:tcW w:w="1051" w:type="dxa"/>
             <w:vAlign w:val="bottom"/>
           </w:tcPr>
           <w:p>
@@ -10497,13 +11593,72 @@
                 <w:rFonts w:ascii="Times New Roman" w:hAnsi="Times New Roman" w:cs="Times New Roman"/>
               </w:rPr>
             </w:pPr>
+          </w:p>
+        </w:tc>
+        <w:tc>
+          <w:tcPr>
+            <w:tcW w:w="2340" w:type="dxa"/>
+            <w:vAlign w:val="bottom"/>
+          </w:tcPr>
+          <w:p>
+            <w:pPr>
+              <w:rPr>
+                <w:rFonts w:ascii="Times New Roman" w:hAnsi="Times New Roman" w:cs="Times New Roman"/>
+              </w:rPr>
+            </w:pPr>
+            <w:r>
+              <w:rPr>
+                <w:rFonts w:ascii="Times New Roman" w:hAnsi="Times New Roman" w:cs="Times New Roman"/>
+                <w:color w:val="000000"/>
+              </w:rPr>
+              <w:t>frame</w:t>
+            </w:r>
+          </w:p>
+        </w:tc>
+        <w:tc>
+          <w:tcPr>
+            <w:tcW w:w="1170" w:type="dxa"/>
+            <w:vAlign w:val="bottom"/>
+          </w:tcPr>
+          <w:p>
+            <w:pPr>
+              <w:rPr>
+                <w:rFonts w:ascii="Times New Roman" w:hAnsi="Times New Roman" w:cs="Times New Roman"/>
+              </w:rPr>
+            </w:pPr>
+            <w:r>
+              <w:rPr>
+                <w:rFonts w:ascii="Times New Roman" w:hAnsi="Times New Roman" w:cs="Times New Roman"/>
+              </w:rPr>
+              <w:t>75</w:t>
+            </w:r>
+          </w:p>
+        </w:tc>
+        <w:tc>
+          <w:tcPr>
+            <w:tcW w:w="1255" w:type="dxa"/>
+            <w:vAlign w:val="bottom"/>
+          </w:tcPr>
+          <w:p>
+            <w:pPr>
+              <w:rPr>
+                <w:rFonts w:ascii="Times New Roman" w:hAnsi="Times New Roman" w:cs="Times New Roman"/>
+              </w:rPr>
+            </w:pPr>
+            <w:r>
+              <w:rPr>
+                <w:rFonts w:ascii="Times New Roman" w:hAnsi="Times New Roman" w:cs="Times New Roman"/>
+                <w:color w:val="000000"/>
+              </w:rPr>
+              <w:t>1</w:t>
+            </w:r>
           </w:p>
         </w:tc>
       </w:tr>
       <w:tr>
         <w:tc>
           <w:tcPr>
-            <w:tcW w:w="2965" w:type="dxa"/>
+            <w:tcW w:w="2493" w:type="dxa"/>
             <w:vAlign w:val="bottom"/>
           </w:tcPr>
           <w:p>
@@ -10523,7 +11678,7 @@
         </w:tc>
         <w:tc>
           <w:tcPr>
-            <w:tcW w:w="4050" w:type="dxa"/>
+            <w:tcW w:w="1041" w:type="dxa"/>
             <w:vAlign w:val="bottom"/>
           </w:tcPr>
           <w:p>
@@ -10543,7 +11698,7 @@
         </w:tc>
         <w:tc>
           <w:tcPr>
-            <w:tcW w:w="3240" w:type="dxa"/>
+            <w:tcW w:w="1051" w:type="dxa"/>
             <w:vAlign w:val="bottom"/>
           </w:tcPr>
           <w:p>
@@ -10558,6 +11713,78 @@
                 <w:color w:val="000000"/>
               </w:rPr>
               <w:t>2</w:t>
+            </w:r>
+          </w:p>
+        </w:tc>
+        <w:tc>
+          <w:tcPr>
+            <w:tcW w:w="2340" w:type="dxa"/>
+            <w:vAlign w:val="bottom"/>
+          </w:tcPr>
+          <w:p>
+            <w:pPr>
+              <w:rPr>
+                <w:rFonts w:ascii="Times New Roman" w:hAnsi="Times New Roman" w:cs="Times New Roman"/>
+                <w:color w:val="000000"/>
+              </w:rPr>
+            </w:pPr>
+            <w:proofErr w:type="spellStart"/>
+            <w:r>
+              <w:rPr>
+                <w:rFonts w:ascii="Times New Roman" w:hAnsi="Times New Roman" w:cs="Times New Roman"/>
+                <w:color w:val="000000"/>
+              </w:rPr>
+              <w:t>bowden</w:t>
+            </w:r>
+            <w:proofErr w:type="spellEnd"/>
+            <w:r>
+              <w:rPr>
+                <w:rFonts w:ascii="Times New Roman" w:hAnsi="Times New Roman" w:cs="Times New Roman"/>
+                <w:color w:val="000000"/>
+              </w:rPr>
+              <w:t xml:space="preserve"> setup</w:t>
+            </w:r>
+          </w:p>
+        </w:tc>
+        <w:tc>
+          <w:tcPr>
+            <w:tcW w:w="1170" w:type="dxa"/>
+            <w:vAlign w:val="bottom"/>
+          </w:tcPr>
+          <w:p>
+            <w:pPr>
+              <w:rPr>
+                <w:rFonts w:ascii="Times New Roman" w:hAnsi="Times New Roman" w:cs="Times New Roman"/>
+                <w:color w:val="000000"/>
+              </w:rPr>
+            </w:pPr>
+            <w:r>
+              <w:rPr>
+                <w:rFonts w:ascii="Times New Roman" w:hAnsi="Times New Roman" w:cs="Times New Roman"/>
+                <w:color w:val="000000"/>
+              </w:rPr>
+              <w:t>19.99</w:t>
+            </w:r>
+          </w:p>
+        </w:tc>
+        <w:tc>
+          <w:tcPr>
+            <w:tcW w:w="1255" w:type="dxa"/>
+            <w:vAlign w:val="bottom"/>
+          </w:tcPr>
+          <w:p>
+            <w:pPr>
+              <w:rPr>
+                <w:rFonts w:ascii="Times New Roman" w:hAnsi="Times New Roman" w:cs="Times New Roman"/>
+                <w:color w:val="000000"/>
+              </w:rPr>
+            </w:pPr>
+            <w:r>
+              <w:rPr>
+                <w:rFonts w:ascii="Times New Roman" w:hAnsi="Times New Roman" w:cs="Times New Roman"/>
+                <w:color w:val="000000"/>
+              </w:rPr>
+              <w:t>1</w:t>
             </w:r>
           </w:p>
         </w:tc>
@@ -10565,7 +11792,7 @@
       <w:tr>
         <w:tc>
           <w:tcPr>
-            <w:tcW w:w="2965" w:type="dxa"/>
+            <w:tcW w:w="2493" w:type="dxa"/>
             <w:vAlign w:val="bottom"/>
           </w:tcPr>
           <w:p>
@@ -10585,7 +11812,7 @@
         </w:tc>
         <w:tc>
           <w:tcPr>
-            <w:tcW w:w="4050" w:type="dxa"/>
+            <w:tcW w:w="1041" w:type="dxa"/>
             <w:vAlign w:val="bottom"/>
           </w:tcPr>
           <w:p>
@@ -10605,13 +11832,76 @@
         </w:tc>
         <w:tc>
           <w:tcPr>
-            <w:tcW w:w="3240" w:type="dxa"/>
+            <w:tcW w:w="1051" w:type="dxa"/>
             <w:vAlign w:val="bottom"/>
           </w:tcPr>
           <w:p>
             <w:pPr>
               <w:rPr>
                 <w:rFonts w:ascii="Times New Roman" w:hAnsi="Times New Roman" w:cs="Times New Roman"/>
+              </w:rPr>
+            </w:pPr>
+            <w:r>
+              <w:rPr>
+                <w:rFonts w:ascii="Times New Roman" w:hAnsi="Times New Roman" w:cs="Times New Roman"/>
+                <w:color w:val="000000"/>
+              </w:rPr>
+              <w:t>1</w:t>
+            </w:r>
+          </w:p>
+        </w:tc>
+        <w:tc>
+          <w:tcPr>
+            <w:tcW w:w="2340" w:type="dxa"/>
+            <w:vAlign w:val="bottom"/>
+          </w:tcPr>
+          <w:p>
+            <w:pPr>
+              <w:rPr>
+                <w:rFonts w:ascii="Times New Roman" w:hAnsi="Times New Roman" w:cs="Times New Roman"/>
+                <w:color w:val="000000"/>
+              </w:rPr>
+            </w:pPr>
+            <w:r>
+              <w:rPr>
+                <w:rFonts w:ascii="Times New Roman" w:hAnsi="Times New Roman" w:cs="Times New Roman"/>
+                <w:color w:val="000000"/>
+              </w:rPr>
+              <w:t>printed parts (estimate)</w:t>
+            </w:r>
+          </w:p>
+        </w:tc>
+        <w:tc>
+          <w:tcPr>
+            <w:tcW w:w="1170" w:type="dxa"/>
+            <w:vAlign w:val="bottom"/>
+          </w:tcPr>
+          <w:p>
+            <w:pPr>
+              <w:rPr>
+                <w:rFonts w:ascii="Times New Roman" w:hAnsi="Times New Roman" w:cs="Times New Roman"/>
+                <w:color w:val="000000"/>
+              </w:rPr>
+            </w:pPr>
+            <w:r>
+              <w:rPr>
+                <w:rFonts w:ascii="Times New Roman" w:hAnsi="Times New Roman" w:cs="Times New Roman"/>
+                <w:color w:val="000000"/>
+              </w:rPr>
+              <w:t>100</w:t>
+            </w:r>
+          </w:p>
+        </w:tc>
+        <w:tc>
+          <w:tcPr>
+            <w:tcW w:w="1255" w:type="dxa"/>
+            <w:vAlign w:val="bottom"/>
+          </w:tcPr>
+          <w:p>
+            <w:pPr>
+              <w:rPr>
+                <w:rFonts w:ascii="Times New Roman" w:hAnsi="Times New Roman" w:cs="Times New Roman"/>
+                <w:color w:val="000000"/>
               </w:rPr>
             </w:pPr>
             <w:r>
@@ -10627,7 +11917,7 @@
       <w:tr>
         <w:tc>
           <w:tcPr>
-            <w:tcW w:w="2965" w:type="dxa"/>
+            <w:tcW w:w="2493" w:type="dxa"/>
             <w:vAlign w:val="bottom"/>
           </w:tcPr>
           <w:p>
@@ -10647,7 +11937,7 @@
         </w:tc>
         <w:tc>
           <w:tcPr>
-            <w:tcW w:w="4050" w:type="dxa"/>
+            <w:tcW w:w="1041" w:type="dxa"/>
             <w:vAlign w:val="bottom"/>
           </w:tcPr>
           <w:p>
@@ -10667,13 +11957,85 @@
         </w:tc>
         <w:tc>
           <w:tcPr>
-            <w:tcW w:w="3240" w:type="dxa"/>
+            <w:tcW w:w="1051" w:type="dxa"/>
             <w:vAlign w:val="bottom"/>
           </w:tcPr>
           <w:p>
             <w:pPr>
               <w:rPr>
                 <w:rFonts w:ascii="Times New Roman" w:hAnsi="Times New Roman" w:cs="Times New Roman"/>
+              </w:rPr>
+            </w:pPr>
+            <w:r>
+              <w:rPr>
+                <w:rFonts w:ascii="Times New Roman" w:hAnsi="Times New Roman" w:cs="Times New Roman"/>
+                <w:color w:val="000000"/>
+              </w:rPr>
+              <w:t>1</w:t>
+            </w:r>
+          </w:p>
+        </w:tc>
+        <w:tc>
+          <w:tcPr>
+            <w:tcW w:w="2340" w:type="dxa"/>
+            <w:vAlign w:val="bottom"/>
+          </w:tcPr>
+          <w:p>
+            <w:pPr>
+              <w:rPr>
+                <w:rFonts w:ascii="Times New Roman" w:hAnsi="Times New Roman" w:cs="Times New Roman"/>
+                <w:color w:val="000000"/>
+              </w:rPr>
+            </w:pPr>
+            <w:proofErr w:type="spellStart"/>
+            <w:r>
+              <w:rPr>
+                <w:rFonts w:ascii="Times New Roman" w:hAnsi="Times New Roman" w:cs="Times New Roman"/>
+                <w:color w:val="000000"/>
+              </w:rPr>
+              <w:t>wifi</w:t>
+            </w:r>
+            <w:proofErr w:type="spellEnd"/>
+            <w:r>
+              <w:rPr>
+                <w:rFonts w:ascii="Times New Roman" w:hAnsi="Times New Roman" w:cs="Times New Roman"/>
+                <w:color w:val="000000"/>
+              </w:rPr>
+              <w:t xml:space="preserve"> adapter</w:t>
+            </w:r>
+          </w:p>
+        </w:tc>
+        <w:tc>
+          <w:tcPr>
+            <w:tcW w:w="1170" w:type="dxa"/>
+            <w:vAlign w:val="bottom"/>
+          </w:tcPr>
+          <w:p>
+            <w:pPr>
+              <w:rPr>
+                <w:rFonts w:ascii="Times New Roman" w:hAnsi="Times New Roman" w:cs="Times New Roman"/>
+                <w:color w:val="000000"/>
+              </w:rPr>
+            </w:pPr>
+            <w:r>
+              <w:rPr>
+                <w:rFonts w:ascii="Times New Roman" w:hAnsi="Times New Roman" w:cs="Times New Roman"/>
+                <w:color w:val="000000"/>
+              </w:rPr>
+              <w:t>10.55</w:t>
+            </w:r>
+          </w:p>
+        </w:tc>
+        <w:tc>
+          <w:tcPr>
+            <w:tcW w:w="1255" w:type="dxa"/>
+            <w:vAlign w:val="bottom"/>
+          </w:tcPr>
+          <w:p>
+            <w:pPr>
+              <w:rPr>
+                <w:rFonts w:ascii="Times New Roman" w:hAnsi="Times New Roman" w:cs="Times New Roman"/>
+                <w:color w:val="000000"/>
               </w:rPr>
             </w:pPr>
             <w:r>
@@ -10689,7 +12051,7 @@
       <w:tr>
         <w:tc>
           <w:tcPr>
-            <w:tcW w:w="2965" w:type="dxa"/>
+            <w:tcW w:w="2493" w:type="dxa"/>
             <w:vAlign w:val="bottom"/>
           </w:tcPr>
           <w:p>
@@ -10709,7 +12071,7 @@
         </w:tc>
         <w:tc>
           <w:tcPr>
-            <w:tcW w:w="4050" w:type="dxa"/>
+            <w:tcW w:w="1041" w:type="dxa"/>
             <w:vAlign w:val="bottom"/>
           </w:tcPr>
           <w:p>
@@ -10729,13 +12091,78 @@
         </w:tc>
         <w:tc>
           <w:tcPr>
-            <w:tcW w:w="3240" w:type="dxa"/>
+            <w:tcW w:w="1051" w:type="dxa"/>
             <w:vAlign w:val="bottom"/>
           </w:tcPr>
           <w:p>
             <w:pPr>
               <w:rPr>
                 <w:rFonts w:ascii="Times New Roman" w:hAnsi="Times New Roman" w:cs="Times New Roman"/>
+              </w:rPr>
+            </w:pPr>
+            <w:r>
+              <w:rPr>
+                <w:rFonts w:ascii="Times New Roman" w:hAnsi="Times New Roman" w:cs="Times New Roman"/>
+                <w:color w:val="000000"/>
+              </w:rPr>
+              <w:t>1</w:t>
+            </w:r>
+          </w:p>
+        </w:tc>
+        <w:tc>
+          <w:tcPr>
+            <w:tcW w:w="2340" w:type="dxa"/>
+            <w:vAlign w:val="bottom"/>
+          </w:tcPr>
+          <w:p>
+            <w:pPr>
+              <w:rPr>
+                <w:rFonts w:ascii="Times New Roman" w:hAnsi="Times New Roman" w:cs="Times New Roman"/>
+                <w:color w:val="000000"/>
+              </w:rPr>
+            </w:pPr>
+            <w:proofErr w:type="spellStart"/>
+            <w:r>
+              <w:rPr>
+                <w:rFonts w:ascii="Times New Roman" w:hAnsi="Times New Roman" w:cs="Times New Roman"/>
+                <w:color w:val="000000"/>
+              </w:rPr>
+              <w:t>BLTouch</w:t>
+            </w:r>
+            <w:proofErr w:type="spellEnd"/>
+          </w:p>
+        </w:tc>
+        <w:tc>
+          <w:tcPr>
+            <w:tcW w:w="1170" w:type="dxa"/>
+            <w:vAlign w:val="bottom"/>
+          </w:tcPr>
+          <w:p>
+            <w:pPr>
+              <w:rPr>
+                <w:rFonts w:ascii="Times New Roman" w:hAnsi="Times New Roman" w:cs="Times New Roman"/>
+                <w:color w:val="000000"/>
+              </w:rPr>
+            </w:pPr>
+            <w:r>
+              <w:rPr>
+                <w:rFonts w:ascii="Times New Roman" w:hAnsi="Times New Roman" w:cs="Times New Roman"/>
+                <w:color w:val="000000"/>
+              </w:rPr>
+              <w:t>40.26</w:t>
+            </w:r>
+          </w:p>
+        </w:tc>
+        <w:tc>
+          <w:tcPr>
+            <w:tcW w:w="1255" w:type="dxa"/>
+            <w:vAlign w:val="bottom"/>
+          </w:tcPr>
+          <w:p>
+            <w:pPr>
+              <w:rPr>
+                <w:rFonts w:ascii="Times New Roman" w:hAnsi="Times New Roman" w:cs="Times New Roman"/>
+                <w:color w:val="000000"/>
               </w:rPr>
             </w:pPr>
             <w:r>
@@ -10751,7 +12178,7 @@
       <w:tr>
         <w:tc>
           <w:tcPr>
-            <w:tcW w:w="2965" w:type="dxa"/>
+            <w:tcW w:w="2493" w:type="dxa"/>
             <w:vAlign w:val="bottom"/>
           </w:tcPr>
           <w:p>
@@ -10771,7 +12198,7 @@
         </w:tc>
         <w:tc>
           <w:tcPr>
-            <w:tcW w:w="4050" w:type="dxa"/>
+            <w:tcW w:w="1041" w:type="dxa"/>
             <w:vAlign w:val="bottom"/>
           </w:tcPr>
           <w:p>
@@ -10791,7 +12218,7 @@
         </w:tc>
         <w:tc>
           <w:tcPr>
-            <w:tcW w:w="3240" w:type="dxa"/>
+            <w:tcW w:w="1051" w:type="dxa"/>
             <w:vAlign w:val="bottom"/>
           </w:tcPr>
           <w:p>
@@ -10809,121 +12236,58 @@
             </w:r>
           </w:p>
         </w:tc>
-      </w:tr>
-      <w:tr>
-        <w:tc>
-          <w:tcPr>
-            <w:tcW w:w="2965" w:type="dxa"/>
+        <w:tc>
+          <w:tcPr>
+            <w:tcW w:w="2340" w:type="dxa"/>
             <w:vAlign w:val="bottom"/>
           </w:tcPr>
           <w:p>
             <w:pPr>
               <w:rPr>
                 <w:rFonts w:ascii="Times New Roman" w:hAnsi="Times New Roman" w:cs="Times New Roman"/>
-              </w:rPr>
-            </w:pPr>
-            <w:proofErr w:type="spellStart"/>
-            <w:r>
-              <w:rPr>
-                <w:rFonts w:ascii="Times New Roman" w:hAnsi="Times New Roman" w:cs="Times New Roman"/>
-                <w:color w:val="000000"/>
-              </w:rPr>
-              <w:t>Garolite</w:t>
-            </w:r>
-            <w:proofErr w:type="spellEnd"/>
-          </w:p>
-        </w:tc>
-        <w:tc>
-          <w:tcPr>
-            <w:tcW w:w="4050" w:type="dxa"/>
+                <w:color w:val="000000"/>
+              </w:rPr>
+            </w:pPr>
+            <w:r>
+              <w:rPr>
+                <w:rFonts w:ascii="Times New Roman" w:hAnsi="Times New Roman" w:cs="Times New Roman"/>
+                <w:color w:val="000000"/>
+              </w:rPr>
+              <w:t>capacitors</w:t>
+            </w:r>
+          </w:p>
+        </w:tc>
+        <w:tc>
+          <w:tcPr>
+            <w:tcW w:w="1170" w:type="dxa"/>
             <w:vAlign w:val="bottom"/>
           </w:tcPr>
           <w:p>
             <w:pPr>
               <w:rPr>
                 <w:rFonts w:ascii="Times New Roman" w:hAnsi="Times New Roman" w:cs="Times New Roman"/>
-              </w:rPr>
-            </w:pPr>
-            <w:r>
-              <w:rPr>
-                <w:rFonts w:ascii="Times New Roman" w:hAnsi="Times New Roman" w:cs="Times New Roman"/>
-                <w:color w:val="000000"/>
-              </w:rPr>
-              <w:t>15.95</w:t>
-            </w:r>
-          </w:p>
-        </w:tc>
-        <w:tc>
-          <w:tcPr>
-            <w:tcW w:w="3240" w:type="dxa"/>
+                <w:color w:val="000000"/>
+              </w:rPr>
+            </w:pPr>
+            <w:r>
+              <w:rPr>
+                <w:rFonts w:ascii="Times New Roman" w:hAnsi="Times New Roman" w:cs="Times New Roman"/>
+                <w:color w:val="000000"/>
+              </w:rPr>
+              <w:t>11.65</w:t>
+            </w:r>
+          </w:p>
+        </w:tc>
+        <w:tc>
+          <w:tcPr>
+            <w:tcW w:w="1255" w:type="dxa"/>
             <w:vAlign w:val="bottom"/>
           </w:tcPr>
           <w:p>
             <w:pPr>
               <w:rPr>
                 <w:rFonts w:ascii="Times New Roman" w:hAnsi="Times New Roman" w:cs="Times New Roman"/>
-              </w:rPr>
-            </w:pPr>
-            <w:r>
-              <w:rPr>
-                <w:rFonts w:ascii="Times New Roman" w:hAnsi="Times New Roman" w:cs="Times New Roman"/>
-                <w:color w:val="000000"/>
-              </w:rPr>
-              <w:t>2</w:t>
-            </w:r>
-          </w:p>
-        </w:tc>
-      </w:tr>
-      <w:tr>
-        <w:tc>
-          <w:tcPr>
-            <w:tcW w:w="2965" w:type="dxa"/>
-            <w:vAlign w:val="bottom"/>
-          </w:tcPr>
-          <w:p>
-            <w:pPr>
-              <w:rPr>
-                <w:rFonts w:ascii="Times New Roman" w:hAnsi="Times New Roman" w:cs="Times New Roman"/>
-              </w:rPr>
-            </w:pPr>
-            <w:r>
-              <w:rPr>
-                <w:rFonts w:ascii="Times New Roman" w:hAnsi="Times New Roman" w:cs="Times New Roman"/>
-                <w:color w:val="000000"/>
-              </w:rPr>
-              <w:t>Heated bed</w:t>
-            </w:r>
-          </w:p>
-        </w:tc>
-        <w:tc>
-          <w:tcPr>
-            <w:tcW w:w="4050" w:type="dxa"/>
-            <w:vAlign w:val="bottom"/>
-          </w:tcPr>
-          <w:p>
-            <w:pPr>
-              <w:rPr>
-                <w:rFonts w:ascii="Times New Roman" w:hAnsi="Times New Roman" w:cs="Times New Roman"/>
-              </w:rPr>
-            </w:pPr>
-            <w:r>
-              <w:rPr>
-                <w:rFonts w:ascii="Times New Roman" w:hAnsi="Times New Roman" w:cs="Times New Roman"/>
-                <w:color w:val="000000"/>
-              </w:rPr>
-              <w:t>159.99</w:t>
-            </w:r>
-          </w:p>
-        </w:tc>
-        <w:tc>
-          <w:tcPr>
-            <w:tcW w:w="3240" w:type="dxa"/>
-            <w:vAlign w:val="bottom"/>
-          </w:tcPr>
-          <w:p>
-            <w:pPr>
-              <w:rPr>
-                <w:rFonts w:ascii="Times New Roman" w:hAnsi="Times New Roman" w:cs="Times New Roman"/>
+                <w:color w:val="000000"/>
               </w:rPr>
             </w:pPr>
             <w:r>
@@ -10933,1224 +12297,43 @@
               </w:rPr>
               <w:t>1</w:t>
             </w:r>
-          </w:p>
-        </w:tc>
-      </w:tr>
-      <w:tr>
-        <w:tc>
-          <w:tcPr>
-            <w:tcW w:w="2965" w:type="dxa"/>
-            <w:vAlign w:val="bottom"/>
-          </w:tcPr>
-          <w:p>
-            <w:pPr>
-              <w:rPr>
-                <w:rFonts w:ascii="Times New Roman" w:hAnsi="Times New Roman" w:cs="Times New Roman"/>
-              </w:rPr>
-            </w:pPr>
-            <w:r>
-              <w:rPr>
-                <w:rFonts w:ascii="Times New Roman" w:hAnsi="Times New Roman" w:cs="Times New Roman"/>
-                <w:color w:val="000000"/>
-              </w:rPr>
-              <w:t>wires</w:t>
-            </w:r>
-          </w:p>
-        </w:tc>
-        <w:tc>
-          <w:tcPr>
-            <w:tcW w:w="4050" w:type="dxa"/>
-            <w:vAlign w:val="bottom"/>
-          </w:tcPr>
-          <w:p>
-            <w:pPr>
-              <w:rPr>
-                <w:rFonts w:ascii="Times New Roman" w:hAnsi="Times New Roman" w:cs="Times New Roman"/>
-              </w:rPr>
-            </w:pPr>
-            <w:r>
-              <w:rPr>
-                <w:rFonts w:ascii="Times New Roman" w:hAnsi="Times New Roman" w:cs="Times New Roman"/>
-                <w:color w:val="000000"/>
-              </w:rPr>
-              <w:t>20</w:t>
-            </w:r>
-          </w:p>
-        </w:tc>
-        <w:tc>
-          <w:tcPr>
-            <w:tcW w:w="3240" w:type="dxa"/>
-            <w:vAlign w:val="bottom"/>
-          </w:tcPr>
-          <w:p>
-            <w:pPr>
-              <w:rPr>
-                <w:rFonts w:ascii="Times New Roman" w:hAnsi="Times New Roman" w:cs="Times New Roman"/>
-              </w:rPr>
-            </w:pPr>
-            <w:r>
-              <w:rPr>
-                <w:rFonts w:ascii="Times New Roman" w:hAnsi="Times New Roman" w:cs="Times New Roman"/>
-                <w:color w:val="000000"/>
-              </w:rPr>
-              <w:t>2</w:t>
-            </w:r>
-          </w:p>
-        </w:tc>
-      </w:tr>
-      <w:tr>
-        <w:tc>
-          <w:tcPr>
-            <w:tcW w:w="2965" w:type="dxa"/>
-            <w:vAlign w:val="bottom"/>
-          </w:tcPr>
-          <w:p>
-            <w:pPr>
-              <w:rPr>
-                <w:rFonts w:ascii="Times New Roman" w:hAnsi="Times New Roman" w:cs="Times New Roman"/>
-              </w:rPr>
-            </w:pPr>
-            <w:r>
-              <w:rPr>
-                <w:rFonts w:ascii="Times New Roman" w:hAnsi="Times New Roman" w:cs="Times New Roman"/>
-                <w:color w:val="000000"/>
-              </w:rPr>
-              <w:t>Leadscrews</w:t>
-            </w:r>
-          </w:p>
-        </w:tc>
-        <w:tc>
-          <w:tcPr>
-            <w:tcW w:w="4050" w:type="dxa"/>
-            <w:vAlign w:val="bottom"/>
-          </w:tcPr>
-          <w:p>
-            <w:pPr>
-              <w:rPr>
-                <w:rFonts w:ascii="Times New Roman" w:hAnsi="Times New Roman" w:cs="Times New Roman"/>
-              </w:rPr>
-            </w:pPr>
-            <w:r>
-              <w:rPr>
-                <w:rFonts w:ascii="Times New Roman" w:hAnsi="Times New Roman" w:cs="Times New Roman"/>
-                <w:color w:val="000000"/>
-              </w:rPr>
-              <w:t>55</w:t>
-            </w:r>
-          </w:p>
-        </w:tc>
-        <w:tc>
-          <w:tcPr>
-            <w:tcW w:w="3240" w:type="dxa"/>
-            <w:vAlign w:val="bottom"/>
-          </w:tcPr>
-          <w:p>
-            <w:pPr>
-              <w:rPr>
-                <w:rFonts w:ascii="Times New Roman" w:hAnsi="Times New Roman" w:cs="Times New Roman"/>
-              </w:rPr>
-            </w:pPr>
-            <w:r>
-              <w:rPr>
-                <w:rFonts w:ascii="Times New Roman" w:hAnsi="Times New Roman" w:cs="Times New Roman"/>
-                <w:color w:val="000000"/>
-              </w:rPr>
-              <w:t>2</w:t>
-            </w:r>
-          </w:p>
-        </w:tc>
-      </w:tr>
-      <w:tr>
-        <w:tc>
-          <w:tcPr>
-            <w:tcW w:w="2965" w:type="dxa"/>
-            <w:vAlign w:val="bottom"/>
-          </w:tcPr>
-          <w:p>
-            <w:pPr>
-              <w:rPr>
-                <w:rFonts w:ascii="Times New Roman" w:hAnsi="Times New Roman" w:cs="Times New Roman"/>
-              </w:rPr>
-            </w:pPr>
-            <w:r>
-              <w:rPr>
-                <w:rFonts w:ascii="Times New Roman" w:hAnsi="Times New Roman" w:cs="Times New Roman"/>
-                <w:color w:val="000000"/>
-              </w:rPr>
-              <w:t>anti-backlash nuts</w:t>
-            </w:r>
-          </w:p>
-        </w:tc>
-        <w:tc>
-          <w:tcPr>
-            <w:tcW w:w="4050" w:type="dxa"/>
-            <w:vAlign w:val="bottom"/>
-          </w:tcPr>
-          <w:p>
-            <w:pPr>
-              <w:rPr>
-                <w:rFonts w:ascii="Times New Roman" w:hAnsi="Times New Roman" w:cs="Times New Roman"/>
-              </w:rPr>
-            </w:pPr>
-            <w:r>
-              <w:rPr>
-                <w:rFonts w:ascii="Times New Roman" w:hAnsi="Times New Roman" w:cs="Times New Roman"/>
-                <w:color w:val="000000"/>
-              </w:rPr>
-              <w:t>10.98</w:t>
-            </w:r>
-          </w:p>
-        </w:tc>
-        <w:tc>
-          <w:tcPr>
-            <w:tcW w:w="3240" w:type="dxa"/>
-            <w:vAlign w:val="bottom"/>
-          </w:tcPr>
-          <w:p>
-            <w:pPr>
-              <w:rPr>
-                <w:rFonts w:ascii="Times New Roman" w:hAnsi="Times New Roman" w:cs="Times New Roman"/>
-              </w:rPr>
-            </w:pPr>
-            <w:r>
-              <w:rPr>
-                <w:rFonts w:ascii="Times New Roman" w:hAnsi="Times New Roman" w:cs="Times New Roman"/>
-                <w:color w:val="000000"/>
-              </w:rPr>
-              <w:t>1</w:t>
-            </w:r>
-          </w:p>
-        </w:tc>
-      </w:tr>
-      <w:tr>
-        <w:tc>
-          <w:tcPr>
-            <w:tcW w:w="2965" w:type="dxa"/>
-            <w:vAlign w:val="bottom"/>
-          </w:tcPr>
-          <w:p>
-            <w:pPr>
-              <w:rPr>
-                <w:rFonts w:ascii="Times New Roman" w:hAnsi="Times New Roman" w:cs="Times New Roman"/>
-              </w:rPr>
-            </w:pPr>
-            <w:r>
-              <w:rPr>
-                <w:rFonts w:ascii="Times New Roman" w:hAnsi="Times New Roman" w:cs="Times New Roman"/>
-                <w:color w:val="000000"/>
-              </w:rPr>
-              <w:t>Insulation</w:t>
-            </w:r>
-          </w:p>
-        </w:tc>
-        <w:tc>
-          <w:tcPr>
-            <w:tcW w:w="4050" w:type="dxa"/>
-            <w:vAlign w:val="bottom"/>
-          </w:tcPr>
-          <w:p>
-            <w:pPr>
-              <w:rPr>
-                <w:rFonts w:ascii="Times New Roman" w:hAnsi="Times New Roman" w:cs="Times New Roman"/>
-              </w:rPr>
-            </w:pPr>
-            <w:r>
-              <w:rPr>
-                <w:rFonts w:ascii="Times New Roman" w:hAnsi="Times New Roman" w:cs="Times New Roman"/>
-                <w:color w:val="000000"/>
-              </w:rPr>
-              <w:t>100</w:t>
-            </w:r>
-          </w:p>
-        </w:tc>
-        <w:tc>
-          <w:tcPr>
-            <w:tcW w:w="3240" w:type="dxa"/>
-            <w:vAlign w:val="bottom"/>
-          </w:tcPr>
-          <w:p>
-            <w:pPr>
-              <w:rPr>
-                <w:rFonts w:ascii="Times New Roman" w:hAnsi="Times New Roman" w:cs="Times New Roman"/>
-              </w:rPr>
-            </w:pPr>
-            <w:r>
-              <w:rPr>
-                <w:rFonts w:ascii="Times New Roman" w:hAnsi="Times New Roman" w:cs="Times New Roman"/>
-                <w:color w:val="000000"/>
-              </w:rPr>
-              <w:t>1</w:t>
-            </w:r>
-          </w:p>
-        </w:tc>
-      </w:tr>
-      <w:tr>
-        <w:tc>
-          <w:tcPr>
-            <w:tcW w:w="2965" w:type="dxa"/>
-            <w:vAlign w:val="bottom"/>
-          </w:tcPr>
-          <w:p>
-            <w:pPr>
-              <w:rPr>
-                <w:rFonts w:ascii="Times New Roman" w:hAnsi="Times New Roman" w:cs="Times New Roman"/>
-              </w:rPr>
-            </w:pPr>
-            <w:r>
-              <w:rPr>
-                <w:rFonts w:ascii="Times New Roman" w:hAnsi="Times New Roman" w:cs="Times New Roman"/>
-                <w:color w:val="000000"/>
-              </w:rPr>
-              <w:t>Kaolin cloth</w:t>
-            </w:r>
-          </w:p>
-        </w:tc>
-        <w:tc>
-          <w:tcPr>
-            <w:tcW w:w="4050" w:type="dxa"/>
-            <w:vAlign w:val="bottom"/>
-          </w:tcPr>
-          <w:p>
-            <w:pPr>
-              <w:rPr>
-                <w:rFonts w:ascii="Times New Roman" w:hAnsi="Times New Roman" w:cs="Times New Roman"/>
-              </w:rPr>
-            </w:pPr>
-            <w:r>
-              <w:rPr>
-                <w:rFonts w:ascii="Times New Roman" w:hAnsi="Times New Roman" w:cs="Times New Roman"/>
-                <w:color w:val="000000"/>
-              </w:rPr>
-              <w:t>20</w:t>
-            </w:r>
-          </w:p>
-        </w:tc>
-        <w:tc>
-          <w:tcPr>
-            <w:tcW w:w="3240" w:type="dxa"/>
-            <w:vAlign w:val="bottom"/>
-          </w:tcPr>
-          <w:p>
-            <w:pPr>
-              <w:rPr>
-                <w:rFonts w:ascii="Times New Roman" w:hAnsi="Times New Roman" w:cs="Times New Roman"/>
-              </w:rPr>
-            </w:pPr>
-            <w:r>
-              <w:rPr>
-                <w:rFonts w:ascii="Times New Roman" w:hAnsi="Times New Roman" w:cs="Times New Roman"/>
-                <w:color w:val="000000"/>
-              </w:rPr>
-              <w:t>1</w:t>
-            </w:r>
-          </w:p>
-        </w:tc>
-      </w:tr>
-      <w:tr>
-        <w:tc>
-          <w:tcPr>
-            <w:tcW w:w="2965" w:type="dxa"/>
-            <w:vAlign w:val="bottom"/>
-          </w:tcPr>
-          <w:p>
-            <w:pPr>
-              <w:rPr>
-                <w:rFonts w:ascii="Times New Roman" w:hAnsi="Times New Roman" w:cs="Times New Roman"/>
-              </w:rPr>
-            </w:pPr>
-            <w:r>
-              <w:rPr>
-                <w:rFonts w:ascii="Times New Roman" w:hAnsi="Times New Roman" w:cs="Times New Roman"/>
-                <w:color w:val="000000"/>
-              </w:rPr>
-              <w:t>High temp belt</w:t>
-            </w:r>
-          </w:p>
-        </w:tc>
-        <w:tc>
-          <w:tcPr>
-            <w:tcW w:w="4050" w:type="dxa"/>
-            <w:vAlign w:val="bottom"/>
-          </w:tcPr>
-          <w:p>
-            <w:pPr>
-              <w:rPr>
-                <w:rFonts w:ascii="Times New Roman" w:hAnsi="Times New Roman" w:cs="Times New Roman"/>
-              </w:rPr>
-            </w:pPr>
-            <w:r>
-              <w:rPr>
-                <w:rFonts w:ascii="Times New Roman" w:hAnsi="Times New Roman" w:cs="Times New Roman"/>
-                <w:color w:val="000000"/>
-              </w:rPr>
-              <w:t>11.99</w:t>
-            </w:r>
-          </w:p>
-        </w:tc>
-        <w:tc>
-          <w:tcPr>
-            <w:tcW w:w="3240" w:type="dxa"/>
-            <w:vAlign w:val="bottom"/>
-          </w:tcPr>
-          <w:p>
-            <w:pPr>
-              <w:rPr>
-                <w:rFonts w:ascii="Times New Roman" w:hAnsi="Times New Roman" w:cs="Times New Roman"/>
-              </w:rPr>
-            </w:pPr>
-            <w:r>
-              <w:rPr>
-                <w:rFonts w:ascii="Times New Roman" w:hAnsi="Times New Roman" w:cs="Times New Roman"/>
-                <w:color w:val="000000"/>
-              </w:rPr>
-              <w:t>1</w:t>
-            </w:r>
-          </w:p>
-        </w:tc>
-      </w:tr>
-      <w:tr>
-        <w:tc>
-          <w:tcPr>
-            <w:tcW w:w="2965" w:type="dxa"/>
-            <w:vAlign w:val="bottom"/>
-          </w:tcPr>
-          <w:p>
-            <w:pPr>
-              <w:rPr>
-                <w:rFonts w:ascii="Times New Roman" w:hAnsi="Times New Roman" w:cs="Times New Roman"/>
-              </w:rPr>
-            </w:pPr>
-            <w:r>
-              <w:rPr>
-                <w:rFonts w:ascii="Times New Roman" w:hAnsi="Times New Roman" w:cs="Times New Roman"/>
-                <w:color w:val="000000"/>
-              </w:rPr>
-              <w:t>high temp wheels</w:t>
-            </w:r>
-          </w:p>
-        </w:tc>
-        <w:tc>
-          <w:tcPr>
-            <w:tcW w:w="4050" w:type="dxa"/>
-            <w:vAlign w:val="bottom"/>
-          </w:tcPr>
-          <w:p>
-            <w:pPr>
-              <w:rPr>
-                <w:rFonts w:ascii="Times New Roman" w:hAnsi="Times New Roman" w:cs="Times New Roman"/>
-              </w:rPr>
-            </w:pPr>
-            <w:r>
-              <w:rPr>
-                <w:rFonts w:ascii="Times New Roman" w:hAnsi="Times New Roman" w:cs="Times New Roman"/>
-                <w:color w:val="000000"/>
-              </w:rPr>
-              <w:t>21.99</w:t>
-            </w:r>
-          </w:p>
-        </w:tc>
-        <w:tc>
-          <w:tcPr>
-            <w:tcW w:w="3240" w:type="dxa"/>
-            <w:vAlign w:val="bottom"/>
-          </w:tcPr>
-          <w:p>
-            <w:pPr>
-              <w:rPr>
-                <w:rFonts w:ascii="Times New Roman" w:hAnsi="Times New Roman" w:cs="Times New Roman"/>
-              </w:rPr>
-            </w:pPr>
-            <w:r>
-              <w:rPr>
-                <w:rFonts w:ascii="Times New Roman" w:hAnsi="Times New Roman" w:cs="Times New Roman"/>
-                <w:color w:val="000000"/>
-              </w:rPr>
-              <w:t>1</w:t>
-            </w:r>
-          </w:p>
-        </w:tc>
-      </w:tr>
-      <w:tr>
-        <w:tc>
-          <w:tcPr>
-            <w:tcW w:w="2965" w:type="dxa"/>
-            <w:vAlign w:val="bottom"/>
-          </w:tcPr>
-          <w:p>
-            <w:pPr>
-              <w:rPr>
-                <w:rFonts w:ascii="Times New Roman" w:hAnsi="Times New Roman" w:cs="Times New Roman"/>
-              </w:rPr>
-            </w:pPr>
-            <w:r>
-              <w:rPr>
-                <w:rFonts w:ascii="Times New Roman" w:hAnsi="Times New Roman" w:cs="Times New Roman"/>
-                <w:color w:val="000000"/>
-              </w:rPr>
-              <w:t>breaker</w:t>
-            </w:r>
-          </w:p>
-        </w:tc>
-        <w:tc>
-          <w:tcPr>
-            <w:tcW w:w="4050" w:type="dxa"/>
-            <w:vAlign w:val="bottom"/>
-          </w:tcPr>
-          <w:p>
-            <w:pPr>
-              <w:rPr>
-                <w:rFonts w:ascii="Times New Roman" w:hAnsi="Times New Roman" w:cs="Times New Roman"/>
-              </w:rPr>
-            </w:pPr>
-            <w:r>
-              <w:rPr>
-                <w:rFonts w:ascii="Times New Roman" w:hAnsi="Times New Roman" w:cs="Times New Roman"/>
-                <w:color w:val="000000"/>
-              </w:rPr>
-              <w:t>9.99</w:t>
-            </w:r>
-          </w:p>
-        </w:tc>
-        <w:tc>
-          <w:tcPr>
-            <w:tcW w:w="3240" w:type="dxa"/>
-            <w:vAlign w:val="bottom"/>
-          </w:tcPr>
-          <w:p>
-            <w:pPr>
-              <w:rPr>
-                <w:rFonts w:ascii="Times New Roman" w:hAnsi="Times New Roman" w:cs="Times New Roman"/>
-              </w:rPr>
-            </w:pPr>
-            <w:r>
-              <w:rPr>
-                <w:rFonts w:ascii="Times New Roman" w:hAnsi="Times New Roman" w:cs="Times New Roman"/>
-                <w:color w:val="000000"/>
-              </w:rPr>
-              <w:t>1</w:t>
-            </w:r>
-          </w:p>
-        </w:tc>
-      </w:tr>
-      <w:tr>
-        <w:tc>
-          <w:tcPr>
-            <w:tcW w:w="2965" w:type="dxa"/>
-            <w:vAlign w:val="bottom"/>
-          </w:tcPr>
-          <w:p>
-            <w:pPr>
-              <w:rPr>
-                <w:rFonts w:ascii="Times New Roman" w:hAnsi="Times New Roman" w:cs="Times New Roman"/>
-              </w:rPr>
-            </w:pPr>
-            <w:r>
-              <w:rPr>
-                <w:rFonts w:ascii="Times New Roman" w:hAnsi="Times New Roman" w:cs="Times New Roman"/>
-                <w:color w:val="000000"/>
-              </w:rPr>
-              <w:t>outlets</w:t>
-            </w:r>
-          </w:p>
-        </w:tc>
-        <w:tc>
-          <w:tcPr>
-            <w:tcW w:w="4050" w:type="dxa"/>
-            <w:vAlign w:val="bottom"/>
-          </w:tcPr>
-          <w:p>
-            <w:pPr>
-              <w:rPr>
-                <w:rFonts w:ascii="Times New Roman" w:hAnsi="Times New Roman" w:cs="Times New Roman"/>
-              </w:rPr>
-            </w:pPr>
-            <w:r>
-              <w:rPr>
-                <w:rFonts w:ascii="Times New Roman" w:hAnsi="Times New Roman" w:cs="Times New Roman"/>
-                <w:color w:val="000000"/>
-              </w:rPr>
-              <w:t>9.99</w:t>
-            </w:r>
-          </w:p>
-        </w:tc>
-        <w:tc>
-          <w:tcPr>
-            <w:tcW w:w="3240" w:type="dxa"/>
-            <w:vAlign w:val="bottom"/>
-          </w:tcPr>
-          <w:p>
-            <w:pPr>
-              <w:rPr>
-                <w:rFonts w:ascii="Times New Roman" w:hAnsi="Times New Roman" w:cs="Times New Roman"/>
-              </w:rPr>
-            </w:pPr>
-            <w:r>
-              <w:rPr>
-                <w:rFonts w:ascii="Times New Roman" w:hAnsi="Times New Roman" w:cs="Times New Roman"/>
-                <w:color w:val="000000"/>
-              </w:rPr>
-              <w:t>1</w:t>
-            </w:r>
-          </w:p>
-        </w:tc>
-      </w:tr>
-      <w:tr>
-        <w:tc>
-          <w:tcPr>
-            <w:tcW w:w="2965" w:type="dxa"/>
-            <w:vAlign w:val="bottom"/>
-          </w:tcPr>
-          <w:p>
-            <w:pPr>
-              <w:rPr>
-                <w:rFonts w:ascii="Times New Roman" w:hAnsi="Times New Roman" w:cs="Times New Roman"/>
-              </w:rPr>
-            </w:pPr>
-            <w:r>
-              <w:rPr>
-                <w:rFonts w:ascii="Times New Roman" w:hAnsi="Times New Roman" w:cs="Times New Roman"/>
-                <w:color w:val="000000"/>
-              </w:rPr>
-              <w:t>switches</w:t>
-            </w:r>
-          </w:p>
-        </w:tc>
-        <w:tc>
-          <w:tcPr>
-            <w:tcW w:w="4050" w:type="dxa"/>
-            <w:vAlign w:val="bottom"/>
-          </w:tcPr>
-          <w:p>
-            <w:pPr>
-              <w:rPr>
-                <w:rFonts w:ascii="Times New Roman" w:hAnsi="Times New Roman" w:cs="Times New Roman"/>
-              </w:rPr>
-            </w:pPr>
-            <w:r>
-              <w:rPr>
-                <w:rFonts w:ascii="Times New Roman" w:hAnsi="Times New Roman" w:cs="Times New Roman"/>
-                <w:color w:val="000000"/>
-              </w:rPr>
-              <w:t>9.99</w:t>
-            </w:r>
-          </w:p>
-        </w:tc>
-        <w:tc>
-          <w:tcPr>
-            <w:tcW w:w="3240" w:type="dxa"/>
-            <w:vAlign w:val="bottom"/>
-          </w:tcPr>
-          <w:p>
-            <w:pPr>
-              <w:rPr>
-                <w:rFonts w:ascii="Times New Roman" w:hAnsi="Times New Roman" w:cs="Times New Roman"/>
-              </w:rPr>
-            </w:pPr>
-            <w:r>
-              <w:rPr>
-                <w:rFonts w:ascii="Times New Roman" w:hAnsi="Times New Roman" w:cs="Times New Roman"/>
-                <w:color w:val="000000"/>
-              </w:rPr>
-              <w:t>1</w:t>
-            </w:r>
-          </w:p>
-        </w:tc>
-      </w:tr>
-      <w:tr>
-        <w:tc>
-          <w:tcPr>
-            <w:tcW w:w="2965" w:type="dxa"/>
-            <w:vAlign w:val="bottom"/>
-          </w:tcPr>
-          <w:p>
-            <w:pPr>
-              <w:rPr>
-                <w:rFonts w:ascii="Times New Roman" w:hAnsi="Times New Roman" w:cs="Times New Roman"/>
-              </w:rPr>
-            </w:pPr>
-            <w:r>
-              <w:rPr>
-                <w:rFonts w:ascii="Times New Roman" w:hAnsi="Times New Roman" w:cs="Times New Roman"/>
-                <w:color w:val="000000"/>
-              </w:rPr>
-              <w:t>sheet metal</w:t>
-            </w:r>
-          </w:p>
-        </w:tc>
-        <w:tc>
-          <w:tcPr>
-            <w:tcW w:w="4050" w:type="dxa"/>
-            <w:vAlign w:val="bottom"/>
-          </w:tcPr>
-          <w:p>
-            <w:pPr>
-              <w:rPr>
-                <w:rFonts w:ascii="Times New Roman" w:hAnsi="Times New Roman" w:cs="Times New Roman"/>
-              </w:rPr>
-            </w:pPr>
-            <w:r>
-              <w:rPr>
-                <w:rFonts w:ascii="Times New Roman" w:hAnsi="Times New Roman" w:cs="Times New Roman"/>
-                <w:color w:val="000000"/>
-              </w:rPr>
-              <w:t>30</w:t>
-            </w:r>
-          </w:p>
-        </w:tc>
-        <w:tc>
-          <w:tcPr>
-            <w:tcW w:w="3240" w:type="dxa"/>
-            <w:vAlign w:val="bottom"/>
-          </w:tcPr>
-          <w:p>
-            <w:pPr>
-              <w:rPr>
-                <w:rFonts w:ascii="Times New Roman" w:hAnsi="Times New Roman" w:cs="Times New Roman"/>
-              </w:rPr>
-            </w:pPr>
-            <w:r>
-              <w:rPr>
-                <w:rFonts w:ascii="Times New Roman" w:hAnsi="Times New Roman" w:cs="Times New Roman"/>
-                <w:color w:val="000000"/>
-              </w:rPr>
-              <w:t>1</w:t>
-            </w:r>
-          </w:p>
-        </w:tc>
-      </w:tr>
-      <w:tr>
-        <w:tc>
-          <w:tcPr>
-            <w:tcW w:w="2965" w:type="dxa"/>
-            <w:vAlign w:val="bottom"/>
-          </w:tcPr>
-          <w:p>
-            <w:pPr>
-              <w:rPr>
-                <w:rFonts w:ascii="Times New Roman" w:hAnsi="Times New Roman" w:cs="Times New Roman"/>
-              </w:rPr>
-            </w:pPr>
-            <w:r>
-              <w:rPr>
-                <w:rFonts w:ascii="Times New Roman" w:hAnsi="Times New Roman" w:cs="Times New Roman"/>
-                <w:color w:val="000000"/>
-              </w:rPr>
-              <w:t>frame</w:t>
-            </w:r>
-          </w:p>
-        </w:tc>
-        <w:tc>
-          <w:tcPr>
-            <w:tcW w:w="4050" w:type="dxa"/>
-            <w:vAlign w:val="bottom"/>
-          </w:tcPr>
-          <w:p>
-            <w:pPr>
-              <w:rPr>
-                <w:rFonts w:ascii="Times New Roman" w:hAnsi="Times New Roman" w:cs="Times New Roman"/>
-              </w:rPr>
-            </w:pPr>
-            <w:r>
-              <w:rPr>
-                <w:rFonts w:ascii="Times New Roman" w:hAnsi="Times New Roman" w:cs="Times New Roman"/>
-                <w:color w:val="000000"/>
-              </w:rPr>
-              <w:t>0</w:t>
-            </w:r>
-          </w:p>
-        </w:tc>
-        <w:tc>
-          <w:tcPr>
-            <w:tcW w:w="3240" w:type="dxa"/>
-            <w:vAlign w:val="bottom"/>
-          </w:tcPr>
-          <w:p>
-            <w:pPr>
-              <w:rPr>
-                <w:rFonts w:ascii="Times New Roman" w:hAnsi="Times New Roman" w:cs="Times New Roman"/>
-              </w:rPr>
-            </w:pPr>
-            <w:r>
-              <w:rPr>
-                <w:rFonts w:ascii="Times New Roman" w:hAnsi="Times New Roman" w:cs="Times New Roman"/>
-                <w:color w:val="000000"/>
-              </w:rPr>
-              <w:t>1</w:t>
-            </w:r>
-          </w:p>
-        </w:tc>
-      </w:tr>
-      <w:tr>
-        <w:tc>
-          <w:tcPr>
-            <w:tcW w:w="2965" w:type="dxa"/>
-            <w:vAlign w:val="bottom"/>
-          </w:tcPr>
-          <w:p>
-            <w:pPr>
-              <w:rPr>
-                <w:rFonts w:ascii="Times New Roman" w:hAnsi="Times New Roman" w:cs="Times New Roman"/>
-              </w:rPr>
-            </w:pPr>
-            <w:proofErr w:type="spellStart"/>
-            <w:r>
-              <w:rPr>
-                <w:rFonts w:ascii="Times New Roman" w:hAnsi="Times New Roman" w:cs="Times New Roman"/>
-                <w:color w:val="000000"/>
-              </w:rPr>
-              <w:t>bowden</w:t>
-            </w:r>
-            <w:proofErr w:type="spellEnd"/>
-            <w:r>
-              <w:rPr>
-                <w:rFonts w:ascii="Times New Roman" w:hAnsi="Times New Roman" w:cs="Times New Roman"/>
-                <w:color w:val="000000"/>
-              </w:rPr>
-              <w:t xml:space="preserve"> setup</w:t>
-            </w:r>
-          </w:p>
-        </w:tc>
-        <w:tc>
-          <w:tcPr>
-            <w:tcW w:w="4050" w:type="dxa"/>
-            <w:vAlign w:val="bottom"/>
-          </w:tcPr>
-          <w:p>
-            <w:pPr>
-              <w:rPr>
-                <w:rFonts w:ascii="Times New Roman" w:hAnsi="Times New Roman" w:cs="Times New Roman"/>
-              </w:rPr>
-            </w:pPr>
-            <w:r>
-              <w:rPr>
-                <w:rFonts w:ascii="Times New Roman" w:hAnsi="Times New Roman" w:cs="Times New Roman"/>
-                <w:color w:val="000000"/>
-              </w:rPr>
-              <w:t>19.99</w:t>
-            </w:r>
-          </w:p>
-        </w:tc>
-        <w:tc>
-          <w:tcPr>
-            <w:tcW w:w="3240" w:type="dxa"/>
-            <w:vAlign w:val="bottom"/>
-          </w:tcPr>
-          <w:p>
-            <w:pPr>
-              <w:rPr>
-                <w:rFonts w:ascii="Times New Roman" w:hAnsi="Times New Roman" w:cs="Times New Roman"/>
-              </w:rPr>
-            </w:pPr>
-            <w:r>
-              <w:rPr>
-                <w:rFonts w:ascii="Times New Roman" w:hAnsi="Times New Roman" w:cs="Times New Roman"/>
-                <w:color w:val="000000"/>
-              </w:rPr>
-              <w:t>1</w:t>
-            </w:r>
-          </w:p>
-        </w:tc>
-      </w:tr>
-      <w:tr>
-        <w:tc>
-          <w:tcPr>
-            <w:tcW w:w="2965" w:type="dxa"/>
-            <w:vAlign w:val="bottom"/>
-          </w:tcPr>
-          <w:p>
-            <w:pPr>
-              <w:rPr>
-                <w:rFonts w:ascii="Times New Roman" w:hAnsi="Times New Roman" w:cs="Times New Roman"/>
-              </w:rPr>
-            </w:pPr>
-            <w:r>
-              <w:rPr>
-                <w:rFonts w:ascii="Times New Roman" w:hAnsi="Times New Roman" w:cs="Times New Roman"/>
-                <w:color w:val="000000"/>
-              </w:rPr>
-              <w:t>printed parts (estimate)</w:t>
-            </w:r>
-          </w:p>
-        </w:tc>
-        <w:tc>
-          <w:tcPr>
-            <w:tcW w:w="4050" w:type="dxa"/>
-            <w:vAlign w:val="bottom"/>
-          </w:tcPr>
-          <w:p>
-            <w:pPr>
-              <w:rPr>
-                <w:rFonts w:ascii="Times New Roman" w:hAnsi="Times New Roman" w:cs="Times New Roman"/>
-              </w:rPr>
-            </w:pPr>
-            <w:r>
-              <w:rPr>
-                <w:rFonts w:ascii="Times New Roman" w:hAnsi="Times New Roman" w:cs="Times New Roman"/>
-                <w:color w:val="000000"/>
-              </w:rPr>
-              <w:t>100</w:t>
-            </w:r>
-          </w:p>
-        </w:tc>
-        <w:tc>
-          <w:tcPr>
-            <w:tcW w:w="3240" w:type="dxa"/>
-            <w:vAlign w:val="bottom"/>
-          </w:tcPr>
-          <w:p>
-            <w:pPr>
-              <w:rPr>
-                <w:rFonts w:ascii="Times New Roman" w:hAnsi="Times New Roman" w:cs="Times New Roman"/>
-              </w:rPr>
-            </w:pPr>
-            <w:r>
-              <w:rPr>
-                <w:rFonts w:ascii="Times New Roman" w:hAnsi="Times New Roman" w:cs="Times New Roman"/>
-                <w:color w:val="000000"/>
-              </w:rPr>
-              <w:t>1</w:t>
-            </w:r>
-          </w:p>
-        </w:tc>
-      </w:tr>
-      <w:tr>
-        <w:tc>
-          <w:tcPr>
-            <w:tcW w:w="2965" w:type="dxa"/>
-            <w:vAlign w:val="bottom"/>
-          </w:tcPr>
-          <w:p>
-            <w:pPr>
-              <w:rPr>
-                <w:rFonts w:ascii="Times New Roman" w:hAnsi="Times New Roman" w:cs="Times New Roman"/>
-              </w:rPr>
-            </w:pPr>
-            <w:proofErr w:type="spellStart"/>
-            <w:r>
-              <w:rPr>
-                <w:rFonts w:ascii="Times New Roman" w:hAnsi="Times New Roman" w:cs="Times New Roman"/>
-                <w:color w:val="000000"/>
-              </w:rPr>
-              <w:t>wifi</w:t>
-            </w:r>
-            <w:proofErr w:type="spellEnd"/>
-            <w:r>
-              <w:rPr>
-                <w:rFonts w:ascii="Times New Roman" w:hAnsi="Times New Roman" w:cs="Times New Roman"/>
-                <w:color w:val="000000"/>
-              </w:rPr>
-              <w:t xml:space="preserve"> adapter</w:t>
-            </w:r>
-          </w:p>
-        </w:tc>
-        <w:tc>
-          <w:tcPr>
-            <w:tcW w:w="4050" w:type="dxa"/>
-            <w:vAlign w:val="bottom"/>
-          </w:tcPr>
-          <w:p>
-            <w:pPr>
-              <w:rPr>
-                <w:rFonts w:ascii="Times New Roman" w:hAnsi="Times New Roman" w:cs="Times New Roman"/>
-              </w:rPr>
-            </w:pPr>
-            <w:r>
-              <w:rPr>
-                <w:rFonts w:ascii="Times New Roman" w:hAnsi="Times New Roman" w:cs="Times New Roman"/>
-                <w:color w:val="000000"/>
-              </w:rPr>
-              <w:t>10.55</w:t>
-            </w:r>
-          </w:p>
-        </w:tc>
-        <w:tc>
-          <w:tcPr>
-            <w:tcW w:w="3240" w:type="dxa"/>
-            <w:vAlign w:val="bottom"/>
-          </w:tcPr>
-          <w:p>
-            <w:pPr>
-              <w:rPr>
-                <w:rFonts w:ascii="Times New Roman" w:hAnsi="Times New Roman" w:cs="Times New Roman"/>
-              </w:rPr>
-            </w:pPr>
-            <w:r>
-              <w:rPr>
-                <w:rFonts w:ascii="Times New Roman" w:hAnsi="Times New Roman" w:cs="Times New Roman"/>
-                <w:color w:val="000000"/>
-              </w:rPr>
-              <w:t>1</w:t>
-            </w:r>
-          </w:p>
-        </w:tc>
-      </w:tr>
-      <w:tr>
-        <w:tc>
-          <w:tcPr>
-            <w:tcW w:w="2965" w:type="dxa"/>
-            <w:vAlign w:val="bottom"/>
-          </w:tcPr>
-          <w:p>
-            <w:pPr>
-              <w:rPr>
-                <w:rFonts w:ascii="Times New Roman" w:hAnsi="Times New Roman" w:cs="Times New Roman"/>
-              </w:rPr>
-            </w:pPr>
-            <w:proofErr w:type="spellStart"/>
-            <w:r>
-              <w:rPr>
-                <w:rFonts w:ascii="Times New Roman" w:hAnsi="Times New Roman" w:cs="Times New Roman"/>
-                <w:color w:val="000000"/>
-              </w:rPr>
-              <w:t>BLT</w:t>
-            </w:r>
-            <w:r>
-              <w:rPr>
-                <w:rFonts w:ascii="Times New Roman" w:hAnsi="Times New Roman" w:cs="Times New Roman"/>
-                <w:color w:val="000000"/>
-              </w:rPr>
-              <w:t>ouch</w:t>
-            </w:r>
-            <w:proofErr w:type="spellEnd"/>
-          </w:p>
-        </w:tc>
-        <w:tc>
-          <w:tcPr>
-            <w:tcW w:w="4050" w:type="dxa"/>
-            <w:vAlign w:val="bottom"/>
-          </w:tcPr>
-          <w:p>
-            <w:pPr>
-              <w:rPr>
-                <w:rFonts w:ascii="Times New Roman" w:hAnsi="Times New Roman" w:cs="Times New Roman"/>
-              </w:rPr>
-            </w:pPr>
-            <w:r>
-              <w:rPr>
-                <w:rFonts w:ascii="Times New Roman" w:hAnsi="Times New Roman" w:cs="Times New Roman"/>
-                <w:color w:val="000000"/>
-              </w:rPr>
-              <w:t>40.26</w:t>
-            </w:r>
-          </w:p>
-        </w:tc>
-        <w:tc>
-          <w:tcPr>
-            <w:tcW w:w="3240" w:type="dxa"/>
-            <w:vAlign w:val="bottom"/>
-          </w:tcPr>
-          <w:p>
-            <w:pPr>
-              <w:rPr>
-                <w:rFonts w:ascii="Times New Roman" w:hAnsi="Times New Roman" w:cs="Times New Roman"/>
-              </w:rPr>
-            </w:pPr>
-            <w:r>
-              <w:rPr>
-                <w:rFonts w:ascii="Times New Roman" w:hAnsi="Times New Roman" w:cs="Times New Roman"/>
-                <w:color w:val="000000"/>
-              </w:rPr>
-              <w:t>1</w:t>
-            </w:r>
-          </w:p>
-        </w:tc>
-      </w:tr>
-      <w:tr>
-        <w:tc>
-          <w:tcPr>
-            <w:tcW w:w="2965" w:type="dxa"/>
-            <w:vAlign w:val="bottom"/>
-          </w:tcPr>
-          <w:p>
-            <w:pPr>
-              <w:rPr>
-                <w:rFonts w:ascii="Times New Roman" w:hAnsi="Times New Roman" w:cs="Times New Roman"/>
-              </w:rPr>
-            </w:pPr>
-            <w:r>
-              <w:rPr>
-                <w:rFonts w:ascii="Times New Roman" w:hAnsi="Times New Roman" w:cs="Times New Roman"/>
-                <w:color w:val="000000"/>
-              </w:rPr>
-              <w:t>capacitors</w:t>
-            </w:r>
-          </w:p>
-        </w:tc>
-        <w:tc>
-          <w:tcPr>
-            <w:tcW w:w="4050" w:type="dxa"/>
-            <w:vAlign w:val="bottom"/>
-          </w:tcPr>
-          <w:p>
-            <w:pPr>
-              <w:rPr>
-                <w:rFonts w:ascii="Times New Roman" w:hAnsi="Times New Roman" w:cs="Times New Roman"/>
-              </w:rPr>
-            </w:pPr>
-            <w:r>
-              <w:rPr>
-                <w:rFonts w:ascii="Times New Roman" w:hAnsi="Times New Roman" w:cs="Times New Roman"/>
-                <w:color w:val="000000"/>
-              </w:rPr>
-              <w:t>11.65</w:t>
-            </w:r>
-          </w:p>
-        </w:tc>
-        <w:tc>
-          <w:tcPr>
-            <w:tcW w:w="3240" w:type="dxa"/>
-            <w:vAlign w:val="bottom"/>
-          </w:tcPr>
-          <w:p>
-            <w:pPr>
-              <w:rPr>
-                <w:rFonts w:ascii="Times New Roman" w:hAnsi="Times New Roman" w:cs="Times New Roman"/>
-              </w:rPr>
-            </w:pPr>
-            <w:r>
-              <w:rPr>
-                <w:rFonts w:ascii="Times New Roman" w:hAnsi="Times New Roman" w:cs="Times New Roman"/>
-                <w:color w:val="000000"/>
-              </w:rPr>
-              <w:t>1</w:t>
-            </w:r>
-          </w:p>
-        </w:tc>
-      </w:tr>
-      <w:tr>
-        <w:tc>
-          <w:tcPr>
-            <w:tcW w:w="2965" w:type="dxa"/>
-            <w:vAlign w:val="bottom"/>
-          </w:tcPr>
-          <w:p>
-            <w:pPr>
-              <w:rPr>
-                <w:rFonts w:ascii="Times New Roman" w:hAnsi="Times New Roman" w:cs="Times New Roman"/>
-                <w:b/>
-                <w:bCs/>
-                <w:color w:val="000000"/>
-              </w:rPr>
-            </w:pPr>
-            <w:r>
-              <w:rPr>
-                <w:rFonts w:ascii="Times New Roman" w:hAnsi="Times New Roman" w:cs="Times New Roman"/>
-                <w:b/>
-                <w:bCs/>
-                <w:color w:val="000000"/>
-              </w:rPr>
-              <w:t>Total:</w:t>
-            </w:r>
-          </w:p>
-        </w:tc>
-        <w:tc>
-          <w:tcPr>
-            <w:tcW w:w="4050" w:type="dxa"/>
-            <w:vAlign w:val="bottom"/>
-          </w:tcPr>
-          <w:p>
-            <w:pPr>
-              <w:rPr>
-                <w:rFonts w:ascii="Times New Roman" w:hAnsi="Times New Roman" w:cs="Times New Roman"/>
-                <w:b/>
-                <w:bCs/>
-                <w:color w:val="000000"/>
-              </w:rPr>
-            </w:pPr>
-            <w:r>
-              <w:rPr>
-                <w:rFonts w:ascii="Times New Roman" w:hAnsi="Times New Roman" w:cs="Times New Roman"/>
-                <w:b/>
-                <w:bCs/>
-                <w:color w:val="000000"/>
-              </w:rPr>
-              <w:t>1626.43</w:t>
-            </w:r>
-          </w:p>
-        </w:tc>
-        <w:tc>
-          <w:tcPr>
-            <w:tcW w:w="3240" w:type="dxa"/>
-            <w:vAlign w:val="bottom"/>
-          </w:tcPr>
-          <w:p>
-            <w:pPr>
-              <w:rPr>
-                <w:rFonts w:ascii="Times New Roman" w:hAnsi="Times New Roman" w:cs="Times New Roman"/>
-                <w:color w:val="000000"/>
-              </w:rPr>
-            </w:pPr>
-          </w:p>
-        </w:tc>
-      </w:tr>
-      <w:tr>
-        <w:tc>
-          <w:tcPr>
-            <w:tcW w:w="2965" w:type="dxa"/>
-            <w:vAlign w:val="bottom"/>
-          </w:tcPr>
-          <w:p>
-            <w:pPr>
-              <w:rPr>
-                <w:rFonts w:ascii="Times New Roman" w:hAnsi="Times New Roman" w:cs="Times New Roman"/>
-                <w:b/>
-                <w:bCs/>
-                <w:color w:val="000000"/>
-              </w:rPr>
-            </w:pPr>
-            <w:r>
-              <w:rPr>
-                <w:rFonts w:ascii="Times New Roman" w:hAnsi="Times New Roman" w:cs="Times New Roman"/>
-                <w:b/>
-                <w:bCs/>
-                <w:color w:val="000000"/>
-              </w:rPr>
-              <w:t>30% price increase</w:t>
-            </w:r>
-          </w:p>
-        </w:tc>
-        <w:tc>
-          <w:tcPr>
-            <w:tcW w:w="4050" w:type="dxa"/>
-            <w:vAlign w:val="bottom"/>
-          </w:tcPr>
-          <w:p>
-            <w:pPr>
-              <w:rPr>
-                <w:rFonts w:ascii="Times New Roman" w:hAnsi="Times New Roman" w:cs="Times New Roman"/>
-                <w:b/>
-                <w:bCs/>
-                <w:color w:val="000000"/>
-              </w:rPr>
-            </w:pPr>
-            <w:r>
-              <w:rPr>
-                <w:rFonts w:ascii="Times New Roman" w:hAnsi="Times New Roman" w:cs="Times New Roman"/>
-                <w:b/>
-                <w:bCs/>
-                <w:color w:val="000000"/>
-              </w:rPr>
-              <w:t>2114.359</w:t>
-            </w:r>
-          </w:p>
-        </w:tc>
-        <w:tc>
-          <w:tcPr>
-            <w:tcW w:w="3240" w:type="dxa"/>
-            <w:vAlign w:val="bottom"/>
-          </w:tcPr>
-          <w:p>
-            <w:pPr>
-              <w:rPr>
-                <w:rFonts w:ascii="Times New Roman" w:hAnsi="Times New Roman" w:cs="Times New Roman"/>
-                <w:color w:val="000000"/>
-              </w:rPr>
-            </w:pPr>
           </w:p>
         </w:tc>
       </w:tr>
     </w:tbl>
-    <w:p/>
+    <w:p>
+      <w:pPr>
+        <w:rPr>
+          <w:rFonts w:ascii="Times New Roman" w:hAnsi="Times New Roman" w:cs="Times New Roman"/>
+        </w:rPr>
+      </w:pPr>
+    </w:p>
+    <w:p>
+      <w:pPr>
+        <w:rPr>
+          <w:rFonts w:ascii="Times New Roman" w:hAnsi="Times New Roman" w:cs="Times New Roman"/>
+        </w:rPr>
+      </w:pPr>
+      <w:r>
+        <w:rPr>
+          <w:rFonts w:ascii="Times New Roman" w:hAnsi="Times New Roman" w:cs="Times New Roman"/>
+        </w:rPr>
+        <w:t>Total cost: 1,701.43</w:t>
+      </w:r>
+    </w:p>
+    <w:p>
+      <w:pPr>
+        <w:rPr>
+          <w:rFonts w:ascii="Times New Roman" w:hAnsi="Times New Roman" w:cs="Times New Roman"/>
+        </w:rPr>
+      </w:pPr>
+      <w:r>
+        <w:rPr>
+          <w:rFonts w:ascii="Times New Roman" w:hAnsi="Times New Roman" w:cs="Times New Roman"/>
+        </w:rPr>
+        <w:t>With a 30% price increase, the total cost is $2,211.86</w:t>
+      </w:r>
+    </w:p>
     <w:p>
       <w:pPr>
         <w:pStyle w:val="Heading1"/>
@@ -12204,14 +12387,7 @@
         <w:rPr>
           <w:rFonts w:ascii="Times New Roman" w:hAnsi="Times New Roman" w:cs="Times New Roman"/>
         </w:rPr>
-        <w:t xml:space="preserve">after we have determined our movement systems and begin designing our heated chamber. Of course, when building our movement system, we are selecting components that </w:t>
-      </w:r>
-      <w:r>
-        <w:rPr>
-          <w:rFonts w:ascii="Times New Roman" w:hAnsi="Times New Roman" w:cs="Times New Roman"/>
-        </w:rPr>
-        <w:lastRenderedPageBreak/>
-        <w:t>can withstand temperatures of 80 °C.</w:t>
+        <w:t>after we have determined our movement systems and begin designing our heated chamber. Of course, when building our movement system, we are selecting components that can withstand temperatures of 80°C.</w:t>
       </w:r>
       <w:r>
         <w:rPr>
@@ -12230,6 +12406,7 @@
         <w:ind w:left="360"/>
       </w:pPr>
       <w:r>
+        <w:lastRenderedPageBreak/>
         <w:t>Bibliography</w:t>
       </w:r>
     </w:p>
@@ -12905,7 +13082,6 @@
         <w:rPr>
           <w:rFonts w:ascii="Times New Roman" w:hAnsi="Times New Roman" w:cs="Times New Roman"/>
         </w:rPr>
-        <w:lastRenderedPageBreak/>
         <w:t xml:space="preserve">[13] "Thermal Conductivity", </w:t>
       </w:r>
       <w:r>
@@ -12933,6 +13109,7 @@
         <w:rPr>
           <w:rFonts w:ascii="Times New Roman" w:hAnsi="Times New Roman" w:cs="Times New Roman"/>
         </w:rPr>
+        <w:lastRenderedPageBreak/>
         <w:t xml:space="preserve">[14] "Air - Thermal Conductivity vs. Temperature and Pressure", </w:t>
       </w:r>
       <w:r>
@@ -12950,13 +13127,72 @@
         <w:t>, 2022. [Online]. Available: https://www.engineeringtoolbox.com/air-properties-viscosity-conductivity-heat-capacity-d_1509.html. [Accessed: 15- Feb- 2022].</w:t>
       </w:r>
     </w:p>
+    <w:p>
+      <w:pPr>
+        <w:rPr>
+          <w:rFonts w:ascii="Times New Roman" w:hAnsi="Times New Roman" w:cs="Times New Roman"/>
+        </w:rPr>
+      </w:pPr>
+    </w:p>
+    <w:p>
+      <w:pPr>
+        <w:rPr>
+          <w:rFonts w:ascii="Times New Roman" w:hAnsi="Times New Roman" w:cs="Times New Roman"/>
+        </w:rPr>
+      </w:pPr>
+      <w:r>
+        <w:rPr>
+          <w:rFonts w:ascii="Times New Roman" w:hAnsi="Times New Roman" w:cs="Times New Roman"/>
+        </w:rPr>
+        <w:t>To add:</w:t>
+      </w:r>
+    </w:p>
+    <w:p>
+      <w:pPr>
+        <w:rPr>
+          <w:rFonts w:ascii="Times New Roman" w:hAnsi="Times New Roman" w:cs="Times New Roman"/>
+        </w:rPr>
+      </w:pPr>
+      <w:r>
+        <w:rPr>
+          <w:rFonts w:ascii="Times New Roman" w:hAnsi="Times New Roman" w:cs="Times New Roman"/>
+        </w:rPr>
+        <w:t>Units for Q dot</w:t>
+      </w:r>
+    </w:p>
+    <w:p>
+      <w:pPr>
+        <w:rPr>
+          <w:rFonts w:ascii="Times New Roman" w:hAnsi="Times New Roman" w:cs="Times New Roman"/>
+        </w:rPr>
+      </w:pPr>
+      <w:r>
+        <w:rPr>
+          <w:rFonts w:ascii="Times New Roman" w:hAnsi="Times New Roman" w:cs="Times New Roman"/>
+        </w:rPr>
+        <w:t>Change font to 12pt if there is space</w:t>
+      </w:r>
+    </w:p>
+    <w:p>
+      <w:pPr>
+        <w:rPr>
+          <w:rFonts w:ascii="Times New Roman" w:hAnsi="Times New Roman" w:cs="Times New Roman"/>
+        </w:rPr>
+      </w:pPr>
+      <w:r>
+        <w:rPr>
+          <w:rFonts w:ascii="Times New Roman" w:hAnsi="Times New Roman" w:cs="Times New Roman"/>
+        </w:rPr>
+        <w:t>Double check thermal names/calculation</w:t>
+      </w:r>
+    </w:p>
     <w:sectPr>
-      <w:headerReference w:type="even" r:id="rId7"/>
-      <w:headerReference w:type="default" r:id="rId8"/>
-      <w:footerReference w:type="even" r:id="rId9"/>
-      <w:footerReference w:type="default" r:id="rId10"/>
-      <w:headerReference w:type="first" r:id="rId11"/>
-      <w:footerReference w:type="first" r:id="rId12"/>
+      <w:headerReference w:type="even" r:id="rId9"/>
+      <w:headerReference w:type="default" r:id="rId10"/>
+      <w:footerReference w:type="even" r:id="rId11"/>
+      <w:footerReference w:type="default" r:id="rId12"/>
+      <w:headerReference w:type="first" r:id="rId13"/>
+      <w:footerReference w:type="first" r:id="rId14"/>
       <w:pgSz w:w="12240" w:h="15840"/>
       <w:pgMar w:top="1440" w:right="1440" w:bottom="1440" w:left="1440" w:header="720" w:footer="720" w:gutter="0"/>
       <w:cols w:space="720"/>

</xml_diff>

<commit_message>
working version of powerpoint
</commit_message>
<xml_diff>
--- a/reports/preliminary_design_report.docx
+++ b/reports/preliminary_design_report.docx
@@ -5037,7 +5037,6 @@
               <w:rPr>
                 <w:rFonts w:ascii="Times New Roman" w:eastAsiaTheme="minorEastAsia" w:hAnsi="Times New Roman" w:cs="Times New Roman"/>
               </w:rPr>
-              <w:lastRenderedPageBreak/>
               <w:t>Space heater fans</w:t>
             </w:r>
           </w:p>
@@ -5139,6 +5138,7 @@
               <w:rPr>
                 <w:rFonts w:ascii="Times New Roman" w:eastAsiaTheme="minorEastAsia" w:hAnsi="Times New Roman" w:cs="Times New Roman"/>
               </w:rPr>
+              <w:lastRenderedPageBreak/>
               <w:t>RPi</w:t>
             </w:r>
           </w:p>
@@ -7422,7 +7422,7 @@
     <w:p>
       <w:pPr>
         <w:rPr>
-          <w:rFonts w:ascii="Times New Roman" w:hAnsi="Times New Roman" w:cs="Times New Roman"/>
+          <w:rFonts w:ascii="Times New Roman" w:eastAsiaTheme="minorEastAsia" w:hAnsi="Times New Roman" w:cs="Times New Roman"/>
         </w:rPr>
       </w:pPr>
       <m:oMathPara>
@@ -7440,16 +7440,42 @@
               </m:ctrlPr>
             </m:accPr>
             <m:e>
-              <m:r>
-                <m:rPr>
-                  <m:sty m:val="p"/>
-                </m:rPr>
-                <w:rPr>
-                  <w:rStyle w:val="Strong"/>
-                  <w:rFonts w:ascii="Cambria Math" w:hAnsi="Cambria Math" w:cs="Times New Roman"/>
-                </w:rPr>
-                <m:t>Q</m:t>
-              </m:r>
+              <m:sSub>
+                <m:sSubPr>
+                  <m:ctrlPr>
+                    <w:rPr>
+                      <w:rStyle w:val="Strong"/>
+                      <w:rFonts w:ascii="Cambria Math" w:hAnsi="Cambria Math" w:cs="Times New Roman"/>
+                      <w:b w:val="0"/>
+                      <w:bCs w:val="0"/>
+                    </w:rPr>
+                  </m:ctrlPr>
+                </m:sSubPr>
+                <m:e>
+                  <m:r>
+                    <m:rPr>
+                      <m:sty m:val="p"/>
+                    </m:rPr>
+                    <w:rPr>
+                      <w:rStyle w:val="Strong"/>
+                      <w:rFonts w:ascii="Cambria Math" w:hAnsi="Cambria Math" w:cs="Times New Roman"/>
+                    </w:rPr>
+                    <m:t>Q</m:t>
+                  </m:r>
+                </m:e>
+                <m:sub>
+                  <m:r>
+                    <m:rPr>
+                      <m:sty m:val="p"/>
+                    </m:rPr>
+                    <w:rPr>
+                      <w:rStyle w:val="Strong"/>
+                      <w:rFonts w:ascii="Cambria Math" w:hAnsi="Cambria Math" w:cs="Times New Roman"/>
+                    </w:rPr>
+                    <m:t>foam</m:t>
+                  </m:r>
+                </m:sub>
+              </m:sSub>
             </m:e>
           </m:acc>
           <m:r>
@@ -7918,16 +7944,42 @@
               </m:ctrlPr>
             </m:accPr>
             <m:e>
-              <m:r>
-                <m:rPr>
-                  <m:sty m:val="p"/>
-                </m:rPr>
-                <w:rPr>
-                  <w:rStyle w:val="Strong"/>
-                  <w:rFonts w:ascii="Cambria Math" w:hAnsi="Cambria Math" w:cs="Times New Roman"/>
-                </w:rPr>
-                <m:t>Q</m:t>
-              </m:r>
+              <m:sSub>
+                <m:sSubPr>
+                  <m:ctrlPr>
+                    <w:rPr>
+                      <w:rStyle w:val="Strong"/>
+                      <w:rFonts w:ascii="Cambria Math" w:hAnsi="Cambria Math" w:cs="Times New Roman"/>
+                      <w:b w:val="0"/>
+                      <w:bCs w:val="0"/>
+                    </w:rPr>
+                  </m:ctrlPr>
+                </m:sSubPr>
+                <m:e>
+                  <m:r>
+                    <m:rPr>
+                      <m:sty m:val="p"/>
+                    </m:rPr>
+                    <w:rPr>
+                      <w:rStyle w:val="Strong"/>
+                      <w:rFonts w:ascii="Cambria Math" w:hAnsi="Cambria Math" w:cs="Times New Roman"/>
+                    </w:rPr>
+                    <m:t>Q</m:t>
+                  </m:r>
+                </m:e>
+                <m:sub>
+                  <m:r>
+                    <m:rPr>
+                      <m:sty m:val="p"/>
+                    </m:rPr>
+                    <w:rPr>
+                      <w:rStyle w:val="Strong"/>
+                      <w:rFonts w:ascii="Cambria Math" w:hAnsi="Cambria Math" w:cs="Times New Roman"/>
+                    </w:rPr>
+                    <m:t>fiberglass</m:t>
+                  </m:r>
+                </m:sub>
+              </m:sSub>
             </m:e>
           </m:acc>
           <m:r>
@@ -13187,15 +13239,11 @@
       </w:r>
     </w:p>
     <w:sectPr>
-      <w:headerReference w:type="even" r:id="rId9"/>
-      <w:headerReference w:type="default" r:id="rId10"/>
-      <w:footerReference w:type="even" r:id="rId11"/>
-      <w:footerReference w:type="default" r:id="rId12"/>
-      <w:headerReference w:type="first" r:id="rId13"/>
-      <w:footerReference w:type="first" r:id="rId14"/>
+      <w:headerReference w:type="default" r:id="rId9"/>
       <w:pgSz w:w="12240" w:h="15840"/>
-      <w:pgMar w:top="1440" w:right="1440" w:bottom="1440" w:left="1440" w:header="720" w:footer="720" w:gutter="0"/>
+      <w:pgMar w:top="1440" w:right="1440" w:bottom="1440" w:left="1440" w:header="576" w:footer="576" w:gutter="0"/>
       <w:cols w:space="720"/>
+      <w:titlePg/>
       <w:docGrid w:linePitch="360"/>
     </w:sectPr>
   </w:body>
@@ -13227,36 +13275,6 @@
 </w:endnotes>
 </file>
 
-<file path=word/footer1.xml><?xml version="1.0" encoding="utf-8"?>
-<w:ftr xmlns:wpc="http://schemas.microsoft.com/office/word/2010/wordprocessingCanvas" xmlns:cx="http://schemas.microsoft.com/office/drawing/2014/chartex" xmlns:cx1="http://schemas.microsoft.com/office/drawing/2015/9/8/chartex" xmlns:cx2="http://schemas.microsoft.com/office/drawing/2015/10/21/chartex" xmlns:cx3="http://schemas.microsoft.com/office/drawing/2016/5/9/chartex" xmlns:cx4="http://schemas.microsoft.com/office/drawing/2016/5/10/chartex" xmlns:cx5="http://schemas.microsoft.com/office/drawing/2016/5/11/chartex" xmlns:cx6="http://schemas.microsoft.com/office/drawing/2016/5/12/chartex" xmlns:cx7="http://schemas.microsoft.com/office/drawing/2016/5/13/chartex" xmlns:cx8="http://schemas.microsoft.com/office/drawing/2016/5/14/chartex" xmlns:mc="http://schemas.openxmlformats.org/markup-compatibility/2006" xmlns:aink="http://schemas.microsoft.com/office/drawing/2016/ink" xmlns:am3d="http://schemas.microsoft.com/office/drawing/2017/model3d" xmlns:o="urn:schemas-microsoft-com:office:office" xmlns:r="http://schemas.openxmlformats.org/officeDocument/2006/relationships" xmlns:m="http://schemas.openxmlformats.org/officeDocument/2006/math" xmlns:v="urn:schemas-microsoft-com:vml" xmlns:wp14="http://schemas.microsoft.com/office/word/2010/wordprocessingDrawing" xmlns:wp="http://schemas.openxmlformats.org/drawingml/2006/wordprocessingDrawing" xmlns:w10="urn:schemas-microsoft-com:office:word" xmlns:w="http://schemas.openxmlformats.org/wordprocessingml/2006/main" xmlns:w14="http://schemas.microsoft.com/office/word/2010/wordml" xmlns:w15="http://schemas.microsoft.com/office/word/2012/wordml" xmlns:w16cex="http://schemas.microsoft.com/office/word/2018/wordml/cex" xmlns:w16cid="http://schemas.microsoft.com/office/word/2016/wordml/cid" xmlns:w16="http://schemas.microsoft.com/office/word/2018/wordml" xmlns:w16sdtdh="http://schemas.microsoft.com/office/word/2020/wordml/sdtdatahash" xmlns:w16se="http://schemas.microsoft.com/office/word/2015/wordml/symex" xmlns:wpg="http://schemas.microsoft.com/office/word/2010/wordprocessingGroup" xmlns:wpi="http://schemas.microsoft.com/office/word/2010/wordprocessingInk" xmlns:wne="http://schemas.microsoft.com/office/word/2006/wordml" xmlns:wps="http://schemas.microsoft.com/office/word/2010/wordprocessingShape" mc:Ignorable="w14 w15 w16se w16cid w16 w16cex w16sdtdh wp14">
-  <w:p>
-    <w:pPr>
-      <w:pStyle w:val="Footer"/>
-    </w:pPr>
-  </w:p>
-</w:ftr>
-</file>
-
-<file path=word/footer2.xml><?xml version="1.0" encoding="utf-8"?>
-<w:ftr xmlns:wpc="http://schemas.microsoft.com/office/word/2010/wordprocessingCanvas" xmlns:cx="http://schemas.microsoft.com/office/drawing/2014/chartex" xmlns:cx1="http://schemas.microsoft.com/office/drawing/2015/9/8/chartex" xmlns:cx2="http://schemas.microsoft.com/office/drawing/2015/10/21/chartex" xmlns:cx3="http://schemas.microsoft.com/office/drawing/2016/5/9/chartex" xmlns:cx4="http://schemas.microsoft.com/office/drawing/2016/5/10/chartex" xmlns:cx5="http://schemas.microsoft.com/office/drawing/2016/5/11/chartex" xmlns:cx6="http://schemas.microsoft.com/office/drawing/2016/5/12/chartex" xmlns:cx7="http://schemas.microsoft.com/office/drawing/2016/5/13/chartex" xmlns:cx8="http://schemas.microsoft.com/office/drawing/2016/5/14/chartex" xmlns:mc="http://schemas.openxmlformats.org/markup-compatibility/2006" xmlns:aink="http://schemas.microsoft.com/office/drawing/2016/ink" xmlns:am3d="http://schemas.microsoft.com/office/drawing/2017/model3d" xmlns:o="urn:schemas-microsoft-com:office:office" xmlns:r="http://schemas.openxmlformats.org/officeDocument/2006/relationships" xmlns:m="http://schemas.openxmlformats.org/officeDocument/2006/math" xmlns:v="urn:schemas-microsoft-com:vml" xmlns:wp14="http://schemas.microsoft.com/office/word/2010/wordprocessingDrawing" xmlns:wp="http://schemas.openxmlformats.org/drawingml/2006/wordprocessingDrawing" xmlns:w10="urn:schemas-microsoft-com:office:word" xmlns:w="http://schemas.openxmlformats.org/wordprocessingml/2006/main" xmlns:w14="http://schemas.microsoft.com/office/word/2010/wordml" xmlns:w15="http://schemas.microsoft.com/office/word/2012/wordml" xmlns:w16cex="http://schemas.microsoft.com/office/word/2018/wordml/cex" xmlns:w16cid="http://schemas.microsoft.com/office/word/2016/wordml/cid" xmlns:w16="http://schemas.microsoft.com/office/word/2018/wordml" xmlns:w16sdtdh="http://schemas.microsoft.com/office/word/2020/wordml/sdtdatahash" xmlns:w16se="http://schemas.microsoft.com/office/word/2015/wordml/symex" xmlns:wpg="http://schemas.microsoft.com/office/word/2010/wordprocessingGroup" xmlns:wpi="http://schemas.microsoft.com/office/word/2010/wordprocessingInk" xmlns:wne="http://schemas.microsoft.com/office/word/2006/wordml" xmlns:wps="http://schemas.microsoft.com/office/word/2010/wordprocessingShape" mc:Ignorable="w14 w15 w16se w16cid w16 w16cex w16sdtdh wp14">
-  <w:p>
-    <w:pPr>
-      <w:pStyle w:val="Footer"/>
-    </w:pPr>
-  </w:p>
-</w:ftr>
-</file>
-
-<file path=word/footer3.xml><?xml version="1.0" encoding="utf-8"?>
-<w:ftr xmlns:wpc="http://schemas.microsoft.com/office/word/2010/wordprocessingCanvas" xmlns:cx="http://schemas.microsoft.com/office/drawing/2014/chartex" xmlns:cx1="http://schemas.microsoft.com/office/drawing/2015/9/8/chartex" xmlns:cx2="http://schemas.microsoft.com/office/drawing/2015/10/21/chartex" xmlns:cx3="http://schemas.microsoft.com/office/drawing/2016/5/9/chartex" xmlns:cx4="http://schemas.microsoft.com/office/drawing/2016/5/10/chartex" xmlns:cx5="http://schemas.microsoft.com/office/drawing/2016/5/11/chartex" xmlns:cx6="http://schemas.microsoft.com/office/drawing/2016/5/12/chartex" xmlns:cx7="http://schemas.microsoft.com/office/drawing/2016/5/13/chartex" xmlns:cx8="http://schemas.microsoft.com/office/drawing/2016/5/14/chartex" xmlns:mc="http://schemas.openxmlformats.org/markup-compatibility/2006" xmlns:aink="http://schemas.microsoft.com/office/drawing/2016/ink" xmlns:am3d="http://schemas.microsoft.com/office/drawing/2017/model3d" xmlns:o="urn:schemas-microsoft-com:office:office" xmlns:r="http://schemas.openxmlformats.org/officeDocument/2006/relationships" xmlns:m="http://schemas.openxmlformats.org/officeDocument/2006/math" xmlns:v="urn:schemas-microsoft-com:vml" xmlns:wp14="http://schemas.microsoft.com/office/word/2010/wordprocessingDrawing" xmlns:wp="http://schemas.openxmlformats.org/drawingml/2006/wordprocessingDrawing" xmlns:w10="urn:schemas-microsoft-com:office:word" xmlns:w="http://schemas.openxmlformats.org/wordprocessingml/2006/main" xmlns:w14="http://schemas.microsoft.com/office/word/2010/wordml" xmlns:w15="http://schemas.microsoft.com/office/word/2012/wordml" xmlns:w16cex="http://schemas.microsoft.com/office/word/2018/wordml/cex" xmlns:w16cid="http://schemas.microsoft.com/office/word/2016/wordml/cid" xmlns:w16="http://schemas.microsoft.com/office/word/2018/wordml" xmlns:w16sdtdh="http://schemas.microsoft.com/office/word/2020/wordml/sdtdatahash" xmlns:w16se="http://schemas.microsoft.com/office/word/2015/wordml/symex" xmlns:wpg="http://schemas.microsoft.com/office/word/2010/wordprocessingGroup" xmlns:wpi="http://schemas.microsoft.com/office/word/2010/wordprocessingInk" xmlns:wne="http://schemas.microsoft.com/office/word/2006/wordml" xmlns:wps="http://schemas.microsoft.com/office/word/2010/wordprocessingShape" mc:Ignorable="w14 w15 w16se w16cid w16 w16cex w16sdtdh wp14">
-  <w:p>
-    <w:pPr>
-      <w:pStyle w:val="Footer"/>
-    </w:pPr>
-  </w:p>
-</w:ftr>
-</file>
-
 <file path=word/footnotes.xml><?xml version="1.0" encoding="utf-8"?>
 <w:footnotes xmlns:wpc="http://schemas.microsoft.com/office/word/2010/wordprocessingCanvas" xmlns:cx="http://schemas.microsoft.com/office/drawing/2014/chartex" xmlns:cx1="http://schemas.microsoft.com/office/drawing/2015/9/8/chartex" xmlns:cx2="http://schemas.microsoft.com/office/drawing/2015/10/21/chartex" xmlns:cx3="http://schemas.microsoft.com/office/drawing/2016/5/9/chartex" xmlns:cx4="http://schemas.microsoft.com/office/drawing/2016/5/10/chartex" xmlns:cx5="http://schemas.microsoft.com/office/drawing/2016/5/11/chartex" xmlns:cx6="http://schemas.microsoft.com/office/drawing/2016/5/12/chartex" xmlns:cx7="http://schemas.microsoft.com/office/drawing/2016/5/13/chartex" xmlns:cx8="http://schemas.microsoft.com/office/drawing/2016/5/14/chartex" xmlns:mc="http://schemas.openxmlformats.org/markup-compatibility/2006" xmlns:aink="http://schemas.microsoft.com/office/drawing/2016/ink" xmlns:am3d="http://schemas.microsoft.com/office/drawing/2017/model3d" xmlns:o="urn:schemas-microsoft-com:office:office" xmlns:r="http://schemas.openxmlformats.org/officeDocument/2006/relationships" xmlns:m="http://schemas.openxmlformats.org/officeDocument/2006/math" xmlns:v="urn:schemas-microsoft-com:vml" xmlns:wp14="http://schemas.microsoft.com/office/word/2010/wordprocessingDrawing" xmlns:wp="http://schemas.openxmlformats.org/drawingml/2006/wordprocessingDrawing" xmlns:w10="urn:schemas-microsoft-com:office:word" xmlns:w="http://schemas.openxmlformats.org/wordprocessingml/2006/main" xmlns:w14="http://schemas.microsoft.com/office/word/2010/wordml" xmlns:w15="http://schemas.microsoft.com/office/word/2012/wordml" xmlns:w16cex="http://schemas.microsoft.com/office/word/2018/wordml/cex" xmlns:w16cid="http://schemas.microsoft.com/office/word/2016/wordml/cid" xmlns:w16="http://schemas.microsoft.com/office/word/2018/wordml" xmlns:w16sdtdh="http://schemas.microsoft.com/office/word/2020/wordml/sdtdatahash" xmlns:w16se="http://schemas.microsoft.com/office/word/2015/wordml/symex" xmlns:wpg="http://schemas.microsoft.com/office/word/2010/wordprocessingGroup" xmlns:wpi="http://schemas.microsoft.com/office/word/2010/wordprocessingInk" xmlns:wne="http://schemas.microsoft.com/office/word/2006/wordml" xmlns:wps="http://schemas.microsoft.com/office/word/2010/wordprocessingShape" mc:Ignorable="w14 w15 w16se w16cid w16 w16cex w16sdtdh wp14">
   <w:footnote w:type="separator" w:id="-1">
@@ -13283,16 +13301,6 @@
 </file>
 
 <file path=word/header1.xml><?xml version="1.0" encoding="utf-8"?>
-<w:hdr xmlns:wpc="http://schemas.microsoft.com/office/word/2010/wordprocessingCanvas" xmlns:cx="http://schemas.microsoft.com/office/drawing/2014/chartex" xmlns:cx1="http://schemas.microsoft.com/office/drawing/2015/9/8/chartex" xmlns:cx2="http://schemas.microsoft.com/office/drawing/2015/10/21/chartex" xmlns:cx3="http://schemas.microsoft.com/office/drawing/2016/5/9/chartex" xmlns:cx4="http://schemas.microsoft.com/office/drawing/2016/5/10/chartex" xmlns:cx5="http://schemas.microsoft.com/office/drawing/2016/5/11/chartex" xmlns:cx6="http://schemas.microsoft.com/office/drawing/2016/5/12/chartex" xmlns:cx7="http://schemas.microsoft.com/office/drawing/2016/5/13/chartex" xmlns:cx8="http://schemas.microsoft.com/office/drawing/2016/5/14/chartex" xmlns:mc="http://schemas.openxmlformats.org/markup-compatibility/2006" xmlns:aink="http://schemas.microsoft.com/office/drawing/2016/ink" xmlns:am3d="http://schemas.microsoft.com/office/drawing/2017/model3d" xmlns:o="urn:schemas-microsoft-com:office:office" xmlns:r="http://schemas.openxmlformats.org/officeDocument/2006/relationships" xmlns:m="http://schemas.openxmlformats.org/officeDocument/2006/math" xmlns:v="urn:schemas-microsoft-com:vml" xmlns:wp14="http://schemas.microsoft.com/office/word/2010/wordprocessingDrawing" xmlns:wp="http://schemas.openxmlformats.org/drawingml/2006/wordprocessingDrawing" xmlns:w10="urn:schemas-microsoft-com:office:word" xmlns:w="http://schemas.openxmlformats.org/wordprocessingml/2006/main" xmlns:w14="http://schemas.microsoft.com/office/word/2010/wordml" xmlns:w15="http://schemas.microsoft.com/office/word/2012/wordml" xmlns:w16cex="http://schemas.microsoft.com/office/word/2018/wordml/cex" xmlns:w16cid="http://schemas.microsoft.com/office/word/2016/wordml/cid" xmlns:w16="http://schemas.microsoft.com/office/word/2018/wordml" xmlns:w16sdtdh="http://schemas.microsoft.com/office/word/2020/wordml/sdtdatahash" xmlns:w16se="http://schemas.microsoft.com/office/word/2015/wordml/symex" xmlns:wpg="http://schemas.microsoft.com/office/word/2010/wordprocessingGroup" xmlns:wpi="http://schemas.microsoft.com/office/word/2010/wordprocessingInk" xmlns:wne="http://schemas.microsoft.com/office/word/2006/wordml" xmlns:wps="http://schemas.microsoft.com/office/word/2010/wordprocessingShape" mc:Ignorable="w14 w15 w16se w16cid w16 w16cex w16sdtdh wp14">
-  <w:p>
-    <w:pPr>
-      <w:pStyle w:val="Header"/>
-    </w:pPr>
-  </w:p>
-</w:hdr>
-</file>
-
-<file path=word/header2.xml><?xml version="1.0" encoding="utf-8"?>
 <w:hdr xmlns:wpc="http://schemas.microsoft.com/office/word/2010/wordprocessingCanvas" xmlns:cx="http://schemas.microsoft.com/office/drawing/2014/chartex" xmlns:cx1="http://schemas.microsoft.com/office/drawing/2015/9/8/chartex" xmlns:cx2="http://schemas.microsoft.com/office/drawing/2015/10/21/chartex" xmlns:cx3="http://schemas.microsoft.com/office/drawing/2016/5/9/chartex" xmlns:cx4="http://schemas.microsoft.com/office/drawing/2016/5/10/chartex" xmlns:cx5="http://schemas.microsoft.com/office/drawing/2016/5/11/chartex" xmlns:cx6="http://schemas.microsoft.com/office/drawing/2016/5/12/chartex" xmlns:cx7="http://schemas.microsoft.com/office/drawing/2016/5/13/chartex" xmlns:cx8="http://schemas.microsoft.com/office/drawing/2016/5/14/chartex" xmlns:mc="http://schemas.openxmlformats.org/markup-compatibility/2006" xmlns:aink="http://schemas.microsoft.com/office/drawing/2016/ink" xmlns:am3d="http://schemas.microsoft.com/office/drawing/2017/model3d" xmlns:o="urn:schemas-microsoft-com:office:office" xmlns:r="http://schemas.openxmlformats.org/officeDocument/2006/relationships" xmlns:m="http://schemas.openxmlformats.org/officeDocument/2006/math" xmlns:v="urn:schemas-microsoft-com:vml" xmlns:wp14="http://schemas.microsoft.com/office/word/2010/wordprocessingDrawing" xmlns:wp="http://schemas.openxmlformats.org/drawingml/2006/wordprocessingDrawing" xmlns:w10="urn:schemas-microsoft-com:office:word" xmlns:w="http://schemas.openxmlformats.org/wordprocessingml/2006/main" xmlns:w14="http://schemas.microsoft.com/office/word/2010/wordml" xmlns:w15="http://schemas.microsoft.com/office/word/2012/wordml" xmlns:w16cex="http://schemas.microsoft.com/office/word/2018/wordml/cex" xmlns:w16cid="http://schemas.microsoft.com/office/word/2016/wordml/cid" xmlns:w16="http://schemas.microsoft.com/office/word/2018/wordml" xmlns:w16sdtdh="http://schemas.microsoft.com/office/word/2020/wordml/sdtdatahash" xmlns:w16se="http://schemas.microsoft.com/office/word/2015/wordml/symex" xmlns:wpg="http://schemas.microsoft.com/office/word/2010/wordprocessingGroup" xmlns:wpi="http://schemas.microsoft.com/office/word/2010/wordprocessingInk" xmlns:wne="http://schemas.microsoft.com/office/word/2006/wordml" xmlns:wps="http://schemas.microsoft.com/office/word/2010/wordprocessingShape" mc:Ignorable="w14 w15 w16se w16cid w16 w16cex w16sdtdh wp14">
   <w:tbl>
     <w:tblPr>
@@ -13408,16 +13416,6 @@
       </w:tc>
     </w:tr>
   </w:tbl>
-  <w:p>
-    <w:pPr>
-      <w:pStyle w:val="Header"/>
-    </w:pPr>
-  </w:p>
-</w:hdr>
-</file>
-
-<file path=word/header3.xml><?xml version="1.0" encoding="utf-8"?>
-<w:hdr xmlns:wpc="http://schemas.microsoft.com/office/word/2010/wordprocessingCanvas" xmlns:cx="http://schemas.microsoft.com/office/drawing/2014/chartex" xmlns:cx1="http://schemas.microsoft.com/office/drawing/2015/9/8/chartex" xmlns:cx2="http://schemas.microsoft.com/office/drawing/2015/10/21/chartex" xmlns:cx3="http://schemas.microsoft.com/office/drawing/2016/5/9/chartex" xmlns:cx4="http://schemas.microsoft.com/office/drawing/2016/5/10/chartex" xmlns:cx5="http://schemas.microsoft.com/office/drawing/2016/5/11/chartex" xmlns:cx6="http://schemas.microsoft.com/office/drawing/2016/5/12/chartex" xmlns:cx7="http://schemas.microsoft.com/office/drawing/2016/5/13/chartex" xmlns:cx8="http://schemas.microsoft.com/office/drawing/2016/5/14/chartex" xmlns:mc="http://schemas.openxmlformats.org/markup-compatibility/2006" xmlns:aink="http://schemas.microsoft.com/office/drawing/2016/ink" xmlns:am3d="http://schemas.microsoft.com/office/drawing/2017/model3d" xmlns:o="urn:schemas-microsoft-com:office:office" xmlns:r="http://schemas.openxmlformats.org/officeDocument/2006/relationships" xmlns:m="http://schemas.openxmlformats.org/officeDocument/2006/math" xmlns:v="urn:schemas-microsoft-com:vml" xmlns:wp14="http://schemas.microsoft.com/office/word/2010/wordprocessingDrawing" xmlns:wp="http://schemas.openxmlformats.org/drawingml/2006/wordprocessingDrawing" xmlns:w10="urn:schemas-microsoft-com:office:word" xmlns:w="http://schemas.openxmlformats.org/wordprocessingml/2006/main" xmlns:w14="http://schemas.microsoft.com/office/word/2010/wordml" xmlns:w15="http://schemas.microsoft.com/office/word/2012/wordml" xmlns:w16cex="http://schemas.microsoft.com/office/word/2018/wordml/cex" xmlns:w16cid="http://schemas.microsoft.com/office/word/2016/wordml/cid" xmlns:w16="http://schemas.microsoft.com/office/word/2018/wordml" xmlns:w16sdtdh="http://schemas.microsoft.com/office/word/2020/wordml/sdtdatahash" xmlns:w16se="http://schemas.microsoft.com/office/word/2015/wordml/symex" xmlns:wpg="http://schemas.microsoft.com/office/word/2010/wordprocessingGroup" xmlns:wpi="http://schemas.microsoft.com/office/word/2010/wordprocessingInk" xmlns:wne="http://schemas.microsoft.com/office/word/2006/wordml" xmlns:wps="http://schemas.microsoft.com/office/word/2010/wordprocessingShape" mc:Ignorable="w14 w15 w16se w16cid w16 w16cex w16sdtdh wp14">
   <w:p>
     <w:pPr>
       <w:pStyle w:val="Header"/>

</xml_diff>